<commit_message>
switched analysis into two parts
</commit_message>
<xml_diff>
--- a/scripts/05-writeup-erm.docx
+++ b/scripts/05-writeup-erm.docx
@@ -558,7 +558,7 @@
         <w:t xml:space="preserve"> </w:t>
       </w:r>
       <w:r>
-        <w:t xml:space="preserve">PAs</w:t>
+        <w:t xml:space="preserve">PA</w:t>
       </w:r>
       <w:r>
         <w:t xml:space="preserve"> </w:t>
@@ -1266,19 +1266,37 @@
         <w:t xml:space="preserve"> </w:t>
       </w:r>
       <w:r>
-        <w:t xml:space="preserve">surrounding</w:t>
-      </w:r>
-      <w:r>
-        <w:t xml:space="preserve"> </w:t>
-      </w:r>
-      <w:r>
-        <w:t xml:space="preserve">ecologically</w:t>
-      </w:r>
-      <w:r>
-        <w:t xml:space="preserve"> </w:t>
-      </w:r>
-      <w:r>
-        <w:t xml:space="preserve">similar</w:t>
+        <w:t xml:space="preserve">an</w:t>
+      </w:r>
+      <w:r>
+        <w:t xml:space="preserve"> </w:t>
+      </w:r>
+      <w:r>
+        <w:t xml:space="preserve">equal</w:t>
+      </w:r>
+      <w:r>
+        <w:t xml:space="preserve"> </w:t>
+      </w:r>
+      <w:r>
+        <w:t xml:space="preserve">number</w:t>
+      </w:r>
+      <w:r>
+        <w:t xml:space="preserve"> </w:t>
+      </w:r>
+      <w:r>
+        <w:t xml:space="preserve">of</w:t>
+      </w:r>
+      <w:r>
+        <w:t xml:space="preserve"> </w:t>
+      </w:r>
+      <w:r>
+        <w:t xml:space="preserve">randomly</w:t>
+      </w:r>
+      <w:r>
+        <w:t xml:space="preserve"> </w:t>
+      </w:r>
+      <w:r>
+        <w:t xml:space="preserve">selected</w:t>
       </w:r>
       <w:r>
         <w:t xml:space="preserve"> </w:t>
@@ -1290,7 +1308,7 @@
         <w:t xml:space="preserve"> </w:t>
       </w:r>
       <w:r>
-        <w:t xml:space="preserve">areas</w:t>
+        <w:t xml:space="preserve">pixels</w:t>
       </w:r>
       <w:r>
         <w:t xml:space="preserve"> </w:t>
@@ -1308,7 +1326,7 @@
         <w:t xml:space="preserve"> </w:t>
       </w:r>
       <w:r>
-        <w:t xml:space="preserve">PA’s</w:t>
+        <w:t xml:space="preserve">PA</w:t>
       </w:r>
       <w:r>
         <w:t xml:space="preserve"> </w:t>
@@ -1392,7 +1410,7 @@
         <w:t xml:space="preserve"> </w:t>
       </w:r>
       <w:r>
-        <w:t xml:space="preserve">PAs</w:t>
+        <w:t xml:space="preserve">PA</w:t>
       </w:r>
       <w:r>
         <w:t xml:space="preserve"> </w:t>
@@ -1452,18 +1470,6 @@
         <w:t xml:space="preserve"> </w:t>
       </w:r>
       <w:r>
-        <w:t xml:space="preserve">and</w:t>
-      </w:r>
-      <w:r>
-        <w:t xml:space="preserve"> </w:t>
-      </w:r>
-      <w:r>
-        <w:t xml:space="preserve">disturbance</w:t>
-      </w:r>
-      <w:r>
-        <w:t xml:space="preserve"> </w:t>
-      </w:r>
-      <w:r>
         <w:t xml:space="preserve">regimes</w:t>
       </w:r>
       <w:r>
@@ -1512,7 +1518,7 @@
         <w:t xml:space="preserve"> </w:t>
       </w:r>
       <w:r>
-        <w:t xml:space="preserve">approahces</w:t>
+        <w:t xml:space="preserve">approaches</w:t>
       </w:r>
       <w:r>
         <w:t xml:space="preserve"> </w:t>
@@ -1915,7 +1921,7 @@
         <w:pStyle w:val="FirstParagraph"/>
       </w:pPr>
       <w:r>
-        <w:t xml:space="preserve">Protected areas (hereafter PAs) are an integral component of biological conservation, designed to preserve ecosystem services and biodiversity both inside the PAs and in some cases the surrounding regions</w:t>
+        <w:t xml:space="preserve">Protected areas (hereafter PA) are an integral component of biological conservation, designed to preserve ecosystem services and biodiversity both inside the PA and in some cases the surrounding regions</w:t>
       </w:r>
       <w:r>
         <w:t xml:space="preserve"> </w:t>
@@ -1924,7 +1930,7 @@
         <w:t xml:space="preserve">(Chape et al. 2005, Watson et al. 2014)</w:t>
       </w:r>
       <w:r>
-        <w:t xml:space="preserve">. In recent decades, there has been a growing consensus of the need to conserve varying portions of the terrestrial area of the globe, with goals increasing over time</w:t>
+        <w:t xml:space="preserve">. In recent decades, there has been a growing consensus of the need to conserve varying portions of the terrestrial area of the globe, with areal goals increasing over time</w:t>
       </w:r>
       <w:r>
         <w:t xml:space="preserve"> </w:t>
@@ -1951,7 +1957,7 @@
         <w:t xml:space="preserve">(ECCC 2021)</w:t>
       </w:r>
       <w:r>
-        <w:t xml:space="preserve">. While increasing proportional ecosystem protection does in turn increase conservation, it does not guarantee that the protected ecosystems are representative of the entire ecosystem, nor that all biodiversity within the PA will be conserved.</w:t>
+        <w:t xml:space="preserve">. While increasing proportional ecosystem protection does in turn increase conservation, it does not guarantee the representativeness of the entire ecosystem, nor that all biodiversity within the PA will be conserved.</w:t>
       </w:r>
     </w:p>
     <w:p>
@@ -1965,34 +1971,46 @@
         <w:t xml:space="preserve"> </w:t>
       </w:r>
       <w:r>
-        <w:t xml:space="preserve">(Chape et al. 2005, CBD 2010)</w:t>
-      </w:r>
-      <w:r>
-        <w:t xml:space="preserve">. However, while the area protected is a simple metric to report, it is often not the most effective metric, as it does not convey how effective a given PA is for protecting the inherent ecosystem services or biodiversity in the area</w:t>
-      </w:r>
-      <w:r>
-        <w:t xml:space="preserve"> </w:t>
-      </w:r>
-      <w:r>
-        <w:t xml:space="preserve">(Chape et al. 2005)</w:t>
-      </w:r>
-      <w:r>
-        <w:t xml:space="preserve">. In fact, most experts and studies agree that areal percentages are not an effective metric for indicating biodiversity protection</w:t>
-      </w:r>
-      <w:r>
-        <w:t xml:space="preserve"> </w:t>
-      </w:r>
-      <w:r>
-        <w:t xml:space="preserve">(Butchart et al. 2015)</w:t>
-      </w:r>
-      <w:r>
-        <w:t xml:space="preserve">; the area metric heavily underestimates the global protected area required to adequately protect biodiversity, which research indicates is up to 50% of each ecoregion</w:t>
-      </w:r>
-      <w:r>
-        <w:t xml:space="preserve"> </w:t>
-      </w:r>
-      <w:r>
-        <w:t xml:space="preserve">(Butchart et al. 2015, Dinerstein et al. 2017)</w:t>
+        <w:t xml:space="preserve">(Brooks et al. 2004, CBD 2010)</w:t>
+      </w:r>
+      <w:r>
+        <w:t xml:space="preserve">. However, while the area protected is a simple metric to report, other metrics can be more productive, with the potential to convey how effective a given PA is for protecting the inherent ecosystem services or biodiversity in the area</w:t>
+      </w:r>
+      <w:r>
+        <w:t xml:space="preserve"> </w:t>
+      </w:r>
+      <w:r>
+        <w:t xml:space="preserve">(Chape et al. 2005, Butchart et al. 2015)</w:t>
+      </w:r>
+      <w:r>
+        <w:t xml:space="preserve">. Beyond areal extent, it is also relevant to consider the biases in PA placement, which are frequently located in cheaper, low productivity regions both globally</w:t>
+      </w:r>
+      <w:r>
+        <w:t xml:space="preserve"> </w:t>
+      </w:r>
+      <w:r>
+        <w:t xml:space="preserve">(Joppa and Pfaff 2009, Venter et al. 2014, Venter et al. 2018)</w:t>
+      </w:r>
+      <w:r>
+        <w:t xml:space="preserve"> </w:t>
+      </w:r>
+      <w:r>
+        <w:t xml:space="preserve">and regionally, as is the case in British Columbia (BC), Canada</w:t>
+      </w:r>
+      <w:r>
+        <w:t xml:space="preserve"> </w:t>
+      </w:r>
+      <w:r>
+        <w:t xml:space="preserve">(Hamann et al. 2005, Environmental Reporting BC 2016, Wang et al. 2020)</w:t>
+      </w:r>
+      <w:r>
+        <w:t xml:space="preserve">. The area metric heavily underestimates the global protected area required to adequately protect biodiversity, which research indicates is up to 50% of each ecoregion</w:t>
+      </w:r>
+      <w:r>
+        <w:t xml:space="preserve"> </w:t>
+      </w:r>
+      <w:r>
+        <w:t xml:space="preserve">(Dinerstein et al. 2017, Dinerstein et al. 2019)</w:t>
       </w:r>
       <w:r>
         <w:t xml:space="preserve">.</w:t>
@@ -2003,7 +2021,7 @@
         <w:pStyle w:val="BodyText"/>
       </w:pPr>
       <w:r>
-        <w:t xml:space="preserve">In response, a number of other methodologies have been developed to evaluate the effectiveness of PAs</w:t>
+        <w:t xml:space="preserve">In response, a number of other methodologies have been developed to evaluate the effectiveness of PAs before these larger global targets have been met</w:t>
       </w:r>
       <w:r>
         <w:t xml:space="preserve"> </w:t>
@@ -2012,7 +2030,7 @@
         <w:t xml:space="preserve">(Parrish et al. 2003, Gaston et al. 2006, 2008, Hansen and Phillips 2018, Bolton et al. 2019)</w:t>
       </w:r>
       <w:r>
-        <w:t xml:space="preserve">. An emerging concept, in Canadian park management in particular, is ecological integrity, defined as an ecosystem having the expected</w:t>
+        <w:t xml:space="preserve">. One recently identified concept in Canadian park management in particular is ecological integrity. Ecological integrity is defined as an ecosystem having the expected</w:t>
       </w:r>
       <w:r>
         <w:t xml:space="preserve"> </w:t>
@@ -2039,7 +2057,7 @@
         <w:t xml:space="preserve">(Parks Canada 2019)</w:t>
       </w:r>
       <w:r>
-        <w:t xml:space="preserve">. Many potential ecological integrity indicators have been examined to capture biodiversity related processes within PAs</w:t>
+        <w:t xml:space="preserve">. Many potential ecological integrity indicators have been examined to capture biodiversity related processes within PA</w:t>
       </w:r>
       <w:r>
         <w:t xml:space="preserve"> </w:t>
@@ -2048,7 +2066,7 @@
         <w:t xml:space="preserve">(Hansen and Phillips 2018)</w:t>
       </w:r>
       <w:r>
-        <w:t xml:space="preserve">, which can then be interpreted manually or automatically, most often through examining temporal trends within the PAs or by comparing the indicators to areas in known healthy reference ecosystems</w:t>
+        <w:t xml:space="preserve">. These indicators can then be interpreted manually or automatically, most often through examining temporal trends within the PA or by comparing the indicators to areas in known healthy reference ecosystems</w:t>
       </w:r>
       <w:r>
         <w:t xml:space="preserve"> </w:t>
@@ -2065,124 +2083,31 @@
         <w:pStyle w:val="BodyText"/>
       </w:pPr>
       <w:r>
-        <w:t xml:space="preserve">Remote sensing technologies offer a key approach to deriving and monitoring indicators to assess PA effectiveness for monitoring ecological integrity</w:t>
-      </w:r>
-      <w:r>
-        <w:t xml:space="preserve"> </w:t>
-      </w:r>
-      <w:r>
-        <w:t xml:space="preserve">(Parmenter et al. 2003, Olthof et al. 2006, Nagendra 2008, Fraser et al. 2009, Soverel et al. 2010, Burkhard et al. 2012, Pereira et al. 2013, Bolton et al. 2019)</w:t>
-      </w:r>
-      <w:r>
-        <w:t xml:space="preserve"> </w:t>
-      </w:r>
-      <w:r>
-        <w:t xml:space="preserve">with a demonstrated capacity to detect and monitor key terrestrial processes occuring within PAs</w:t>
-      </w:r>
-      <w:r>
-        <w:t xml:space="preserve"> </w:t>
-      </w:r>
-      <w:r>
-        <w:t xml:space="preserve">(Turner et al. 2003, Nagendra et al. 2013)</w:t>
-      </w:r>
-      <w:r>
-        <w:t xml:space="preserve">. Indicators such as land cover proportion (forest type, wetland, unvegetated, etc.) can be categorized and monitored at broad spatial extents and across temporal scales. Additionally, in forested PA’s, potential indicators such as canopy species</w:t>
-      </w:r>
-      <w:r>
-        <w:t xml:space="preserve"> </w:t>
-      </w:r>
-      <w:r>
-        <w:t xml:space="preserve">(Nagendra 2001)</w:t>
-      </w:r>
-      <w:r>
-        <w:t xml:space="preserve">, habitat classification</w:t>
-      </w:r>
-      <w:r>
-        <w:t xml:space="preserve"> </w:t>
-      </w:r>
-      <w:r>
-        <w:t xml:space="preserve">(McDermid et al. 2005, Lucas et al. 2011)</w:t>
-      </w:r>
-      <w:r>
-        <w:t xml:space="preserve">, examining spectral information (and indices such as NDVI)</w:t>
-      </w:r>
-      <w:r>
-        <w:t xml:space="preserve"> </w:t>
-      </w:r>
-      <w:r>
-        <w:t xml:space="preserve">(Feeley et al. 2005, Gillespie 2005, Nagendra et al. 2010)</w:t>
-      </w:r>
-      <w:r>
-        <w:t xml:space="preserve">, spectral heterogeneity</w:t>
-      </w:r>
-      <w:r>
-        <w:t xml:space="preserve"> </w:t>
-      </w:r>
-      <w:r>
-        <w:t xml:space="preserve">(Rocchini et al. 2010)</w:t>
-      </w:r>
-      <w:r>
-        <w:t xml:space="preserve">, ecosystem structure</w:t>
-      </w:r>
-      <w:r>
-        <w:t xml:space="preserve"> </w:t>
-      </w:r>
-      <w:r>
-        <w:t xml:space="preserve">(Cohen and Goward 2004, Goetz et al. 2007, Soverel et al. 2010, Pôças et al. 2011)</w:t>
-      </w:r>
-      <w:r>
-        <w:t xml:space="preserve">, and function</w:t>
-      </w:r>
-      <w:r>
-        <w:t xml:space="preserve"> </w:t>
-      </w:r>
-      <w:r>
-        <w:t xml:space="preserve">(Skidmore et al. 2021)</w:t>
-      </w:r>
-      <w:r>
-        <w:t xml:space="preserve">. Processes, such as natural and anthropogenic disturbance regimes, including flooding, fires, harvesting, and insect outbreaks, are frequently monitored from satellite imagery</w:t>
-      </w:r>
-      <w:r>
-        <w:t xml:space="preserve"> </w:t>
-      </w:r>
-      <w:r>
-        <w:t xml:space="preserve">(Kerr and Ostrovsky 2003, Alsdorf et al. 2007, Hermosilla et al. 2015b, Bolton et al. 2019)</w:t>
-      </w:r>
-      <w:r>
-        <w:t xml:space="preserve">, with biogeochemical cycles being observed throiugh measures of carbon sinks and sources</w:t>
-      </w:r>
-      <w:r>
-        <w:t xml:space="preserve"> </w:t>
-      </w:r>
-      <w:r>
-        <w:t xml:space="preserve">(Myneni et al. 2001)</w:t>
-      </w:r>
-      <w:r>
-        <w:t xml:space="preserve">, vegetation productivity</w:t>
-      </w:r>
-      <w:r>
-        <w:t xml:space="preserve"> </w:t>
-      </w:r>
-      <w:r>
-        <w:t xml:space="preserve">(Running et al. 2004)</w:t>
-      </w:r>
-      <w:r>
-        <w:t xml:space="preserve">, and vegetation dynamics</w:t>
-      </w:r>
-      <w:r>
-        <w:t xml:space="preserve"> </w:t>
-      </w:r>
-      <w:r>
-        <w:t xml:space="preserve">(Zhang et al. 2003)</w:t>
-      </w:r>
-      <w:r>
-        <w:t xml:space="preserve">. While not a panacea, remote sensing does offer an important suite of tools for monitoring protected area networks</w:t>
-      </w:r>
-      <w:r>
-        <w:t xml:space="preserve"> </w:t>
-      </w:r>
-      <w:r>
-        <w:t xml:space="preserve">(Nagendra 2001, Nagendra et al. 2013)</w:t>
+        <w:t xml:space="preserve">Frequently, comparisons between PA and unprotected areas (UA) have been drawn in order to assess PA performance and health</w:t>
+      </w:r>
+      <w:r>
+        <w:t xml:space="preserve"> </w:t>
+      </w:r>
+      <w:r>
+        <w:t xml:space="preserve">(Defries et al. 2005)</w:t>
+      </w:r>
+      <w:r>
+        <w:t xml:space="preserve">. This allows for the PA or PA network to be taken in context of surrounding and/or similar ecosystems</w:t>
+      </w:r>
+      <w:r>
+        <w:t xml:space="preserve"> </w:t>
+      </w:r>
+      <w:r>
+        <w:t xml:space="preserve">(Wiens et al. 2009)</w:t>
+      </w:r>
+      <w:r>
+        <w:t xml:space="preserve">. However, collecting field data across the large, often remote, regions covered by PA is time-and-cost prohibitive. The increasing prevalence of freely available imagery has led to satellite remote sensing becoming an essential tool for PA monitoring</w:t>
+      </w:r>
+      <w:r>
+        <w:t xml:space="preserve"> </w:t>
+      </w:r>
+      <w:r>
+        <w:t xml:space="preserve">(Nagendra et al. 2013)</w:t>
       </w:r>
       <w:r>
         <w:t xml:space="preserve">.</w:t>
@@ -2193,31 +2118,70 @@
         <w:pStyle w:val="BodyText"/>
       </w:pPr>
       <w:r>
-        <w:t xml:space="preserve">In forested PA’s, vegetation structure can be estimated across large extents through the use of light detection and ranging (LiDAR). When combined with satellite optical remote sensing, LiDAR data can be imputed across large regions to generate wall-to-wall coverage of forest structural attributes</w:t>
-      </w:r>
-      <w:r>
-        <w:t xml:space="preserve"> </w:t>
-      </w:r>
-      <w:r>
-        <w:t xml:space="preserve">(Wulder et al. 2012b)</w:t>
-      </w:r>
-      <w:r>
-        <w:t xml:space="preserve">. Diversity in vegetation structure measurements is a strong indicator of biodiversity, providing habitat, influencing food quality, and mediating microclimates</w:t>
-      </w:r>
-      <w:r>
-        <w:t xml:space="preserve"> </w:t>
-      </w:r>
-      <w:r>
-        <w:t xml:space="preserve">(Gao et al. 2014, Guo et al. 2017)</w:t>
-      </w:r>
-      <w:r>
-        <w:t xml:space="preserve">. However, while the natural variation in vertical and horizontal forest structure has been extensively explored using LiDAR, comparisons between protected and unprotected areas have been less frequently drawn using these methods</w:t>
-      </w:r>
-      <w:r>
-        <w:t xml:space="preserve"> </w:t>
-      </w:r>
-      <w:r>
-        <w:t xml:space="preserve">(Nagendra et al. 2013)</w:t>
+        <w:t xml:space="preserve">The opening of the Landsat archive in 2008</w:t>
+      </w:r>
+      <w:r>
+        <w:t xml:space="preserve"> </w:t>
+      </w:r>
+      <w:r>
+        <w:t xml:space="preserve">(Wulder et al. 2012a)</w:t>
+      </w:r>
+      <w:r>
+        <w:t xml:space="preserve"> </w:t>
+      </w:r>
+      <w:r>
+        <w:t xml:space="preserve">has played a significant role in the use of satellite imagery in conservation monitoring</w:t>
+      </w:r>
+      <w:r>
+        <w:t xml:space="preserve"> </w:t>
+      </w:r>
+      <w:r>
+        <w:t xml:space="preserve">(Nagendra 2008, Turner et al. 2015)</w:t>
+      </w:r>
+      <w:r>
+        <w:t xml:space="preserve">. The availability of the archive since 1972 allows for assessment of temporal trends in satellite derived indicators</w:t>
+      </w:r>
+      <w:r>
+        <w:t xml:space="preserve"> </w:t>
+      </w:r>
+      <w:r>
+        <w:t xml:space="preserve">(Nagendra et al. 2013, Hansen and Phillips 2018, Bolton et al. 2019)</w:t>
+      </w:r>
+      <w:r>
+        <w:t xml:space="preserve">, while the global coverage allows for comparisons between similar and differing ecosystems</w:t>
+      </w:r>
+      <w:r>
+        <w:t xml:space="preserve"> </w:t>
+      </w:r>
+      <w:r>
+        <w:t xml:space="preserve">(Nagendra 2008, Wulder et al. 2012a)</w:t>
+      </w:r>
+      <w:r>
+        <w:t xml:space="preserve">. Leveraging free and open-source optical remote sensing data products has allowed users to increasingly undertake comparisons across an entire jurisdiction’s PA network</w:t>
+      </w:r>
+      <w:r>
+        <w:t xml:space="preserve"> </w:t>
+      </w:r>
+      <w:r>
+        <w:t xml:space="preserve">(Fraser et al. 2009, Soverel et al. 2010, Pôças et al. 2011, Bolton et al. 2019, Skidmore et al. 2021)</w:t>
+      </w:r>
+      <w:r>
+        <w:t xml:space="preserve">, comparing them to ecologically similar UAs</w:t>
+      </w:r>
+      <w:r>
+        <w:t xml:space="preserve"> </w:t>
+      </w:r>
+      <w:r>
+        <w:t xml:space="preserve">(Turner et al. 2015, Buchanan et al. 2018)</w:t>
+      </w:r>
+      <w:r>
+        <w:t xml:space="preserve">. These comparisons allow for an assessment of the effectiveness of a given PA or the entire PA network at representing regional biodiversity trends</w:t>
+      </w:r>
+      <w:r>
+        <w:t xml:space="preserve"> </w:t>
+      </w:r>
+      <w:r>
+        <w:t xml:space="preserve">(Soverel et al. 2010, Turner et al. 2015, Bolton et al. 2019)</w:t>
       </w:r>
       <w:r>
         <w:t xml:space="preserve">.</w:t>
@@ -2228,31 +2192,139 @@
         <w:pStyle w:val="BodyText"/>
       </w:pPr>
       <w:r>
-        <w:t xml:space="preserve">Leveraging free and open-source remote sensing data products has allowed users to increasingly undertake comparisons across an entire jurisdiction’s PA network</w:t>
-      </w:r>
-      <w:r>
-        <w:t xml:space="preserve"> </w:t>
-      </w:r>
-      <w:r>
-        <w:t xml:space="preserve">(Fraser et al. 2009, Soverel et al. 2010, Pôças et al. 2011, Bolton et al. 2019, Skidmore et al. 2021)</w:t>
-      </w:r>
-      <w:r>
-        <w:t xml:space="preserve">, comparing them to ecologically similar unprotected areas</w:t>
-      </w:r>
-      <w:r>
-        <w:t xml:space="preserve"> </w:t>
-      </w:r>
-      <w:r>
-        <w:t xml:space="preserve">(Turner et al. 2015, Buchanan et al. 2018)</w:t>
-      </w:r>
-      <w:r>
-        <w:t xml:space="preserve">. These comparisons allow for an assessment of the effectiveness of a given PA or the entire PA network at representing regional biodiversity trends</w:t>
-      </w:r>
-      <w:r>
-        <w:t xml:space="preserve"> </w:t>
-      </w:r>
-      <w:r>
-        <w:t xml:space="preserve">(Soverel et al. 2010, Turner et al. 2015, Bolton et al. 2019)</w:t>
+        <w:t xml:space="preserve">Optical remote sensing technologies have offered a key approach to deriving indicators</w:t>
+      </w:r>
+      <w:r>
+        <w:t xml:space="preserve"> </w:t>
+      </w:r>
+      <w:r>
+        <w:t xml:space="preserve">(Parmenter et al. 2003, Olthof et al. 2006, Nagendra 2008, Fraser et al. 2009, Soverel et al. 2010, Burkhard et al. 2012, Pereira et al. 2013, Bolton et al. 2019)</w:t>
+      </w:r>
+      <w:r>
+        <w:t xml:space="preserve"> </w:t>
+      </w:r>
+      <w:r>
+        <w:t xml:space="preserve">and detecting key terrestrial processes</w:t>
+      </w:r>
+      <w:r>
+        <w:t xml:space="preserve"> </w:t>
+      </w:r>
+      <w:r>
+        <w:t xml:space="preserve">(Turner et al. 2003)</w:t>
+      </w:r>
+      <w:r>
+        <w:t xml:space="preserve"> </w:t>
+      </w:r>
+      <w:r>
+        <w:t xml:space="preserve">to assess PA effectiveness at conserving ecological integrity</w:t>
+      </w:r>
+      <w:r>
+        <w:t xml:space="preserve"> </w:t>
+      </w:r>
+      <w:r>
+        <w:t xml:space="preserve">(Nagendra 2001, Nagendra et al. 2013)</w:t>
+      </w:r>
+      <w:r>
+        <w:t xml:space="preserve">. These indicators derived from remote sensing technologies can be categorized and monitored at broad spatial extents and across temporal scales. Commonly used indicators include land cover proportion (e.g. forest type, wetland, and unvegetated), tree species</w:t>
+      </w:r>
+      <w:r>
+        <w:t xml:space="preserve"> </w:t>
+      </w:r>
+      <w:r>
+        <w:t xml:space="preserve">(Nagendra 2001)</w:t>
+      </w:r>
+      <w:r>
+        <w:t xml:space="preserve">, habitat classification</w:t>
+      </w:r>
+      <w:r>
+        <w:t xml:space="preserve"> </w:t>
+      </w:r>
+      <w:r>
+        <w:t xml:space="preserve">(McDermid et al. 2005, Lucas et al. 2011)</w:t>
+      </w:r>
+      <w:r>
+        <w:t xml:space="preserve">, spectral information</w:t>
+      </w:r>
+      <w:r>
+        <w:t xml:space="preserve"> </w:t>
+      </w:r>
+      <w:r>
+        <w:t xml:space="preserve">(Feeley et al. 2005, Gillespie 2005, Nagendra et al. 2010)</w:t>
+      </w:r>
+      <w:r>
+        <w:t xml:space="preserve">, spectral heterogeneity</w:t>
+      </w:r>
+      <w:r>
+        <w:t xml:space="preserve"> </w:t>
+      </w:r>
+      <w:r>
+        <w:t xml:space="preserve">(Rocchini et al. 2010)</w:t>
+      </w:r>
+      <w:r>
+        <w:t xml:space="preserve">, and ecosystem structure</w:t>
+      </w:r>
+      <w:r>
+        <w:t xml:space="preserve"> </w:t>
+      </w:r>
+      <w:r>
+        <w:t xml:space="preserve">(Cohen and Goward 2004, Goetz et al. 2007, Soverel et al. 2010, Pôças et al. 2011)</w:t>
+      </w:r>
+      <w:r>
+        <w:t xml:space="preserve"> </w:t>
+      </w:r>
+      <w:r>
+        <w:t xml:space="preserve">and function</w:t>
+      </w:r>
+      <w:r>
+        <w:t xml:space="preserve"> </w:t>
+      </w:r>
+      <w:r>
+        <w:t xml:space="preserve">(Skidmore et al. 2021)</w:t>
+      </w:r>
+      <w:r>
+        <w:t xml:space="preserve">. Moreover, remote sensing technologies enable the monitoring of terrestrial processes, such as natural and anthropogenic disturbance regimes</w:t>
+      </w:r>
+      <w:r>
+        <w:t xml:space="preserve"> </w:t>
+      </w:r>
+      <w:r>
+        <w:t xml:space="preserve">(Kerr and Ostrovsky 2003, Alsdorf et al. 2007, Hermosilla et al. 2015b, Bolton et al. 2019)</w:t>
+      </w:r>
+      <w:r>
+        <w:t xml:space="preserve">, alongside biogeochemical cycles</w:t>
+      </w:r>
+      <w:r>
+        <w:t xml:space="preserve"> </w:t>
+      </w:r>
+      <w:r>
+        <w:t xml:space="preserve">(Myneni et al. 2001)</w:t>
+      </w:r>
+      <w:r>
+        <w:t xml:space="preserve">, vegetation productivity</w:t>
+      </w:r>
+      <w:r>
+        <w:t xml:space="preserve"> </w:t>
+      </w:r>
+      <w:r>
+        <w:t xml:space="preserve">(Running et al. 2004)</w:t>
+      </w:r>
+      <w:r>
+        <w:t xml:space="preserve">, and vegetation dynamics</w:t>
+      </w:r>
+      <w:r>
+        <w:t xml:space="preserve"> </w:t>
+      </w:r>
+      <w:r>
+        <w:t xml:space="preserve">(Zhang et al. 2003)</w:t>
+      </w:r>
+      <w:r>
+        <w:t xml:space="preserve">. Diversity in forest structural attribute measurements, often derived from light detection and ranging (LiDAR) is also a strong indicator of biodiversity, providing habitat, influencing food quality, and mediating microclimates</w:t>
+      </w:r>
+      <w:r>
+        <w:t xml:space="preserve"> </w:t>
+      </w:r>
+      <w:r>
+        <w:t xml:space="preserve">(Gao et al. 2014, Guo et al. 2017)</w:t>
       </w:r>
       <w:r>
         <w:t xml:space="preserve">.</w:t>
@@ -2263,28 +2335,34 @@
         <w:pStyle w:val="BodyText"/>
       </w:pPr>
       <w:r>
-        <w:t xml:space="preserve">As Canada progresses towards the national goal of 25% of terrestrial area protected by 2025, there is a growing need to better understand how PAs compare to unprotected areas with respect to location, ecological classifications, elevations, productivity, and structure. This adds increasing importance for considering protected area conservation goals beyond just proportional coverage. Also relevant to consider, are the biases in PA placement, which have frequently been located in cheaper, low productivity regions both globally</w:t>
-      </w:r>
-      <w:r>
-        <w:t xml:space="preserve"> </w:t>
-      </w:r>
-      <w:r>
-        <w:t xml:space="preserve">(Joppa and Pfaff 2009, Venter et al. 2014, Venter et al. 2018)</w:t>
-      </w:r>
-      <w:r>
-        <w:t xml:space="preserve"> </w:t>
-      </w:r>
-      <w:r>
-        <w:t xml:space="preserve">and regionally, as is the case in British Columbia, Canada</w:t>
-      </w:r>
-      <w:r>
-        <w:t xml:space="preserve"> </w:t>
-      </w:r>
-      <w:r>
-        <w:t xml:space="preserve">(Hamann et al. 2005, Environmental Reporting BC 2016, Wang et al. 2020)</w:t>
-      </w:r>
-      <w:r>
-        <w:t xml:space="preserve">. By comparing protected and unprotected areas in the province, differences can be shown across varying gradients, including latitude, elevation, and ecological classification.</w:t>
+        <w:t xml:space="preserve">LiDAR enables the accurate characterization of treed vegetation structure (e.g. canopy height, canopy cover, basal area) across forested areas by measuring the time it takes for an emitted pulse of light to return to the sensor</w:t>
+      </w:r>
+      <w:r>
+        <w:t xml:space="preserve"> </w:t>
+      </w:r>
+      <w:r>
+        <w:t xml:space="preserve">(Lim et al. 2003)</w:t>
+      </w:r>
+      <w:r>
+        <w:t xml:space="preserve">. While the natural variation in vertical and horizontal forest structure has been extensively explored using LiDAR, comparisons between PA and UA have been less frequently drawn using these methods when compared to optical remote sensing</w:t>
+      </w:r>
+      <w:r>
+        <w:t xml:space="preserve"> </w:t>
+      </w:r>
+      <w:r>
+        <w:t xml:space="preserve">(Nagendra et al. 2013)</w:t>
+      </w:r>
+      <w:r>
+        <w:t xml:space="preserve">. The lack of previous comparisons has likely been due to the frequently limited extents of LiDAR acquisitions, a problem which has recently been solved by generating wall-to-wall metrics. These wall-to-wall metrics can be created combining LiDAR data with satellite optical remote sensing, generating forest structural attributes across large regions and even entire countries</w:t>
+      </w:r>
+      <w:r>
+        <w:t xml:space="preserve"> </w:t>
+      </w:r>
+      <w:r>
+        <w:t xml:space="preserve">(Wulder et al. 2012b, Matasci et al. 2018a)</w:t>
+      </w:r>
+      <w:r>
+        <w:t xml:space="preserve">.</w:t>
       </w:r>
     </w:p>
     <w:p>
@@ -2292,17 +2370,11 @@
         <w:pStyle w:val="BodyText"/>
       </w:pPr>
       <w:r>
-        <w:t xml:space="preserve">In this study, we (1) examine using free and open remote sensing data products existing hypothesis that the British Columbian PA network is biased towards high-elevation, low-productivity regions</w:t>
-      </w:r>
-      <w:r>
-        <w:t xml:space="preserve"> </w:t>
-      </w:r>
-      <w:r>
-        <w:t xml:space="preserve">of the province, and (2) identify gaps in forest structures in PAs in the province. To accomplish this, we examined the bias in PA placement by comparing ecoregional PA coverage and land cover classes by elevation, and disturbances by latitude across protected and unprotected areas in British Columbia, Canada. We examine representative forest structural attributes by comparing the distribution of key indicators by ecological zone to determine the differences between PAs and unprotected areas to inform upon the most and least similar represented forest structures throughout the network. We conclude by highlighting the usefulness of these globally available, high quality, consistent, and transferable datasets and methods for assessing PA effectiveness.</w:t>
+        <w:t xml:space="preserve">As Canada progresses towards the national goal of 25% of terrestrial area protected by 2025, there is a growing need to better understand how PA compare to UA with respect to location, ecological classifications, elevations, productivity, and forest structure. In this study, we (1) examine using free and open remote sensing data products existing hypothesis that the BC PA network is biased towards high-elevation, low-productivity regions of the province, and (2) identify missing forest structures in PA in the province. To accomplish this, we examined the bias in PA placement by comparing ecoregional PA coverage and land cover classes by elevation, and disturbances by latitude across protected and UA in BC. We examine representative forest structural attributes by comparing the distribution of key indicators by ecological zone to determine the differences between PA and UA to inform upon the most and least similar represented forest structures throughout the network. We conclude by highlighting the usefulness of these globally available, high quality, consistent, and transferable datasets and methods for assessing PA effectiveness.</w:t>
       </w:r>
     </w:p>
     <w:bookmarkEnd w:id="21"/>
-    <w:bookmarkStart w:id="33" w:name="methods"/>
+    <w:bookmarkStart w:id="30" w:name="methods"/>
     <w:p>
       <w:pPr>
         <w:pStyle w:val="Heading1"/>
@@ -2325,7 +2397,7 @@
         <w:pStyle w:val="FirstParagraph"/>
       </w:pPr>
       <w:r>
-        <w:t xml:space="preserve">British Columbia, Canada covers 94.4 million ha, of which approximately 64% is forested</w:t>
+        <w:t xml:space="preserve">The province of British Columbia, Canada covers 94.4 million ha, of which approximately 64% is forested</w:t>
       </w:r>
       <w:r>
         <w:t xml:space="preserve"> </w:t>
@@ -2334,7 +2406,7 @@
         <w:t xml:space="preserve">(BC Ministry of Forests, 2003)</w:t>
       </w:r>
       <w:r>
-        <w:t xml:space="preserve">, and encapsulates a wide variety of biomes and ecosystems. This diversity of ecosystems are in part due to the its large size as well as variations in topography and climate. The existing Biogeoclimatic Ecosystem Classification (BEC) system disaggregates BC ecosystems into zones; the broadest of which delineates 16 zone classifications based on macroclimate, climax vegetation species, and soil</w:t>
+        <w:t xml:space="preserve">, and encapsulates a wide variety of biomes and ecosystems. This diversity of ecosystems is due to the its large size as well as variations in topography and climate. The existing Biogeoclimatic Ecosystem Classification (BEC) system disaggregates BC ecosystems into zones</w:t>
       </w:r>
       <w:r>
         <w:t xml:space="preserve"> </w:t>
@@ -2343,7 +2415,7 @@
         <w:t xml:space="preserve">(Pojar et al. 1987)</w:t>
       </w:r>
       <w:r>
-        <w:t xml:space="preserve">. Zones are further broken down into subzones, variants, and phases based on microclimate, precipitation, and topography</w:t>
+        <w:t xml:space="preserve">. The broadest classification delineates 16 zones, which are further broken down into subzones, variants, and phases based on microclimate, precipitation, and topography</w:t>
       </w:r>
       <w:r>
         <w:t xml:space="preserve"> </w:t>
@@ -2352,7 +2424,7 @@
         <w:t xml:space="preserve">(Pojar et al. 1987, Meidinger and Pojar 1991)</w:t>
       </w:r>
       <w:r>
-        <w:t xml:space="preserve">. As a result BEC zones vary widely in size, as well as number of subzones (Table</w:t>
+        <w:t xml:space="preserve">. As a result BEC zones vary widely in size (ranging from .25 million ha to 17.5 million ha), and in the number of subzones (from 1 to 43; see Table</w:t>
       </w:r>
       <w:r>
         <w:t xml:space="preserve"> </w:t>
@@ -2374,11 +2446,11 @@
       <w:r>
         <w:t xml:space="preserve"> </w:t>
       </w:r>
-      <w:bookmarkStart w:id="3fbca14e-03f6-4f20-97a4-84ef200ec70f" w:name="tab:bec-table"/>
+      <w:bookmarkStart w:id="8f3f2e8c-230a-4bc4-852f-4a4f4399b304" w:name="tab:bec-table"/>
       <w:r>
         <w:t xml:space="preserve">Number of subzones, total area, and percent protected by BEC Zone</w:t>
       </w:r>
-      <w:bookmarkEnd w:id="3fbca14e-03f6-4f20-97a4-84ef200ec70f"/>
+      <w:bookmarkEnd w:id="8f3f2e8c-230a-4bc4-852f-4a4f4399b304"/>
     </w:p>
     <w:tbl xmlns:w="http://schemas.openxmlformats.org/wordprocessingml/2006/main" xmlns:r="http://schemas.openxmlformats.org/officeDocument/2006/relationships" xmlns:w14="http://schemas.microsoft.com/office/word/2010/wordml" xmlns:wp="http://schemas.openxmlformats.org/drawingml/2006/wordprocessingDrawing" xmlns:a="http://schemas.openxmlformats.org/drawingml/2006/main" xmlns:pic="http://schemas.openxmlformats.org/drawingml/2006/picture">
       <w:tblPr>
@@ -5006,7 +5078,7 @@
         <w:t xml:space="preserve"> </w:t>
       </w:r>
       <w:r>
-        <w:t xml:space="preserve">protected areas mandates commit to conserving ecological integrity across the netwrok. The PA network in BC is designed to serve both ecological conservation and human recreation aims</w:t>
+        <w:t xml:space="preserve">PA mandates commit to conserving ecological integrity across the network. The PA network in BC is designed to serve both ecological conservation and human recreation aims</w:t>
       </w:r>
       <w:r>
         <w:t xml:space="preserve"> </w:t>
@@ -5015,7 +5087,7 @@
         <w:t xml:space="preserve">(BC Parks 2012)</w:t>
       </w:r>
       <w:r>
-        <w:t xml:space="preserve">, and consists of a network of PAs and PA complexes (multiple nearby PAs which share the same conservation goals), with large variations in zie, ranging from 0.02 to 987,899 ha (Figure</w:t>
+        <w:t xml:space="preserve">, and consists of a network of PA and PA complexes (multiple nearby PA which share the same conservation goals), with large variations in size, ranging from 0.02 to 987,899 ha (Figure</w:t>
       </w:r>
       <w:r>
         <w:t xml:space="preserve"> </w:t>
@@ -5045,7 +5117,7 @@
           <wp:inline>
             <wp:extent cx="5943600" cy="4160520"/>
             <wp:effectExtent b="0" l="0" r="0" t="0"/>
-            <wp:docPr descr="Figure 1: Terrestrial British Columbia including BEC zones and the location of PAs selected in this study." title="" id="1" name="Picture"/>
+            <wp:docPr descr="Figure 1: Terrestrial British Columbia including BEC zones and the location of PA selected in this study." title="" id="1" name="Picture"/>
             <a:graphic>
               <a:graphicData uri="http://schemas.openxmlformats.org/drawingml/2006/picture">
                 <pic:pic>
@@ -5088,11 +5160,11 @@
         <w:pStyle w:val="ImageCaption"/>
       </w:pPr>
       <w:r>
-        <w:t xml:space="preserve">Figure 1: Terrestrial British Columbia including BEC zones and the location of PAs selected in this study.</w:t>
+        <w:t xml:space="preserve">Figure 1: Terrestrial British Columbia including BEC zones and the location of PA selected in this study.</w:t>
       </w:r>
     </w:p>
     <w:bookmarkEnd w:id="23"/>
-    <w:bookmarkStart w:id="31" w:name="data"/>
+    <w:bookmarkStart w:id="28" w:name="data"/>
     <w:p>
       <w:pPr>
         <w:pStyle w:val="Heading2"/>
@@ -5140,7 +5212,7 @@
         <w:t xml:space="preserve">(Teucher et al. 2021)</w:t>
       </w:r>
       <w:r>
-        <w:t xml:space="preserve">. Two BEC subzones were entirely subsumed by PAs (Boreal White and Black Spruce - Very Wet Cool and Spruce – Willow – Birch - Very Wet Cool Shrub), whereas the Sub-Boreal Pine – Spruce - Moist Cool subzone has no PA representation.</w:t>
+        <w:t xml:space="preserve">. Two BEC subzones were entirely subsumed by PA (Boreal White and Black Spruce - Very Wet Cool and Spruce – Willow – Birch - Very Wet Cool Shrub), whereas the Sub-Boreal Pine – Spruce - Moist Cool subzone has no PA representation.</w:t>
       </w:r>
     </w:p>
     <w:p>
@@ -5148,7 +5220,7 @@
         <w:pStyle w:val="BodyText"/>
       </w:pPr>
       <w:r>
-        <w:t xml:space="preserve">Boundaries for all PAs in BC were obtained from the Canadian Protected and Conserved Areas Database (available from</w:t>
+        <w:t xml:space="preserve">Boundaries for all PA in BC were obtained from the Canadian Protected and Conserved Areas Database (available from</w:t>
       </w:r>
       <w:r>
         <w:t xml:space="preserve"> </w:t>
@@ -5171,7 +5243,7 @@
         <w:t xml:space="preserve">Bolton et al. (2019)</w:t>
       </w:r>
       <w:r>
-        <w:t xml:space="preserve">. Only parks which belonged to IUCN classes Ia, Ib, II, and IV were selected, as these categories are considered strictly protected. Protected areas &lt; 100ha in size were also excluded from the analysis, as these mainly occurred in urbanized areas. After selection, 745 suitable parks managed under various jurisdictions (provincial, federal, NGOs) which comprise 15.4% of the total terrestrial area of British Columbia were studied</w:t>
+        <w:t xml:space="preserve">. Only parks which belonged to International Union for Conservation of Nature (IUCN) classes Ia, Ib, II, and IV were selected, as these categories are considered strictly protected. Protected areas &lt; 100ha in size were also excluded from the analysis, as these mainly occurred in urbanized areas. After selection, 745 suitable parks managed under various jurisdictions (provincial, federal, NGOs) which comprise 15.4% of the total terrestrial area of British Columbia were studied</w:t>
       </w:r>
       <w:r>
         <w:t xml:space="preserve"> </w:t>
@@ -5211,13 +5283,13 @@
       </w:r>
     </w:p>
     <w:bookmarkEnd w:id="26"/>
-    <w:bookmarkStart w:id="30" w:name="satellite-imagery"/>
+    <w:bookmarkStart w:id="27" w:name="landsat-derived-datasets"/>
     <w:p>
       <w:pPr>
         <w:pStyle w:val="Heading3"/>
       </w:pPr>
       <w:r>
-        <w:t xml:space="preserve">Satellite Imagery</w:t>
+        <w:t xml:space="preserve">Landsat derived datasets</w:t>
       </w:r>
     </w:p>
     <w:p>
@@ -5225,61 +5297,52 @@
         <w:pStyle w:val="FirstParagraph"/>
       </w:pPr>
       <w:r>
-        <w:t xml:space="preserve">The opening of the Landsat archive in 2008</w:t>
-      </w:r>
-      <w:r>
-        <w:t xml:space="preserve"> </w:t>
-      </w:r>
-      <w:r>
-        <w:t xml:space="preserve">(Wulder et al. 2012a)</w:t>
-      </w:r>
-      <w:r>
-        <w:t xml:space="preserve"> </w:t>
-      </w:r>
-      <w:r>
-        <w:t xml:space="preserve">has played a significant role in the use of satellite imagery in conservation monitoring</w:t>
-      </w:r>
-      <w:r>
-        <w:t xml:space="preserve"> </w:t>
-      </w:r>
-      <w:r>
-        <w:t xml:space="preserve">(Nagendra 2008, Turner et al. 2015)</w:t>
-      </w:r>
-      <w:r>
-        <w:t xml:space="preserve">. The availability of the archive since 1972 allows for assessment of temporal trends in satellite derived indicators</w:t>
-      </w:r>
-      <w:r>
-        <w:t xml:space="preserve"> </w:t>
-      </w:r>
-      <w:r>
-        <w:t xml:space="preserve">(Nagendra et al. 2013, Hansen and Phillips 2018, Bolton et al. 2019)</w:t>
-      </w:r>
-      <w:r>
-        <w:t xml:space="preserve">, while the global coverage allows for comparisons between similar and differing ecosystems</w:t>
-      </w:r>
-      <w:r>
-        <w:t xml:space="preserve"> </w:t>
-      </w:r>
-      <w:r>
-        <w:t xml:space="preserve">(Nagendra 2008, Wulder et al. 2012a)</w:t>
-      </w:r>
-      <w:r>
-        <w:t xml:space="preserve">. Over BC, the archive of imagery was distilled to create best-available-pixel (BAP) composites at 30m spatial resolution from 1984 - 2019 which include the best single observation at each pixel from the catalog of available scenes, within certain temporal bounds such as seasons</w:t>
-      </w:r>
-      <w:r>
-        <w:t xml:space="preserve"> </w:t>
-      </w:r>
-      <w:r>
-        <w:t xml:space="preserve">(White et al. 2014)</w:t>
-      </w:r>
-      <w:r>
-        <w:t xml:space="preserve">. This allows for the examination of trends on a yearly basis with high quality data, removing most missing data such as clouds, shadows, and sensor errors</w:t>
-      </w:r>
-      <w:r>
-        <w:t xml:space="preserve"> </w:t>
-      </w:r>
-      <w:r>
-        <w:t xml:space="preserve">(White et al. 2014)</w:t>
+        <w:t xml:space="preserve">Land cover, forest disturbances, and forest structural attributes for BC were derived from the Landsat best-available-pixel (BAP) composites at 30m spatial resolution generated using the Composite2Change (C2C) approach</w:t>
+      </w:r>
+      <w:r>
+        <w:t xml:space="preserve"> </w:t>
+      </w:r>
+      <w:r>
+        <w:t xml:space="preserve">(Hermosilla et al. 2016)</w:t>
+      </w:r>
+      <w:r>
+        <w:t xml:space="preserve">. These composites are generated by annually selecting the optimal observations, free from atmospheric effects (haze, clouds, cloud shadows), for each pixel from the catalog of available Landsat-5 Thematic Mapper (TM), Landsat-7 Enhanced Thematic Mapper Plus (ETM+), and Landsat-8 Operational Land Imager (OLI) imagery acquired during Canada’s growing season using the scoring functions defined in</w:t>
+      </w:r>
+      <w:r>
+        <w:t xml:space="preserve"> </w:t>
+      </w:r>
+      <w:r>
+        <w:t xml:space="preserve">White et al. (2014)</w:t>
+      </w:r>
+      <w:r>
+        <w:t xml:space="preserve">. The annual BAP composites are further refined by applying a spectral trend analysis over the Normalized Burn Ratio (NBR) at pixel level in order to remove unscreened noise, detect changes and provide data gaps with temporally-interpolated values, resulting in annual, gap-free, surface-reflectance image composites from 1984 to 2019</w:t>
+      </w:r>
+      <w:r>
+        <w:t xml:space="preserve"> </w:t>
+      </w:r>
+      <w:r>
+        <w:t xml:space="preserve">(Hermosilla et al. 2015b)</w:t>
+      </w:r>
+      <w:r>
+        <w:t xml:space="preserve">. During this process forest disturbances are detected, characterized and attributed to a disturbance agent (i.e., wildfire, harvest, non-stand replacing disturbances) using a Random Forests classification model via the object-based analysis approach</w:t>
+      </w:r>
+      <w:r>
+        <w:t xml:space="preserve"> </w:t>
+      </w:r>
+      <w:r>
+        <w:t xml:space="preserve">(Hermosilla et al. 2015a)</w:t>
+      </w:r>
+      <w:r>
+        <w:t xml:space="preserve"> </w:t>
+      </w:r>
+      <w:r>
+        <w:t xml:space="preserve">with an overall accuracy of 92% ±2%</w:t>
+      </w:r>
+      <w:r>
+        <w:t xml:space="preserve"> </w:t>
+      </w:r>
+      <w:r>
+        <w:t xml:space="preserve">(Hermosilla et al. 2016)</w:t>
       </w:r>
       <w:r>
         <w:t xml:space="preserve">.</w:t>
@@ -5290,91 +5353,44 @@
         <w:pStyle w:val="BodyText"/>
       </w:pPr>
       <w:r>
-        <w:t xml:space="preserve">While Landsat provides critical land cover and disturbance information, airborne lidar data allows for detailed and accurate depictions of the 3D forest structure</w:t>
-      </w:r>
-      <w:r>
-        <w:t xml:space="preserve"> </w:t>
-      </w:r>
-      <w:r>
-        <w:t xml:space="preserve">(Wulder et al. 2012b)</w:t>
-      </w:r>
-      <w:r>
-        <w:t xml:space="preserve">, however, often with limited spatial and temporal coverages. By combining airborne laser scanning with BAPs generated from the Landsat archive, these structural datasets can be imputed across time and space, providing coverage far beyond the initial spatial coverage of the LiDAR acquisitions</w:t>
-      </w:r>
-      <w:r>
-        <w:t xml:space="preserve"> </w:t>
-      </w:r>
-      <w:r>
-        <w:t xml:space="preserve">(Matasci et al. 2018, Coops et al. 2021)</w:t>
-      </w:r>
-      <w:r>
-        <w:t xml:space="preserve">. Specifics of the Landsat data products used follows:</w:t>
-      </w:r>
-    </w:p>
-    <w:bookmarkStart w:id="27" w:name="land-cover"/>
-    <w:p>
-      <w:pPr>
-        <w:pStyle w:val="Heading4"/>
-      </w:pPr>
-      <w:r>
-        <w:t xml:space="preserve">Land Cover</w:t>
+        <w:t xml:space="preserve">Annual land cover information for Canada from 1984-2019 was produced using the BAP composites following the Virtual Land Cover Engine framework</w:t>
+      </w:r>
+      <w:r>
+        <w:t xml:space="preserve"> </w:t>
+      </w:r>
+      <w:r>
+        <w:t xml:space="preserve">(Hermosilla et al. 2018)</w:t>
+      </w:r>
+      <w:r>
+        <w:t xml:space="preserve">. This framework integrates post-classification probabilities, forest disturbance information and forest successional knowledge with a Hidden Markov Model to ensure logical land cover transitions between years. The classification comprises 12 land cover classes organized in non-vegetated and vegetated. Non-vegetated classes included water, snow/ice, rock/rubble, and exposed/barren land. Vegetated land cover classes discriminated among non-treed and treed vegetation (land-cover level). Vegetated non-treed classes comprised bryoids, herbs, wetland, and shrubs. Vegetated treed land cover classes included wetland-treed, coniferous, broadleaf, and mixedwood. Independent validation of the land cover maps indicated an overall accuracy of 70.3% ± 2.5%.</w:t>
       </w:r>
     </w:p>
     <w:p>
       <w:pPr>
-        <w:pStyle w:val="FirstParagraph"/>
-      </w:pPr>
-      <w:r>
-        <w:t xml:space="preserve">Land cover information for Canada from 1984-2019 was produced following</w:t>
-      </w:r>
-      <w:r>
-        <w:t xml:space="preserve"> </w:t>
-      </w:r>
-      <w:r>
-        <w:t xml:space="preserve">Hermosilla et al. (2018)</w:t>
-      </w:r>
-      <w:r>
-        <w:t xml:space="preserve"> </w:t>
-      </w:r>
-      <w:r>
-        <w:t xml:space="preserve">using the Virtual Land Cover Engine framework, and includes eleven classes. To accomplish this, annual BAP surface reflectance image composite was generated from Landsat imagery</w:t>
-      </w:r>
-      <w:r>
-        <w:t xml:space="preserve"> </w:t>
-      </w:r>
-      <w:r>
-        <w:t xml:space="preserve">(Hermosilla et al. 2016)</w:t>
-      </w:r>
-      <w:r>
-        <w:t xml:space="preserve">, taking into consideration the annual forest disturbances detected generated while using the Composite 2 Change (C2C) approach</w:t>
-      </w:r>
-      <w:r>
-        <w:t xml:space="preserve"> </w:t>
-      </w:r>
-      <w:r>
-        <w:t xml:space="preserve">(Hermosilla et al. 2016)</w:t>
-      </w:r>
-      <w:r>
-        <w:t xml:space="preserve">. To classify the BAP composites, a random forest algorithm was used, with a Hidden Markov Model applied to ensure logical land cover transitions between years</w:t>
-      </w:r>
-      <w:r>
-        <w:t xml:space="preserve"> </w:t>
-      </w:r>
-      <w:r>
-        <w:t xml:space="preserve">(Hermosilla et al. 2018)</w:t>
-      </w:r>
-      <w:r>
-        <w:t xml:space="preserve">. The maps were validated to an overall accuracy of 70.3% (± 2.5%).</w:t>
+        <w:pStyle w:val="BodyText"/>
+      </w:pPr>
+      <w:r>
+        <w:t xml:space="preserve">Wall-to-wall, 30-m forest structure metrics (i.e., lorey’s height, total aboveground biomass, elevation covariance, and canopy cover) were also annually derived from the BAP composites using the imputation method described in Matasci et al.</w:t>
+      </w:r>
+      <w:r>
+        <w:t xml:space="preserve"> </w:t>
+      </w:r>
+      <w:r>
+        <w:t xml:space="preserve">(2018b, 2018a)</w:t>
+      </w:r>
+      <w:r>
+        <w:t xml:space="preserve">. This method uses LiDAR and field plot data to estimate forest structure metrics from topographic and Landsat spectral predictors, using a k-Nearest Neighbor approach.</w:t>
       </w:r>
     </w:p>
     <w:bookmarkEnd w:id="27"/>
-    <w:bookmarkStart w:id="28" w:name="forest-disturbances"/>
+    <w:bookmarkEnd w:id="28"/>
+    <w:bookmarkStart w:id="29" w:name="analysis"/>
     <w:p>
       <w:pPr>
-        <w:pStyle w:val="Heading4"/>
-      </w:pPr>
-      <w:r>
-        <w:t xml:space="preserve">Forest Disturbances</w:t>
+        <w:pStyle w:val="Heading2"/>
+      </w:pPr>
+      <w:r>
+        <w:t xml:space="preserve">Analysis</w:t>
       </w:r>
     </w:p>
     <w:p>
@@ -5382,146 +5398,36 @@
         <w:pStyle w:val="FirstParagraph"/>
       </w:pPr>
       <w:r>
-        <w:t xml:space="preserve">Forest disturbances were delineated by C2C by examining changes in the normalized burn ratio (nBR) over time</w:t>
-      </w:r>
-      <w:r>
-        <w:t xml:space="preserve"> </w:t>
-      </w:r>
-      <w:r>
-        <w:t xml:space="preserve">(White et al. 2014, Hermosilla et al. 2016)</w:t>
-      </w:r>
-      <w:r>
-        <w:t xml:space="preserve">. using breakpoints (temporal) and contextual (spatial) analysis to ensure that changes were detected in the correct year</w:t>
-      </w:r>
-      <w:r>
-        <w:t xml:space="preserve"> </w:t>
-      </w:r>
-      <w:r>
-        <w:t xml:space="preserve">(Hermosilla et al. 2015b)</w:t>
-      </w:r>
-      <w:r>
-        <w:t xml:space="preserve">. Changes were then classified into a change type (fire, harvesting, road, and non-stand replacing) via the object based image analysis approach described in</w:t>
-      </w:r>
-      <w:r>
-        <w:t xml:space="preserve"> </w:t>
-      </w:r>
-      <w:r>
-        <w:t xml:space="preserve">Hermosilla et al. (2015b)</w:t>
-      </w:r>
-      <w:r>
-        <w:t xml:space="preserve">, with an overall accuracy of 92.2%.</w:t>
-      </w:r>
-    </w:p>
-    <w:bookmarkEnd w:id="28"/>
-    <w:bookmarkStart w:id="29" w:name="forest-structural-attributes"/>
-    <w:p>
-      <w:pPr>
-        <w:pStyle w:val="Heading4"/>
-      </w:pPr>
-      <w:r>
-        <w:t xml:space="preserve">Forest Structural Attributes</w:t>
+        <w:t xml:space="preserve">We first examined ecozonal and land cover proportions within and outside the PA network, as a function of elevation and secondly compiled disturbance rates on a latitudinal gradient across the province. Lastly, forest structural attributes were examined at a finer ecosystem classification level, statistically comparing PA vs UA, and forest structural means by ecosystem subzones examined to determine which forest structures are poorly represented in the current BC PA network.</w:t>
       </w:r>
     </w:p>
     <w:p>
       <w:pPr>
-        <w:pStyle w:val="FirstParagraph"/>
-      </w:pPr>
-      <w:r>
-        <w:t xml:space="preserve">Forest structure metrics (lorey’s height, total aboveground biomass, elevation covariance, and canopy cover) were imputed across the forested area of British Columbia following methods utilized in</w:t>
-      </w:r>
-      <w:r>
-        <w:t xml:space="preserve"> </w:t>
-      </w:r>
-      <w:r>
-        <w:t xml:space="preserve">Matasci et al. (2018)</w:t>
-      </w:r>
-      <w:r>
-        <w:t xml:space="preserve">, on an independant, per year basis. This process utilizes annual Landsat proxy surface reflectance composites across Canada produced following</w:t>
-      </w:r>
-      <w:r>
-        <w:t xml:space="preserve"> </w:t>
-      </w:r>
-      <w:r>
-        <w:t xml:space="preserve">Hermosilla et al. (2015a)</w:t>
-      </w:r>
-      <w:r>
-        <w:t xml:space="preserve">, the forest disturbance layers produced via</w:t>
-      </w:r>
-      <w:r>
-        <w:t xml:space="preserve"> </w:t>
-      </w:r>
-      <w:r>
-        <w:t xml:space="preserve">Hermosilla et al. (2015b)</w:t>
-      </w:r>
-      <w:r>
-        <w:t xml:space="preserve">, and LiDAR samples collected across the country</w:t>
-      </w:r>
-      <w:r>
-        <w:t xml:space="preserve"> </w:t>
-      </w:r>
-      <w:r>
-        <w:t xml:space="preserve">(Matasci et al. 2018)</w:t>
-      </w:r>
-      <w:r>
-        <w:t xml:space="preserve">. Ancillary data such as topography was also used to fit the models. The forest structure metrics were imputed using a k-NN approach, and generated six LiDAR metrics and four forest inventory attributes in total. Accuracy for the forest structural attributes used in this study (lorey’s height, total aboveground biomass, elevation covariance, and canopy cover) were 0.666, 0.699, 0.125, and 0.642, respectively</w:t>
-      </w:r>
-      <w:r>
-        <w:t xml:space="preserve"> </w:t>
-      </w:r>
-      <w:r>
-        <w:t xml:space="preserve">(Matasci et al. 2018)</w:t>
-      </w:r>
-      <w:r>
-        <w:t xml:space="preserve">.</w:t>
+        <w:pStyle w:val="BodyText"/>
+      </w:pPr>
+      <w:r>
+        <w:t xml:space="preserve">Forest cover classes (deciduous, broadleaf, mixed-wood, and wetland-treed) were used to generate land cover masks to restrict comparison of forest structural attributes to forested pixels. Pixels with harvest activity disturbances detected post-1985 were removed from forest structural attribute rasters in both PA and UA, in order to restrict analysis to non-anthropogenically disturbed areas.</w:t>
+      </w:r>
+    </w:p>
+    <w:p>
+      <w:pPr>
+        <w:pStyle w:val="BodyText"/>
+      </w:pPr>
+      <w:r>
+        <w:t xml:space="preserve">BEC zones and land cover classifications were aggregated to both PA and UA in order to determine the proportion of each zone under the protected classifications. In this analysis, zones are used to examine categorical data (land cover and disturbance), while forest structure is compared at the subzone level between PA and their unprotected counterparts in British Columbia. Subzones with only PA or UA were excluded from hypothesis testing, but were included in zonal aggregations. Land cover and BEC zones were further examined along an elevation gradient, at 50m increments. Forest disturbances (including harvesting) were aggregated along a latitudinal gradient at 0.5°. The mean values for PA and UA forest structural attributes were calculated, in order to examine the differences in their distribution and determine which structures and zones differ between PA and UA. Values were also converted into z-scores to determine the greatest standardized vector magnitude when comparing canopy cover, elevation covariance, and forest height between PA and UA.</w:t>
+      </w:r>
+    </w:p>
+    <w:p>
+      <w:pPr>
+        <w:pStyle w:val="BodyText"/>
+      </w:pPr>
+      <w:r>
+        <w:t xml:space="preserve">An equal sample of cells (equal to the total number of pixels in PA or UA, whichever was lower) was sampled from both PA and UA for each BEC subzone. For each forest structure variable and BEC subzone pair, a two-tailed t-Test was conducted, comparing protected and unprotected samples, and the Bonferroni correction was applied.</w:t>
       </w:r>
     </w:p>
     <w:bookmarkEnd w:id="29"/>
     <w:bookmarkEnd w:id="30"/>
-    <w:bookmarkEnd w:id="31"/>
-    <w:bookmarkStart w:id="32" w:name="analysis"/>
-    <w:p>
-      <w:pPr>
-        <w:pStyle w:val="Heading2"/>
-      </w:pPr>
-      <w:r>
-        <w:t xml:space="preserve">Analysis</w:t>
-      </w:r>
-    </w:p>
-    <w:p>
-      <w:pPr>
-        <w:pStyle w:val="FirstParagraph"/>
-      </w:pPr>
-      <w:r>
-        <w:t xml:space="preserve">We first examined ecozonal and land cover proportions within and outside the PA network, as a function of elevation and secondly compiled disturbance rates on a latitudinal gradient across the province. Lastly, forest structural attributes were examined at a finer ecosystem classification level, statistically comparing protected vs unprotected areas, and forest structural means by ecosystem subzones examined to determine which forest structures are poorly represented in the current BC PA network.</w:t>
-      </w:r>
-    </w:p>
-    <w:p>
-      <w:pPr>
-        <w:pStyle w:val="BodyText"/>
-      </w:pPr>
-      <w:r>
-        <w:t xml:space="preserve">Forest cover classes (deciduous, broadleaf, mixed-wood, and wetland-treed) were used to generate land cover masks to restrict comparison of forest structural attributes to forested pixels. Pixels with harvest activity disturbances detected post-1985 were removed from forest structural attribute rasters in both protected and unprotected areas, in order to restrict analysis to non-anthropogenically disturbed areas.</w:t>
-      </w:r>
-    </w:p>
-    <w:p>
-      <w:pPr>
-        <w:pStyle w:val="BodyText"/>
-      </w:pPr>
-      <w:r>
-        <w:t xml:space="preserve">BEC zones and land cover classifications were aggregated to protected and unprotected areas in order to determine the proportion of each zone under the protected classifications. In this analysis, zones are used to examine categorical data (land cover and disturbance), while forest structure is compared at the subzone level between PAs and their unprotected counterparts in British Columbia. Subzones with only protected or unprotected areas were excluded from hypothesis testing, but were included in zonal aggregations. Land cover and BEC zones were further examined along an elevation gradient, at 50m increments. Forest disturbances (including harvesting) were aggregated along a latitudinal gradient at 0.5°. The mean values for protected and unprotected areas forest structural attributes were calculated, in order to examine the differences in their distribution and determine which structures and zones differ between protected and unprotected areas. Values were also converted into z-scores to determine the greatest standardized vector magnitude when comparing canopy cover, elevation covariance, and forest height between protected and unprotected areas.</w:t>
-      </w:r>
-    </w:p>
-    <w:p>
-      <w:pPr>
-        <w:pStyle w:val="BodyText"/>
-      </w:pPr>
-      <w:r>
-        <w:t xml:space="preserve">An equal sample of cells (equal to the total number of pixels in protected or unprotected areas, whichever was lower) was sampled from both protected and unprotected areas for each BEC subzone. For each forest structure variable and BEC subzone pair, a two-tailed t-Test was conducted, comparing protected and unprotected samples, and the Bonferroni correction was applied.</w:t>
-      </w:r>
-    </w:p>
-    <w:bookmarkEnd w:id="32"/>
-    <w:bookmarkEnd w:id="33"/>
-    <w:bookmarkStart w:id="41" w:name="results"/>
+    <w:bookmarkStart w:id="38" w:name="results"/>
     <w:p>
       <w:pPr>
         <w:pStyle w:val="Heading1"/>
@@ -5550,7 +5456,7 @@
                     </pic:cNvPicPr>
                   </pic:nvPicPr>
                   <pic:blipFill>
-                    <a:blip r:embed="rId34"/>
+                    <a:blip r:embed="rId31"/>
                     <a:stretch>
                       <a:fillRect/>
                     </a:stretch>
@@ -5636,6 +5542,249 @@
                 <pic:pic>
                   <pic:nvPicPr>
                     <pic:cNvPr descr="E:/Sync/Masters/analysis/outputs/bec_elev.png" id="0" name="Picture"/>
+                    <pic:cNvPicPr>
+                      <a:picLocks noChangeArrowheads="1" noChangeAspect="1"/>
+                    </pic:cNvPicPr>
+                  </pic:nvPicPr>
+                  <pic:blipFill>
+                    <a:blip r:embed="rId32"/>
+                    <a:stretch>
+                      <a:fillRect/>
+                    </a:stretch>
+                  </pic:blipFill>
+                  <pic:spPr bwMode="auto">
+                    <a:xfrm>
+                      <a:off x="0" y="0"/>
+                      <a:ext cx="5943600" cy="3845858"/>
+                    </a:xfrm>
+                    <a:prstGeom prst="rect">
+                      <a:avLst/>
+                    </a:prstGeom>
+                    <a:noFill/>
+                    <a:ln w="9525">
+                      <a:noFill/>
+                      <a:headEnd/>
+                      <a:tailEnd/>
+                    </a:ln>
+                  </pic:spPr>
+                </pic:pic>
+              </a:graphicData>
+            </a:graphic>
+          </wp:inline>
+        </w:drawing>
+      </w:r>
+    </w:p>
+    <w:p>
+      <w:pPr>
+        <w:pStyle w:val="ImageCaption"/>
+      </w:pPr>
+      <w:r>
+        <w:t xml:space="preserve">Figure 3: Proportion of BEC zone by elevation for both protected areas (left), and unprotected areas (centre). The rightmost figure represents the proportion of terrestrial area that is protected at each elevation.</w:t>
+      </w:r>
+    </w:p>
+    <w:p>
+      <w:pPr>
+        <w:pStyle w:val="BodyText"/>
+      </w:pPr>
+      <w:r>
+        <w:t xml:space="preserve">As elevation increases in BC, increasing terrestrial area is protected within the PA network until ~4000m, upon which all terrestrial area is protected (Figure</w:t>
+      </w:r>
+      <w:r>
+        <w:t xml:space="preserve"> </w:t>
+      </w:r>
+      <w:r>
+        <w:t xml:space="preserve">3</w:t>
+      </w:r>
+      <w:r>
+        <w:t xml:space="preserve">). When comparing between PA and UA, zones are protected at differing proportions. Zones commonly found at high elevations, such as the Boreal Altai Fesuce Alpine, are predominantly located in protected areas. Conversely, a greater proportion of the Coastal Western-hemlock ecosystem is protected at low elevations, while Boreal White and Black Spruce shows the opposite; with increasing area unprotected. Generally, the remaining ecosystems are found at similar rates in both PA and UA (Figure</w:t>
+      </w:r>
+      <w:r>
+        <w:t xml:space="preserve"> </w:t>
+      </w:r>
+      <w:r>
+        <w:t xml:space="preserve">3</w:t>
+      </w:r>
+      <w:r>
+        <w:t xml:space="preserve">).</w:t>
+      </w:r>
+    </w:p>
+    <w:p>
+      <w:pPr>
+        <w:pStyle w:val="CaptionedFigure"/>
+      </w:pPr>
+      <w:r>
+        <w:drawing>
+          <wp:inline>
+            <wp:extent cx="5943600" cy="3845858"/>
+            <wp:effectExtent b="0" l="0" r="0" t="0"/>
+            <wp:docPr descr="Figure 4: Diagram of proportion of the area of each land cover class protected. Red dotted line indicates 2020 global protected area coverage goal, Blue dotted line indicates 2010 ecoregional protected area coverage goal, and the green dotted line indicates the overall proportion of protected areas in British Columbia." title="" id="1" name="Picture"/>
+            <a:graphic>
+              <a:graphicData uri="http://schemas.openxmlformats.org/drawingml/2006/picture">
+                <pic:pic>
+                  <pic:nvPicPr>
+                    <pic:cNvPr descr="E:/Sync/Masters/analysis/outputs/vlce_conch.png" id="0" name="Picture"/>
+                    <pic:cNvPicPr>
+                      <a:picLocks noChangeArrowheads="1" noChangeAspect="1"/>
+                    </pic:cNvPicPr>
+                  </pic:nvPicPr>
+                  <pic:blipFill>
+                    <a:blip r:embed="rId33"/>
+                    <a:stretch>
+                      <a:fillRect/>
+                    </a:stretch>
+                  </pic:blipFill>
+                  <pic:spPr bwMode="auto">
+                    <a:xfrm>
+                      <a:off x="0" y="0"/>
+                      <a:ext cx="5943600" cy="3845858"/>
+                    </a:xfrm>
+                    <a:prstGeom prst="rect">
+                      <a:avLst/>
+                    </a:prstGeom>
+                    <a:noFill/>
+                    <a:ln w="9525">
+                      <a:noFill/>
+                      <a:headEnd/>
+                      <a:tailEnd/>
+                    </a:ln>
+                  </pic:spPr>
+                </pic:pic>
+              </a:graphicData>
+            </a:graphic>
+          </wp:inline>
+        </w:drawing>
+      </w:r>
+    </w:p>
+    <w:p>
+      <w:pPr>
+        <w:pStyle w:val="ImageCaption"/>
+      </w:pPr>
+      <w:r>
+        <w:t xml:space="preserve">Figure 4: Diagram of proportion of the area of each land cover class protected. Red dotted line indicates 2020 global protected area coverage goal, Blue dotted line indicates 2010 ecoregional protected area coverage goal, and the green dotted line indicates the overall proportion of protected areas in British Columbia.</w:t>
+      </w:r>
+    </w:p>
+    <w:p>
+      <w:pPr>
+        <w:pStyle w:val="BodyText"/>
+      </w:pPr>
+      <w:r>
+        <w:t xml:space="preserve">Protected land cover also varies by proportion (Figure</w:t>
+      </w:r>
+      <w:r>
+        <w:t xml:space="preserve"> </w:t>
+      </w:r>
+      <w:r>
+        <w:t xml:space="preserve">4</w:t>
+      </w:r>
+      <w:r>
+        <w:t xml:space="preserve">). Non-vegetated classes of snow/ice, exposed/barren land, and rock/rubble have higher than average proportions protected while mixedwood and broadleaf land cover classes are underrepresented . All other classes are found at rates similar to the overall proportion of the province protected (Figure</w:t>
+      </w:r>
+      <w:r>
+        <w:t xml:space="preserve"> </w:t>
+      </w:r>
+      <w:r>
+        <w:t xml:space="preserve">4</w:t>
+      </w:r>
+      <w:r>
+        <w:t xml:space="preserve">).</w:t>
+      </w:r>
+    </w:p>
+    <w:p>
+      <w:pPr>
+        <w:pStyle w:val="CaptionedFigure"/>
+      </w:pPr>
+      <w:r>
+        <w:drawing>
+          <wp:inline>
+            <wp:extent cx="5943600" cy="3148399"/>
+            <wp:effectExtent b="0" l="0" r="0" t="0"/>
+            <wp:docPr descr="Figure 5: Proportion of each land cover class by elevation for both protected areas (left), and unprotected areas (centre). The rightmost figure represents the proportion of terrestrial area that is protected at each elevation." title="" id="1" name="Picture"/>
+            <a:graphic>
+              <a:graphicData uri="http://schemas.openxmlformats.org/drawingml/2006/picture">
+                <pic:pic>
+                  <pic:nvPicPr>
+                    <pic:cNvPr descr="E:/Sync/Masters/analysis/outputs/lcc_elev.png" id="0" name="Picture"/>
+                    <pic:cNvPicPr>
+                      <a:picLocks noChangeArrowheads="1" noChangeAspect="1"/>
+                    </pic:cNvPicPr>
+                  </pic:nvPicPr>
+                  <pic:blipFill>
+                    <a:blip r:embed="rId34"/>
+                    <a:stretch>
+                      <a:fillRect/>
+                    </a:stretch>
+                  </pic:blipFill>
+                  <pic:spPr bwMode="auto">
+                    <a:xfrm>
+                      <a:off x="0" y="0"/>
+                      <a:ext cx="5943600" cy="3148399"/>
+                    </a:xfrm>
+                    <a:prstGeom prst="rect">
+                      <a:avLst/>
+                    </a:prstGeom>
+                    <a:noFill/>
+                    <a:ln w="9525">
+                      <a:noFill/>
+                      <a:headEnd/>
+                      <a:tailEnd/>
+                    </a:ln>
+                  </pic:spPr>
+                </pic:pic>
+              </a:graphicData>
+            </a:graphic>
+          </wp:inline>
+        </w:drawing>
+      </w:r>
+    </w:p>
+    <w:p>
+      <w:pPr>
+        <w:pStyle w:val="ImageCaption"/>
+      </w:pPr>
+      <w:r>
+        <w:t xml:space="preserve">Figure 5: Proportion of each land cover class by elevation for both protected areas (left), and unprotected areas (centre). The rightmost figure represents the proportion of terrestrial area that is protected at each elevation.</w:t>
+      </w:r>
+    </w:p>
+    <w:p>
+      <w:pPr>
+        <w:pStyle w:val="BodyText"/>
+      </w:pPr>
+      <w:r>
+        <w:t xml:space="preserve">Similar to BEC zones (Figure</w:t>
+      </w:r>
+      <w:r>
+        <w:t xml:space="preserve"> </w:t>
+      </w:r>
+      <w:r>
+        <w:t xml:space="preserve">3</w:t>
+      </w:r>
+      <w:r>
+        <w:t xml:space="preserve">, land cover also varies with elevation (Figure</w:t>
+      </w:r>
+      <w:r>
+        <w:t xml:space="preserve"> </w:t>
+      </w:r>
+      <w:r>
+        <w:t xml:space="preserve">5</w:t>
+      </w:r>
+      <w:r>
+        <w:t xml:space="preserve">. Expectedly, snow and ice make up a large proportion of PA at high elevations. At low elevations in UA, mixedwood forest is a more common forest type than in PA, while wetland classes (wetland, wetland-treed) are less frequent in the 400-900m elevation range in UA compared to PA.</w:t>
+      </w:r>
+    </w:p>
+    <w:p>
+      <w:pPr>
+        <w:pStyle w:val="CaptionedFigure"/>
+      </w:pPr>
+      <w:r>
+        <w:drawing>
+          <wp:inline>
+            <wp:extent cx="5943600" cy="3845858"/>
+            <wp:effectExtent b="0" l="0" r="0" t="0"/>
+            <wp:docPr descr="Figure 6: Proportion of area disturbed by latitude from 1984 to 2019 in protected areas (left), and unprotected areas (centre). The rightmost figure represents the proportion of terrestrial area that is protected at each latitude." title="" id="1" name="Picture"/>
+            <a:graphic>
+              <a:graphicData uri="http://schemas.openxmlformats.org/drawingml/2006/picture">
+                <pic:pic>
+                  <pic:nvPicPr>
+                    <pic:cNvPr descr="E:/Sync/Masters/analysis/outputs/latitude_disturbance_plot.png" id="0" name="Picture"/>
                     <pic:cNvPicPr>
                       <a:picLocks noChangeArrowheads="1" noChangeAspect="1"/>
                     </pic:cNvPicPr>
@@ -5673,7 +5822,7 @@
         <w:pStyle w:val="ImageCaption"/>
       </w:pPr>
       <w:r>
-        <w:t xml:space="preserve">Figure 3: Proportion of BEC zone by elevation for both protected areas (left), and unprotected areas (centre). The rightmost figure represents the proportion of terrestrial area that is protected at each elevation.</w:t>
+        <w:t xml:space="preserve">Figure 6: Proportion of area disturbed by latitude from 1984 to 2019 in protected areas (left), and unprotected areas (centre). The rightmost figure represents the proportion of terrestrial area that is protected at each latitude.</w:t>
       </w:r>
     </w:p>
     <w:p>
@@ -5681,22 +5830,13 @@
         <w:pStyle w:val="BodyText"/>
       </w:pPr>
       <w:r>
-        <w:t xml:space="preserve">As elevation increases in BC, increasing terrestrial area is protected within the PA network until ~4000m, upon which all terrestrial area is protected (Figure</w:t>
-      </w:r>
-      <w:r>
-        <w:t xml:space="preserve"> </w:t>
-      </w:r>
-      <w:r>
-        <w:t xml:space="preserve">3</w:t>
-      </w:r>
-      <w:r>
-        <w:t xml:space="preserve">). When comparing between protected and unprotected areas, zones are protected at differing proportions. Zones commonly found at high elevations, such as the Boreal Altai Fesuce Alpine, are predominantly located in protected areas. Conversely, a greater proportion of the Coastal Western-hemlock ecosystem is protected at low elevations, while Boreal White and Black Spruce shows the opposite; with increasing area unprotected. Generally, the remaining ecosystems are found at similar rates in both protected and unprotected areas (Figure</w:t>
-      </w:r>
-      <w:r>
-        <w:t xml:space="preserve"> </w:t>
-      </w:r>
-      <w:r>
-        <w:t xml:space="preserve">3</w:t>
+        <w:t xml:space="preserve">Overall, the burned area of forested cells is similar between protected areas (2.5% overall) and UA (2.3% overall), while harvesting is expectedly much higher in UA (7.2% overall) than in protected areas (0.33% overall), as anticipated by the IUCN designations. Harvesting is more common at lower latitudes in UA than at higher latitudes. Fire shows similar, but not identical patterns across varying latitudes, with higher wildfire proportions at high latitudes and between 51-53°N (Figure</w:t>
+      </w:r>
+      <w:r>
+        <w:t xml:space="preserve"> </w:t>
+      </w:r>
+      <w:r>
+        <w:t xml:space="preserve">6</w:t>
       </w:r>
       <w:r>
         <w:t xml:space="preserve">).</w:t>
@@ -5711,12 +5851,12 @@
           <wp:inline>
             <wp:extent cx="5943600" cy="3845858"/>
             <wp:effectExtent b="0" l="0" r="0" t="0"/>
-            <wp:docPr descr="Figure 4: Diagram of proportion of the area of each land cover class protected. Red dotted line indicates 2020 global protected area coverage goal, Blue dotted line indicates 2010 ecoregional protected area coverage goal, and the green dotted line indicates the overall proportion of protected areas in British Columbia." title="" id="1" name="Picture"/>
+            <wp:docPr descr="Figure 7: Boxplot of proportion of ecosystem subzone which have significant p-values from a two-tailed t-test with the Bonferroni correction (n = 496) applied at a significance level of 0.05." title="" id="1" name="Picture"/>
             <a:graphic>
               <a:graphicData uri="http://schemas.openxmlformats.org/drawingml/2006/picture">
                 <pic:pic>
                   <pic:nvPicPr>
-                    <pic:cNvPr descr="E:/Sync/Masters/analysis/outputs/vlce_conch.png" id="0" name="Picture"/>
+                    <pic:cNvPr descr="E:/Sync/Masters/analysis/outputs/t_tests_scatter.png" id="0" name="Picture"/>
                     <pic:cNvPicPr>
                       <a:picLocks noChangeArrowheads="1" noChangeAspect="1"/>
                     </pic:cNvPicPr>
@@ -5754,240 +5894,6 @@
         <w:pStyle w:val="ImageCaption"/>
       </w:pPr>
       <w:r>
-        <w:t xml:space="preserve">Figure 4: Diagram of proportion of the area of each land cover class protected. Red dotted line indicates 2020 global protected area coverage goal, Blue dotted line indicates 2010 ecoregional protected area coverage goal, and the green dotted line indicates the overall proportion of protected areas in British Columbia.</w:t>
-      </w:r>
-    </w:p>
-    <w:p>
-      <w:pPr>
-        <w:pStyle w:val="BodyText"/>
-      </w:pPr>
-      <w:r>
-        <w:t xml:space="preserve">Protected land cover also varies by proportion (Figure</w:t>
-      </w:r>
-      <w:r>
-        <w:t xml:space="preserve"> </w:t>
-      </w:r>
-      <w:r>
-        <w:t xml:space="preserve">4</w:t>
-      </w:r>
-      <w:r>
-        <w:t xml:space="preserve">). Non-vegetated classes of snow/ice, exposed/barren land, and rock/rubble have higher than average proportions protected while mixedwood and broadleaf land cover classes are underrepresented . All other classes are found at rates similar to the overall proportion of the province protected (Figure</w:t>
-      </w:r>
-      <w:r>
-        <w:t xml:space="preserve"> </w:t>
-      </w:r>
-      <w:r>
-        <w:t xml:space="preserve">4</w:t>
-      </w:r>
-      <w:r>
-        <w:t xml:space="preserve">).</w:t>
-      </w:r>
-    </w:p>
-    <w:p>
-      <w:pPr>
-        <w:pStyle w:val="CaptionedFigure"/>
-      </w:pPr>
-      <w:r>
-        <w:drawing>
-          <wp:inline>
-            <wp:extent cx="5943600" cy="3148399"/>
-            <wp:effectExtent b="0" l="0" r="0" t="0"/>
-            <wp:docPr descr="Figure 5: Proportion of each land cover class by elevation for both protected areas (left), and unprotected areas (centre). The rightmost figure represents the proportion of terrestrial area that is protected at each elevation." title="" id="1" name="Picture"/>
-            <a:graphic>
-              <a:graphicData uri="http://schemas.openxmlformats.org/drawingml/2006/picture">
-                <pic:pic>
-                  <pic:nvPicPr>
-                    <pic:cNvPr descr="E:/Sync/Masters/analysis/outputs/lcc_elev.png" id="0" name="Picture"/>
-                    <pic:cNvPicPr>
-                      <a:picLocks noChangeArrowheads="1" noChangeAspect="1"/>
-                    </pic:cNvPicPr>
-                  </pic:nvPicPr>
-                  <pic:blipFill>
-                    <a:blip r:embed="rId37"/>
-                    <a:stretch>
-                      <a:fillRect/>
-                    </a:stretch>
-                  </pic:blipFill>
-                  <pic:spPr bwMode="auto">
-                    <a:xfrm>
-                      <a:off x="0" y="0"/>
-                      <a:ext cx="5943600" cy="3148399"/>
-                    </a:xfrm>
-                    <a:prstGeom prst="rect">
-                      <a:avLst/>
-                    </a:prstGeom>
-                    <a:noFill/>
-                    <a:ln w="9525">
-                      <a:noFill/>
-                      <a:headEnd/>
-                      <a:tailEnd/>
-                    </a:ln>
-                  </pic:spPr>
-                </pic:pic>
-              </a:graphicData>
-            </a:graphic>
-          </wp:inline>
-        </w:drawing>
-      </w:r>
-    </w:p>
-    <w:p>
-      <w:pPr>
-        <w:pStyle w:val="ImageCaption"/>
-      </w:pPr>
-      <w:r>
-        <w:t xml:space="preserve">Figure 5: Proportion of each land cover class by elevation for both protected areas (left), and unprotected areas (centre). The rightmost figure represents the proportion of terrestrial area that is protected at each elevation.</w:t>
-      </w:r>
-    </w:p>
-    <w:p>
-      <w:pPr>
-        <w:pStyle w:val="BodyText"/>
-      </w:pPr>
-      <w:r>
-        <w:t xml:space="preserve">Similar to BEC zones (Figure</w:t>
-      </w:r>
-      <w:r>
-        <w:t xml:space="preserve"> </w:t>
-      </w:r>
-      <w:r>
-        <w:t xml:space="preserve">3</w:t>
-      </w:r>
-      <w:r>
-        <w:t xml:space="preserve">, land cover also varies with elevation (Figure</w:t>
-      </w:r>
-      <w:r>
-        <w:t xml:space="preserve"> </w:t>
-      </w:r>
-      <w:r>
-        <w:t xml:space="preserve">5</w:t>
-      </w:r>
-      <w:r>
-        <w:t xml:space="preserve">. Expectedly, snow and ice make up a large proportion of PAs at high elevations. At low elevations in unprotected areas, mixedwood forest is a more common forest type than in PAs, while wetland classes (wetland, wetland-treed) are less frequent in the 400-900m elevation range in unprotected areas compared to PAs.</w:t>
-      </w:r>
-    </w:p>
-    <w:p>
-      <w:pPr>
-        <w:pStyle w:val="CaptionedFigure"/>
-      </w:pPr>
-      <w:r>
-        <w:drawing>
-          <wp:inline>
-            <wp:extent cx="5943600" cy="3845858"/>
-            <wp:effectExtent b="0" l="0" r="0" t="0"/>
-            <wp:docPr descr="Figure 6: Proportion of area disturbed by latitude from 1984 to 2019 in protected areas (left), and unprotected areas (centre). The rightmost figure represents the proportion of terrestrial area that is protected at each latitude." title="" id="1" name="Picture"/>
-            <a:graphic>
-              <a:graphicData uri="http://schemas.openxmlformats.org/drawingml/2006/picture">
-                <pic:pic>
-                  <pic:nvPicPr>
-                    <pic:cNvPr descr="E:/Sync/Masters/analysis/outputs/latitude_disturbance_plot.png" id="0" name="Picture"/>
-                    <pic:cNvPicPr>
-                      <a:picLocks noChangeArrowheads="1" noChangeAspect="1"/>
-                    </pic:cNvPicPr>
-                  </pic:nvPicPr>
-                  <pic:blipFill>
-                    <a:blip r:embed="rId38"/>
-                    <a:stretch>
-                      <a:fillRect/>
-                    </a:stretch>
-                  </pic:blipFill>
-                  <pic:spPr bwMode="auto">
-                    <a:xfrm>
-                      <a:off x="0" y="0"/>
-                      <a:ext cx="5943600" cy="3845858"/>
-                    </a:xfrm>
-                    <a:prstGeom prst="rect">
-                      <a:avLst/>
-                    </a:prstGeom>
-                    <a:noFill/>
-                    <a:ln w="9525">
-                      <a:noFill/>
-                      <a:headEnd/>
-                      <a:tailEnd/>
-                    </a:ln>
-                  </pic:spPr>
-                </pic:pic>
-              </a:graphicData>
-            </a:graphic>
-          </wp:inline>
-        </w:drawing>
-      </w:r>
-    </w:p>
-    <w:p>
-      <w:pPr>
-        <w:pStyle w:val="ImageCaption"/>
-      </w:pPr>
-      <w:r>
-        <w:t xml:space="preserve">Figure 6: Proportion of area disturbed by latitude from 1984 to 2019 in protected areas (left), and unprotected areas (centre). The rightmost figure represents the proportion of terrestrial area that is protected at each latitude.</w:t>
-      </w:r>
-    </w:p>
-    <w:p>
-      <w:pPr>
-        <w:pStyle w:val="BodyText"/>
-      </w:pPr>
-      <w:r>
-        <w:t xml:space="preserve">Overall, the burned area of forested cells is similar between protected areas (2.5% overall) and unprotected areas (2.3% overall), while harvesting is expectedly muchg higher in unprotected areas (7.2% overall) than in protected areas (0.33% overall), as anticipated by the IUCN designations. Harvesting is more common at lower latitudes in unprotected areas than at higher latitudes. Fire shows similar, but not identical patterns across varying latitudes, with higher wildfire proportions at high latitudes and between 51-53°N (Figure</w:t>
-      </w:r>
-      <w:r>
-        <w:t xml:space="preserve"> </w:t>
-      </w:r>
-      <w:r>
-        <w:t xml:space="preserve">6</w:t>
-      </w:r>
-      <w:r>
-        <w:t xml:space="preserve">).</w:t>
-      </w:r>
-    </w:p>
-    <w:p>
-      <w:pPr>
-        <w:pStyle w:val="CaptionedFigure"/>
-      </w:pPr>
-      <w:r>
-        <w:drawing>
-          <wp:inline>
-            <wp:extent cx="5943600" cy="3845858"/>
-            <wp:effectExtent b="0" l="0" r="0" t="0"/>
-            <wp:docPr descr="Figure 7: Boxplot of proportion of ecosystem subzone which have significant p-values from a two-tailed t-test with the Bonferroni correction (n = 496) applied at a significance level of 0.05." title="" id="1" name="Picture"/>
-            <a:graphic>
-              <a:graphicData uri="http://schemas.openxmlformats.org/drawingml/2006/picture">
-                <pic:pic>
-                  <pic:nvPicPr>
-                    <pic:cNvPr descr="E:/Sync/Masters/analysis/outputs/t_tests_scatter.png" id="0" name="Picture"/>
-                    <pic:cNvPicPr>
-                      <a:picLocks noChangeArrowheads="1" noChangeAspect="1"/>
-                    </pic:cNvPicPr>
-                  </pic:nvPicPr>
-                  <pic:blipFill>
-                    <a:blip r:embed="rId39"/>
-                    <a:stretch>
-                      <a:fillRect/>
-                    </a:stretch>
-                  </pic:blipFill>
-                  <pic:spPr bwMode="auto">
-                    <a:xfrm>
-                      <a:off x="0" y="0"/>
-                      <a:ext cx="5943600" cy="3845858"/>
-                    </a:xfrm>
-                    <a:prstGeom prst="rect">
-                      <a:avLst/>
-                    </a:prstGeom>
-                    <a:noFill/>
-                    <a:ln w="9525">
-                      <a:noFill/>
-                      <a:headEnd/>
-                      <a:tailEnd/>
-                    </a:ln>
-                  </pic:spPr>
-                </pic:pic>
-              </a:graphicData>
-            </a:graphic>
-          </wp:inline>
-        </w:drawing>
-      </w:r>
-    </w:p>
-    <w:p>
-      <w:pPr>
-        <w:pStyle w:val="ImageCaption"/>
-      </w:pPr>
-      <w:r>
         <w:t xml:space="preserve">Figure 7: Boxplot of proportion of ecosystem subzone which have significant p-values from a two-tailed t-test with the Bonferroni correction (n = 496) applied at a significance level of 0.05.</w:t>
       </w:r>
     </w:p>
@@ -6018,7 +5924,7 @@
         <w:t xml:space="preserve">p &lt; 0.01</w:t>
       </w:r>
       <w:r>
-        <w:t xml:space="preserve">) grouped by ecosystem for the 496 comparisons of forest structural variables. Higher percentages confirm ecosystems which had increased number of dissimilar subzones for the specific indicator, and shows that at least half of all subzones in each ecosystem are significantly different (exception being Ponderosa Pine, which has one subzone that is not significantly different in canopy structure). Median proportional significance values for canopy height, canopy cover, and aboveground biomass are universally significantly different between PAs and unprotected areas within the same ecosystem.</w:t>
+        <w:t xml:space="preserve">) grouped by ecosystem for the 496 comparisons of forest structural variables. Higher percentages confirm ecosystems which had increased number of dissimilar subzones for the specific indicator, and shows that at least half of all subzones in each ecosystem are significantly different (exception being Ponderosa Pine, which has one subzone that is not significantly different in canopy structure). Median proportional significance values for canopy height, canopy cover, and aboveground biomass are universally significantly different between PA and UA within the same ecosystem.</w:t>
       </w:r>
     </w:p>
     <w:p>
@@ -6041,7 +5947,7 @@
                     </pic:cNvPicPr>
                   </pic:nvPicPr>
                   <pic:blipFill>
-                    <a:blip r:embed="rId40"/>
+                    <a:blip r:embed="rId37"/>
                     <a:stretch>
                       <a:fillRect/>
                     </a:stretch>
@@ -6081,7 +5987,7 @@
         <w:pStyle w:val="BodyText"/>
       </w:pPr>
       <w:r>
-        <w:t xml:space="preserve">Forest structural attributes vary between protected and unprotected areas in BC (Figure</w:t>
+        <w:t xml:space="preserve">Forest structural attributes vary between PA and UA in BC (Figure</w:t>
       </w:r>
       <w:r>
         <w:t xml:space="preserve"> </w:t>
@@ -6099,7 +6005,7 @@
         <w:t xml:space="preserve">7</w:t>
       </w:r>
       <w:r>
-        <w:t xml:space="preserve">, forests are commonly significantly different when comparing PAs vs unprotected areas across all attributes. When examining the forests on an ecozonal level, only one ecozone has a &gt;5% difference in vertical forest structure (co-efficient of variation in vegetation returns), six ecozones have &gt;5% difference in canopy cover, and five ecozones have a &gt;5% difference in canopy height. Ponderosa pine has large differences in canopy cover and canopy height (&gt;5%), but minor differences in elevation covariance (only 0.25%; Table</w:t>
+        <w:t xml:space="preserve">, forests are commonly significantly different when comparing PA vs UA across all attributes. When examining the forests on an ecozonal level, only one ecozone has a &gt;5% difference in vertical forest structure (co-efficient of variation in vegetation returns), six ecozones have &gt;5% difference in canopy cover, and five ecozones have a &gt;5% difference in canopy height. Ponderosa pine has large differences in canopy cover and canopy height (&gt;5%), but minor differences in elevation covariance (only 0.25%; Table</w:t>
       </w:r>
       <w:r>
         <w:t xml:space="preserve"> </w:t>
@@ -6108,7 +6014,7 @@
         <w:t xml:space="preserve">2</w:t>
       </w:r>
       <w:r>
-        <w:t xml:space="preserve">). The largest overall difference between attributes of forest stands in protected vs unprotected areas was for the Coastal Douglas-fir zone, determined by examining the scalar distance of z-scores in the 3d space.</w:t>
+        <w:t xml:space="preserve">). The largest overall difference between attributes of forest stands in PA vs UA was for the Coastal Douglas-fir zone, determined by examining the scalar distance of z-scores in the 3d space.</w:t>
       </w:r>
     </w:p>
     <w:p>
@@ -6121,11 +6027,11 @@
       <w:r>
         <w:t xml:space="preserve"> </w:t>
       </w:r>
-      <w:bookmarkStart w:id="b1227eff-be08-4f8a-b772-8296fa6d4925" w:name="tab:vector-table"/>
-      <w:r>
-        <w:t xml:space="preserve">Mean values of forest structural attributes in protected areas (P), unprotected areas (n-P), as well as the percent change between the means. Zones with more than a 5% difference are highlighted.</w:t>
-      </w:r>
-      <w:bookmarkEnd w:id="b1227eff-be08-4f8a-b772-8296fa6d4925"/>
+      <w:bookmarkStart w:id="266b4358-c9c5-4420-b58d-640b88e7daed" w:name="tab:vector-table"/>
+      <w:r>
+        <w:t xml:space="preserve">Mean values of forest structural attributes in protected areas (PA), unprotected areas (UA), as well as the percent change between the means. Zones with more than a 5% difference are highlighted.</w:t>
+      </w:r>
+      <w:bookmarkEnd w:id="266b4358-c9c5-4420-b58d-640b88e7daed"/>
     </w:p>
     <w:tbl xmlns:w="http://schemas.openxmlformats.org/wordprocessingml/2006/main" xmlns:r="http://schemas.openxmlformats.org/officeDocument/2006/relationships" xmlns:w14="http://schemas.microsoft.com/office/word/2010/wordml" xmlns:wp="http://schemas.openxmlformats.org/drawingml/2006/wordprocessingDrawing" xmlns:a="http://schemas.openxmlformats.org/drawingml/2006/main" xmlns:pic="http://schemas.openxmlformats.org/drawingml/2006/picture">
       <w:tblPr>
@@ -6357,7 +6263,7 @@
                 <w:szCs w:val="22"/>
                 <w:color w:val="000000"/>
               </w:rPr>
-              <w:t xml:space="preserve">P</w:t>
+              <w:t xml:space="preserve">PA</w:t>
             </w:r>
           </w:p>
         </w:tc>
@@ -6392,7 +6298,7 @@
                 <w:szCs w:val="22"/>
                 <w:color w:val="000000"/>
               </w:rPr>
-              <w:t xml:space="preserve">n-P</w:t>
+              <w:t xml:space="preserve">UA</w:t>
             </w:r>
           </w:p>
         </w:tc>
@@ -6462,7 +6368,7 @@
                 <w:szCs w:val="22"/>
                 <w:color w:val="000000"/>
               </w:rPr>
-              <w:t xml:space="preserve">P</w:t>
+              <w:t xml:space="preserve">PA</w:t>
             </w:r>
           </w:p>
         </w:tc>
@@ -6497,7 +6403,7 @@
                 <w:szCs w:val="22"/>
                 <w:color w:val="000000"/>
               </w:rPr>
-              <w:t xml:space="preserve">n-P</w:t>
+              <w:t xml:space="preserve">UA</w:t>
             </w:r>
           </w:p>
         </w:tc>
@@ -6567,7 +6473,7 @@
                 <w:szCs w:val="22"/>
                 <w:color w:val="000000"/>
               </w:rPr>
-              <w:t xml:space="preserve">P</w:t>
+              <w:t xml:space="preserve">PA</w:t>
             </w:r>
           </w:p>
         </w:tc>
@@ -6602,7 +6508,7 @@
                 <w:szCs w:val="22"/>
                 <w:color w:val="000000"/>
               </w:rPr>
-              <w:t xml:space="preserve">n-P</w:t>
+              <w:t xml:space="preserve">UA</w:t>
             </w:r>
           </w:p>
         </w:tc>
@@ -11836,8 +11742,8 @@
         </w:tc>
       </w:tr>
     </w:tbl>
-    <w:bookmarkEnd w:id="41"/>
-    <w:bookmarkStart w:id="42" w:name="discussion"/>
+    <w:bookmarkEnd w:id="38"/>
+    <w:bookmarkStart w:id="39" w:name="discussion"/>
     <w:p>
       <w:pPr>
         <w:pStyle w:val="Heading1"/>
@@ -11851,7 +11757,7 @@
         <w:pStyle w:val="FirstParagraph"/>
       </w:pPr>
       <w:r>
-        <w:t xml:space="preserve">The recent global availability of freely available, open source, consistent, accurate remote sensing data products allow researchers to examine issues of representation of PA compared to unprotected areas, and regional ecosystems in novel ways. Additionally, the capacity to track forest structural attributes, a key indicator of forest biodiversity</w:t>
+        <w:t xml:space="preserve">The recent global availability of freely available, open source, consistent, accurate remote sensing data products allow researchers to examine issues of representation of PA compared to UA, and regional ecosystems in novel ways. Additionally, the capacity to track forest structural attributes, a key indicator of forest biodiversity</w:t>
       </w:r>
       <w:r>
         <w:t xml:space="preserve"> </w:t>
@@ -11860,7 +11766,7 @@
         <w:t xml:space="preserve">(Guo et al. 2017)</w:t>
       </w:r>
       <w:r>
-        <w:t xml:space="preserve">, across wide swaths allows for informed decisions on potential locations of new PAs which capture previously missing forest structure conditions. By applying this analysis to an entire PA network, across ecozones, it becomes possible to determine not only which ecozones need additional representation (the proportional metric), but also what types of forest structures should be represented.</w:t>
+        <w:t xml:space="preserve">, across wide swaths allows for informed decisions on potential locations of new PA which capture previously missing forest structure conditions. By applying this analysis to an entire PA network, across ecozones, it becomes possible to determine not only which ecozones need additional representation (the proportional metric), but also what types of forest structures should be represented.</w:t>
       </w:r>
     </w:p>
     <w:p>
@@ -11951,7 +11857,7 @@
         <w:t xml:space="preserve">Bolton et al. (2019)</w:t>
       </w:r>
       <w:r>
-        <w:t xml:space="preserve">, specifically, area burnt is overall similar between protected and unprotected areas. Harvesting results are also similar, with little harvesting disturbances found in PAs, and harvesting common at low latitudes in unprotected areas, reducing as latitude increases until it is the same as PAs at 58°N (Figure</w:t>
+        <w:t xml:space="preserve">, specifically, area burnt is overall similar between PA and UA. Harvesting results are also similar, with little harvesting disturbances found in PA, and harvesting common at low latitudes in UA, reducing as latitude increases until it is the same as PA at 58°N (Figure</w:t>
       </w:r>
       <w:r>
         <w:t xml:space="preserve"> </w:t>
@@ -11960,7 +11866,7 @@
         <w:t xml:space="preserve">6</w:t>
       </w:r>
       <w:r>
-        <w:t xml:space="preserve">). Conversely, we do not find that wildfires are increasingly common at higher latitudes, with the mid latitudes (51-53°N) having higher prevalence of fire in both PAs and unprotected areas than high latitudes.</w:t>
+        <w:t xml:space="preserve">). Conversely, we do not find that wildfires are increasingly common at higher latitudes, with the mid latitudes (51-53°N) having higher prevalence of fire in both PA and UA than high latitudes.</w:t>
       </w:r>
     </w:p>
     <w:p>
@@ -11977,7 +11883,7 @@
         <w:t xml:space="preserve">7</w:t>
       </w:r>
       <w:r>
-        <w:t xml:space="preserve">). In the south, Coastal Douglas-fir, a zone with a single subzone, had the largest variation between protected and unprotected areas in the three forest structural attributes examined. The unprotected forests were significantly less tall, had significantly less canopy cover, and significantly higher elevation covariance (vertical forest structure; Figure</w:t>
+        <w:t xml:space="preserve">). In the south, Coastal Douglas-fir, a zone with a single subzone, had the largest variation between PA and UA in the three forest structural attributes examined. The unprotected forests were significantly less tall, had significantly less canopy cover, and significantly higher elevation covariance (vertical forest structure; Figure</w:t>
       </w:r>
       <w:r>
         <w:t xml:space="preserve"> </w:t>
@@ -11994,7 +11900,7 @@
         <w:pStyle w:val="BodyText"/>
       </w:pPr>
       <w:r>
-        <w:t xml:space="preserve">In high elevation ecosystems, boreal altai fescue alpine dominates the protected area proportions above 3000m, replacing the coastal mountain-heather alpine ecosystem found in unprotected areas (Figure</w:t>
+        <w:t xml:space="preserve">In high elevation ecosystems, boreal altai fescue alpine dominates the PA proportions above 3000m, replacing the coastal mountain-heather alpine ecosystem found in UA (Figure</w:t>
       </w:r>
       <w:r>
         <w:t xml:space="preserve"> </w:t>
@@ -12047,7 +11953,7 @@
         <w:t xml:space="preserve">2</w:t>
       </w:r>
       <w:r>
-        <w:t xml:space="preserve">), it is possible to identify which forest structures need to be added to the PA network in BC. Those ecozones with large differences (identified as being &gt;5% change from PA to unprotected areas) suggest additionally protection is needed to encapsulate these missing forest structures. For example: the forests in the bunchgrass ecozone have large differences in both canopy cover and canopy height, with the PA having larger values in both attributes (Table</w:t>
+        <w:t xml:space="preserve">), it is possible to identify which forest structures need to be added to the PA network in BC. Those ecozones with large differences (identified as being &gt;5% change from PA to UA) suggest additionally protection is needed to encapsulate these missing forest structures. For example: the forests in the bunchgrass ecozone have large differences in both canopy cover and canopy height, with the PA having larger values in both attributes (Table</w:t>
       </w:r>
       <w:r>
         <w:t xml:space="preserve"> </w:t>
@@ -12056,7 +11962,7 @@
         <w:t xml:space="preserve">2</w:t>
       </w:r>
       <w:r>
-        <w:t xml:space="preserve">). New PAs in this ecozone should contain forests with shorter and more open forests. A future avenue of research could be to identify suitable locations to expand the PA network that incorporates this knowledge on missing forest structures.</w:t>
+        <w:t xml:space="preserve">). New PA in this ecozone should contain forests with shorter and more open forests. A future avenue of research could be to identify suitable locations to expand the PA network that incorporates this knowledge on missing forest structures.</w:t>
       </w:r>
     </w:p>
     <w:p>
@@ -12106,7 +12012,7 @@
         <w:t xml:space="preserve">Soverel et al. (2010)</w:t>
       </w:r>
       <w:r>
-        <w:t xml:space="preserve">. Beyond this, examining post-disturbance forest structural attribute recovery in both PAs and unprotected areas could assess the effectiveness of PAs for promoting regeneration.</w:t>
+        <w:t xml:space="preserve">. Beyond this, examining post-disturbance forest structural attribute recovery in both PA and UA could assess the effectiveness of PA for promoting regeneration.</w:t>
       </w:r>
     </w:p>
     <w:p>
@@ -12114,8 +12020,8 @@
         <w:br w:type="page"/>
       </w:r>
     </w:p>
-    <w:bookmarkEnd w:id="42"/>
-    <w:bookmarkStart w:id="43" w:name="acknowledgments"/>
+    <w:bookmarkEnd w:id="39"/>
+    <w:bookmarkStart w:id="40" w:name="acknowledgments"/>
     <w:p>
       <w:pPr>
         <w:pStyle w:val="Heading1"/>
@@ -12137,547 +12043,568 @@
         <w:br w:type="page"/>
       </w:r>
     </w:p>
+    <w:bookmarkEnd w:id="40"/>
+    <w:bookmarkStart w:id="112" w:name="references"/>
+    <w:p>
+      <w:pPr>
+        <w:pStyle w:val="Heading1"/>
+      </w:pPr>
+      <w:r>
+        <w:t xml:space="preserve">References</w:t>
+      </w:r>
+    </w:p>
+    <w:bookmarkStart w:id="111" w:name="refs"/>
+    <w:bookmarkStart w:id="41" w:name="ref-alsdorf2007"/>
+    <w:p>
+      <w:pPr>
+        <w:pStyle w:val="Bibliography"/>
+      </w:pPr>
+      <w:r>
+        <w:t xml:space="preserve">Alsdorf, D. E., E. Rodriguez, and D. P. Lettenmaier. 2007. Measuring surface water from space. Reviews of Geophysics 45:RG2002.</w:t>
+      </w:r>
+    </w:p>
+    <w:bookmarkEnd w:id="41"/>
+    <w:bookmarkStart w:id="42" w:name="X307cfc083938dfd7fd25496aee78424cb9cecac"/>
+    <w:p>
+      <w:pPr>
+        <w:pStyle w:val="Bibliography"/>
+      </w:pPr>
+      <w:r>
+        <w:t xml:space="preserve">BC Ministry of Forests,. 2003. British columbia</w:t>
+      </w:r>
+      <w:r>
+        <w:t xml:space="preserve">’</w:t>
+      </w:r>
+      <w:r>
+        <w:t xml:space="preserve">s forests and their management.</w:t>
+      </w:r>
+    </w:p>
+    <w:bookmarkEnd w:id="42"/>
+    <w:bookmarkStart w:id="43" w:name="ref-bcparks2012"/>
+    <w:p>
+      <w:pPr>
+        <w:pStyle w:val="Bibliography"/>
+      </w:pPr>
+      <w:r>
+        <w:t xml:space="preserve">BC Parks. 2012. Ecological Integrity in British Columbia</w:t>
+      </w:r>
+      <w:r>
+        <w:t xml:space="preserve">’</w:t>
+      </w:r>
+      <w:r>
+        <w:t xml:space="preserve">s Parks and Protected Areas. Page 12.</w:t>
+      </w:r>
+    </w:p>
     <w:bookmarkEnd w:id="43"/>
-    <w:bookmarkStart w:id="110" w:name="references"/>
+    <w:bookmarkStart w:id="44" w:name="X43ee1b1ae035c00d061ec26fc7451add8c98912"/>
     <w:p>
       <w:pPr>
-        <w:pStyle w:val="Heading1"/>
-      </w:pPr>
-      <w:r>
-        <w:t xml:space="preserve">References</w:t>
-      </w:r>
-    </w:p>
-    <w:bookmarkStart w:id="109" w:name="refs"/>
-    <w:bookmarkStart w:id="44" w:name="ref-alsdorf2007"/>
-    <w:p>
-      <w:pPr>
         <w:pStyle w:val="Bibliography"/>
       </w:pPr>
       <w:r>
-        <w:t xml:space="preserve">Alsdorf, D. E., E. Rodriguez, and D. P. Lettenmaier. 2007. Measuring surface water from space. Reviews of Geophysics 45:RG2002.</w:t>
+        <w:t xml:space="preserve">Bolton, D. K., N. C. Coops, T. Hermosilla, M. A. Wulder, J. C. White, and C. J. Ferster. 2019. Uncovering regional variability in disturbance trends between parks and greater park ecosystems across</w:t>
+      </w:r>
+      <w:r>
+        <w:t xml:space="preserve"> </w:t>
+      </w:r>
+      <w:r>
+        <w:t xml:space="preserve">Canada</w:t>
+      </w:r>
+      <w:r>
+        <w:t xml:space="preserve"> </w:t>
+      </w:r>
+      <w:r>
+        <w:t xml:space="preserve">(1985</w:t>
+      </w:r>
+      <w:r>
+        <w:t xml:space="preserve">). Scientific Reports 9:1323.</w:t>
       </w:r>
     </w:p>
     <w:bookmarkEnd w:id="44"/>
-    <w:bookmarkStart w:id="45" w:name="X307cfc083938dfd7fd25496aee78424cb9cecac"/>
+    <w:bookmarkStart w:id="45" w:name="ref-brooks2004"/>
     <w:p>
       <w:pPr>
         <w:pStyle w:val="Bibliography"/>
       </w:pPr>
       <w:r>
-        <w:t xml:space="preserve">BC Ministry of Forests,. 2003. British columbia</w:t>
-      </w:r>
-      <w:r>
-        <w:t xml:space="preserve">’</w:t>
-      </w:r>
-      <w:r>
-        <w:t xml:space="preserve">s forests and their management.</w:t>
+        <w:t xml:space="preserve">Brooks, T. M., M. I. Bakarr, T. Boucher, G. A. B. Da Fonseca, C. Hilton-Taylor, J. M. Hoekstra, T. Moritz, S. Olivieri, J. Parrish, R. L. Pressey, A. S. L. Rodrigues, W. Sechrest, A. Stattersfield, W. Strahm, and S. N. Stuart. 2004. Coverage Provided by the Global Protected-Area System: Is It Enough? BioScience 54:1081.</w:t>
       </w:r>
     </w:p>
     <w:bookmarkEnd w:id="45"/>
-    <w:bookmarkStart w:id="46" w:name="ref-bcparks2012"/>
+    <w:bookmarkStart w:id="46" w:name="ref-buchanan2018"/>
     <w:p>
       <w:pPr>
         <w:pStyle w:val="Bibliography"/>
       </w:pPr>
       <w:r>
-        <w:t xml:space="preserve">BC Parks. 2012. Ecological Integrity in British Columbia</w:t>
-      </w:r>
-      <w:r>
-        <w:t xml:space="preserve">’</w:t>
-      </w:r>
-      <w:r>
-        <w:t xml:space="preserve">s Parks and Protected Areas. Page 12.</w:t>
+        <w:t xml:space="preserve">Buchanan, G. M., A. E. Beresford, M. Hebblewhite, F. J. Escobedo, H. M. D. Klerk, P. F. Donald, P. Escribano, L. P. Koh, J. Martínez-López, N. Pettorelli, A. K. Skidmore, Z. Szantoi, K. Tabor, M. Wegmann, and S. Wich. 2018. Free satellite data key to conservation. Science 361:139–140.</w:t>
       </w:r>
     </w:p>
     <w:bookmarkEnd w:id="46"/>
-    <w:bookmarkStart w:id="47" w:name="X43ee1b1ae035c00d061ec26fc7451add8c98912"/>
+    <w:bookmarkStart w:id="47" w:name="ref-burkhardMappingEcosystemService2012"/>
     <w:p>
       <w:pPr>
         <w:pStyle w:val="Bibliography"/>
       </w:pPr>
       <w:r>
-        <w:t xml:space="preserve">Bolton, D. K., N. C. Coops, T. Hermosilla, M. A. Wulder, J. C. White, and C. J. Ferster. 2019. Uncovering regional variability in disturbance trends between parks and greater park ecosystems across</w:t>
-      </w:r>
-      <w:r>
-        <w:t xml:space="preserve"> </w:t>
-      </w:r>
-      <w:r>
-        <w:t xml:space="preserve">Canada</w:t>
-      </w:r>
-      <w:r>
-        <w:t xml:space="preserve"> </w:t>
-      </w:r>
-      <w:r>
-        <w:t xml:space="preserve">(1985</w:t>
-      </w:r>
-      <w:r>
-        <w:t xml:space="preserve">). Scientific Reports 9:1323.</w:t>
+        <w:t xml:space="preserve">Burkhard, B., F. Kroll, S. Nedkov, and F. Müller. 2012. Mapping ecosystem service supply, demand and budgets. Ecological Indicators 21:17–29.</w:t>
       </w:r>
     </w:p>
     <w:bookmarkEnd w:id="47"/>
-    <w:bookmarkStart w:id="48" w:name="ref-buchanan2018"/>
+    <w:bookmarkStart w:id="48" w:name="ref-butchart2015"/>
     <w:p>
       <w:pPr>
         <w:pStyle w:val="Bibliography"/>
       </w:pPr>
       <w:r>
-        <w:t xml:space="preserve">Buchanan, G. M., A. E. Beresford, M. Hebblewhite, F. J. Escobedo, H. M. D. Klerk, P. F. Donald, P. Escribano, L. P. Koh, J. Martínez-López, N. Pettorelli, A. K. Skidmore, Z. Szantoi, K. Tabor, M. Wegmann, and S. Wich. 2018. Free satellite data key to conservation. Science 361:139–140.</w:t>
+        <w:t xml:space="preserve">Butchart, S. H. M., M. Clarke, R. J. Smith, R. E. Sykes, J. P. W. Scharlemann, M. Harfoot, G. M. Buchanan, A. Angulo, A. Balmford, B. Bertzky, T. M. Brooks, K. E. Carpenter, M. T. Comeros-Raynal, J. Cornell, G. F. Ficetola, L. D. C. Fishpool, R. A. Fuller, J. Geldmann, H. Harwell, C. Hilton-Taylor, M. Hoffmann, A. Joolia, L. Joppa, N. Kingston, I. May, A. Milam, B. Polidoro, G. Ralph, N. Richman, C. Rondinini, D. B. Segan, B. Skolnik, M. D. Spalding, S. N. Stuart, A. Symes, J. Taylor, P. Visconti, J. E. M. Watson, L. Wood, and N. D. Burgess. 2015. Shortfalls and Solutions for Meeting National and Global Conservation Area Targets. Conservation Letters 8:329–337.</w:t>
       </w:r>
     </w:p>
     <w:bookmarkEnd w:id="48"/>
-    <w:bookmarkStart w:id="49" w:name="ref-burkhardMappingEcosystemService2012"/>
+    <w:bookmarkStart w:id="49" w:name="ref-cbd2004"/>
     <w:p>
       <w:pPr>
         <w:pStyle w:val="Bibliography"/>
       </w:pPr>
       <w:r>
-        <w:t xml:space="preserve">Burkhard, B., F. Kroll, S. Nedkov, and F. Müller. 2012. Mapping ecosystem service supply, demand and budgets. Ecological Indicators 21:17–29.</w:t>
+        <w:t xml:space="preserve">CBD. 2004. CoP 7 decision VII/30. Strategic plan: future evaluation of progress. Goal 1</w:t>
+      </w:r>
+      <w:r>
+        <w:t xml:space="preserve"> </w:t>
+      </w:r>
+      <w:r>
+        <w:t xml:space="preserve"> </w:t>
+      </w:r>
+      <w:r>
+        <w:t xml:space="preserve">promote the conservation of the biological diversity of ecosystems, habitats and biomes; Target 1.1.</w:t>
       </w:r>
     </w:p>
     <w:bookmarkEnd w:id="49"/>
-    <w:bookmarkStart w:id="50" w:name="ref-butchart2015"/>
+    <w:bookmarkStart w:id="50" w:name="ref-cbd2010"/>
     <w:p>
       <w:pPr>
         <w:pStyle w:val="Bibliography"/>
       </w:pPr>
       <w:r>
-        <w:t xml:space="preserve">Butchart, S. H. M., M. Clarke, R. J. Smith, R. E. Sykes, J. P. W. Scharlemann, M. Harfoot, G. M. Buchanan, A. Angulo, A. Balmford, B. Bertzky, T. M. Brooks, K. E. Carpenter, M. T. Comeros-Raynal, J. Cornell, G. F. Ficetola, L. D. C. Fishpool, R. A. Fuller, J. Geldmann, H. Harwell, C. Hilton-Taylor, M. Hoffmann, A. Joolia, L. Joppa, N. Kingston, I. May, A. Milam, B. Polidoro, G. Ralph, N. Richman, C. Rondinini, D. B. Segan, B. Skolnik, M. D. Spalding, S. N. Stuart, A. Symes, J. Taylor, P. Visconti, J. E. M. Watson, L. Wood, and N. D. Burgess. 2015. Shortfalls and Solutions for Meeting National and Global Conservation Area Targets. Conservation Letters 8:329–337.</w:t>
+        <w:t xml:space="preserve">CBD. 2010. The strategic plan for biodiversity 2011-2020 and the</w:t>
+      </w:r>
+      <w:r>
+        <w:t xml:space="preserve"> </w:t>
+      </w:r>
+      <w:r>
+        <w:t xml:space="preserve">Aichi</w:t>
+      </w:r>
+      <w:r>
+        <w:t xml:space="preserve"> </w:t>
+      </w:r>
+      <w:r>
+        <w:t xml:space="preserve">biodiversity targests.</w:t>
       </w:r>
     </w:p>
     <w:bookmarkEnd w:id="50"/>
-    <w:bookmarkStart w:id="51" w:name="ref-cbd2004"/>
+    <w:bookmarkStart w:id="51" w:name="X6ede1345f78adbcea9caca3b2bc4ef49bb81d2c"/>
     <w:p>
       <w:pPr>
         <w:pStyle w:val="Bibliography"/>
       </w:pPr>
       <w:r>
-        <w:t xml:space="preserve">CBD. 2004. CoP 7 decision VII/30. Strategic plan: future evaluation of progress. Goal 1</w:t>
-      </w:r>
-      <w:r>
-        <w:t xml:space="preserve"> </w:t>
-      </w:r>
-      <w:r>
-        <w:t xml:space="preserve"> </w:t>
-      </w:r>
-      <w:r>
-        <w:t xml:space="preserve">promote the conservation of the biological diversity of ecosystems, habitats and biomes; Target 1.1.</w:t>
+        <w:t xml:space="preserve">Chape, S., J. Harrison, M. Spalding, and I. Lysenko. 2005. Measuring the extent and effectiveness of protected areas as an indicator for meeting global biodiversity targets. Philosophical Transactions of the Royal Society B: Biological Sciences 360:443–455.</w:t>
       </w:r>
     </w:p>
     <w:bookmarkEnd w:id="51"/>
-    <w:bookmarkStart w:id="52" w:name="ref-cbd2010"/>
+    <w:bookmarkStart w:id="52" w:name="ref-cohen2004"/>
     <w:p>
       <w:pPr>
         <w:pStyle w:val="Bibliography"/>
       </w:pPr>
       <w:r>
-        <w:t xml:space="preserve">CBD. 2010. The strategic plan for biodiversity 2011-2020 and the</w:t>
-      </w:r>
-      <w:r>
-        <w:t xml:space="preserve"> </w:t>
-      </w:r>
-      <w:r>
-        <w:t xml:space="preserve">Aichi</w:t>
-      </w:r>
-      <w:r>
-        <w:t xml:space="preserve"> </w:t>
-      </w:r>
-      <w:r>
-        <w:t xml:space="preserve">biodiversity targests.</w:t>
+        <w:t xml:space="preserve">Cohen, W. B., and S. N. Goward. 2004. Landsat’s role in ecological applications of remote sensing. Bioscience 54:535–545.</w:t>
       </w:r>
     </w:p>
     <w:bookmarkEnd w:id="52"/>
-    <w:bookmarkStart w:id="53" w:name="X6ede1345f78adbcea9caca3b2bc4ef49bb81d2c"/>
+    <w:bookmarkStart w:id="53" w:name="ref-defries2005"/>
     <w:p>
       <w:pPr>
         <w:pStyle w:val="Bibliography"/>
       </w:pPr>
       <w:r>
-        <w:t xml:space="preserve">Chape, S., J. Harrison, M. Spalding, and I. Lysenko. 2005. Measuring the extent and effectiveness of protected areas as an indicator for meeting global biodiversity targets. Philosophical Transactions of the Royal Society B: Biological Sciences 360:443–455.</w:t>
+        <w:t xml:space="preserve">Defries, R., A. Hansen, A. Newton, and M. Hansen. 2005. Increasing isolation of protected areas in tropical forests over the past twenty years. Ecological Applications 15:19–26.</w:t>
       </w:r>
     </w:p>
     <w:bookmarkEnd w:id="53"/>
-    <w:bookmarkStart w:id="54" w:name="ref-cohen2004"/>
+    <w:bookmarkStart w:id="54" w:name="X17e0811f6574eb225794a756b706cd34aca5372"/>
     <w:p>
       <w:pPr>
         <w:pStyle w:val="Bibliography"/>
       </w:pPr>
       <w:r>
-        <w:t xml:space="preserve">Cohen, W. B., and S. N. Goward. 2004. Landsat’s role in ecological applications of remote sensing. Bioscience 54:535–545.</w:t>
+        <w:t xml:space="preserve">Dinerstein, E., D. Olson, A. Joshi, C. Vynne, N. D. Burgess, E. Wikramanayake, N. Hahn, S. Palminteri, P. Hedao, R. Noss, M. Hansen, H. Locke, E. C. Ellis, B. Jones, C. V. Barber, R. Hayes, C. Kormos, V. Martin, E. Crist, W. Sechrest, L. Price, J. E. M. Baillie, D. Weeden, K. Suckling, C. Davis, N. Sizer, R. Moore, D. Thau, T. Birch, P. Potapov, S. Turubanova, A. Tyukavina, N. de Souza, L. Pintea, J. C. Brito, O. A. Llewellyn, A. G. Miller, A. Patzelt, S. A. Ghazanfar, J. Timberlake, H. Klöser, Y. Shennan-Farpón, R. Kindt, J.-P. B. Lillesø, P. van Breugel, L. Graudal, M. Voge, K. F. Al-Shammari, and M. Saleem. 2017. An</w:t>
+      </w:r>
+      <w:r>
+        <w:t xml:space="preserve"> </w:t>
+      </w:r>
+      <w:r>
+        <w:t xml:space="preserve">Ecoregion</w:t>
+      </w:r>
+      <w:r>
+        <w:t xml:space="preserve">-</w:t>
+      </w:r>
+      <w:r>
+        <w:t xml:space="preserve">Based Approach</w:t>
+      </w:r>
+      <w:r>
+        <w:t xml:space="preserve"> </w:t>
+      </w:r>
+      <w:r>
+        <w:t xml:space="preserve">to</w:t>
+      </w:r>
+      <w:r>
+        <w:t xml:space="preserve"> </w:t>
+      </w:r>
+      <w:r>
+        <w:t xml:space="preserve">Protecting Half</w:t>
+      </w:r>
+      <w:r>
+        <w:t xml:space="preserve"> </w:t>
+      </w:r>
+      <w:r>
+        <w:t xml:space="preserve">the</w:t>
+      </w:r>
+      <w:r>
+        <w:t xml:space="preserve"> </w:t>
+      </w:r>
+      <w:r>
+        <w:t xml:space="preserve">Terrestrial Realm</w:t>
+      </w:r>
+      <w:r>
+        <w:t xml:space="preserve">. BioScience 67:534–545.</w:t>
       </w:r>
     </w:p>
     <w:bookmarkEnd w:id="54"/>
-    <w:bookmarkStart w:id="55" w:name="ref-coops2021"/>
+    <w:bookmarkStart w:id="55" w:name="ref-dinerstein2019"/>
     <w:p>
       <w:pPr>
         <w:pStyle w:val="Bibliography"/>
       </w:pPr>
       <w:r>
-        <w:t xml:space="preserve">Coops, N. C., P. Tompalski, T. R. H. Goodbody, M. Queinnec, J. E. Luther, D. K. Bolton, J. C. White, M. A. Wulder, O. R. van Lier, and T. Hermosilla. 2021. Modelling lidar-derived estimates of forest attributes over space and time: A review of approaches and future trends. Remote Sensing of Environment 260:112477.</w:t>
+        <w:t xml:space="preserve">Dinerstein, E., C. Vynne, E. Sala, A. R. Joshi, S. Fernando, T. E. Lovejoy, J. Mayorga, D. Olson, G. P. Asner, J. E. M. Baillie, N. D. Burgess, K. Burkart, R. F. Noss, Y. P. Zhang, A. Baccini, T. Birch, N. Hahn, L. N. Joppa, and E. Wikramanayake. 2019. A Global Deal For Nature: Guiding principles, milestones, and targets. Science Advances 5:eaaw2869.</w:t>
       </w:r>
     </w:p>
     <w:bookmarkEnd w:id="55"/>
-    <w:bookmarkStart w:id="56" w:name="X17e0811f6574eb225794a756b706cd34aca5372"/>
+    <w:bookmarkStart w:id="56" w:name="ref-eccc2021"/>
     <w:p>
       <w:pPr>
         <w:pStyle w:val="Bibliography"/>
       </w:pPr>
       <w:r>
-        <w:t xml:space="preserve">Dinerstein, E., D. Olson, A. Joshi, C. Vynne, N. D. Burgess, E. Wikramanayake, N. Hahn, S. Palminteri, P. Hedao, R. Noss, M. Hansen, H. Locke, E. C. Ellis, B. Jones, C. V. Barber, R. Hayes, C. Kormos, V. Martin, E. Crist, W. Sechrest, L. Price, J. E. M. Baillie, D. Weeden, K. Suckling, C. Davis, N. Sizer, R. Moore, D. Thau, T. Birch, P. Potapov, S. Turubanova, A. Tyukavina, N. de Souza, L. Pintea, J. C. Brito, O. A. Llewellyn, A. G. Miller, A. Patzelt, S. A. Ghazanfar, J. Timberlake, H. Klöser, Y. Shennan-Farpón, R. Kindt, J.-P. B. Lillesø, P. van Breugel, L. Graudal, M. Voge, K. F. Al-Shammari, and M. Saleem. 2017. An</w:t>
-      </w:r>
-      <w:r>
-        <w:t xml:space="preserve"> </w:t>
-      </w:r>
-      <w:r>
-        <w:t xml:space="preserve">Ecoregion</w:t>
-      </w:r>
-      <w:r>
-        <w:t xml:space="preserve">-</w:t>
-      </w:r>
-      <w:r>
-        <w:t xml:space="preserve">Based Approach</w:t>
-      </w:r>
-      <w:r>
-        <w:t xml:space="preserve"> </w:t>
-      </w:r>
-      <w:r>
-        <w:t xml:space="preserve">to</w:t>
-      </w:r>
-      <w:r>
-        <w:t xml:space="preserve"> </w:t>
-      </w:r>
-      <w:r>
-        <w:t xml:space="preserve">Protecting Half</w:t>
-      </w:r>
-      <w:r>
-        <w:t xml:space="preserve"> </w:t>
-      </w:r>
-      <w:r>
-        <w:t xml:space="preserve">the</w:t>
-      </w:r>
-      <w:r>
-        <w:t xml:space="preserve"> </w:t>
-      </w:r>
-      <w:r>
-        <w:t xml:space="preserve">Terrestrial Realm</w:t>
-      </w:r>
-      <w:r>
-        <w:t xml:space="preserve">. BioScience 67:534–545.</w:t>
+        <w:t xml:space="preserve">ECCC. 2021, May 3. Canada Target 1 Challenge.</w:t>
       </w:r>
     </w:p>
     <w:bookmarkEnd w:id="56"/>
-    <w:bookmarkStart w:id="57" w:name="ref-eccc2021"/>
+    <w:bookmarkStart w:id="57" w:name="ref-environmentalreportingbc2016"/>
     <w:p>
       <w:pPr>
         <w:pStyle w:val="Bibliography"/>
       </w:pPr>
       <w:r>
-        <w:t xml:space="preserve">ECCC. 2021, May 3. Canada Target 1 Challenge.</w:t>
+        <w:t xml:space="preserve">Environmental Reporting BC. 2016. Protected Lands and Waters in British Columbia. http://www.env.gov.bc.ca/soe/indicators/land/protected-lands-and-waters.html.</w:t>
       </w:r>
     </w:p>
     <w:bookmarkEnd w:id="57"/>
-    <w:bookmarkStart w:id="58" w:name="ref-environmentalreportingbc2016"/>
+    <w:bookmarkStart w:id="58" w:name="ref-feeley2005"/>
     <w:p>
       <w:pPr>
         <w:pStyle w:val="Bibliography"/>
       </w:pPr>
       <w:r>
-        <w:t xml:space="preserve">Environmental Reporting BC. 2016. Protected Lands and Waters in British Columbia. http://www.env.gov.bc.ca/soe/indicators/land/protected-lands-and-waters.html.</w:t>
+        <w:t xml:space="preserve">Feeley, K. J., T. W. Gillespie, and J. W. Terborgh. 2005. The Utility of Spectral Indices from Landsat ETM+ for Measuring the Structure and Composition of Tropical Dry Forests. Biotropica 37:508–519.</w:t>
       </w:r>
     </w:p>
     <w:bookmarkEnd w:id="58"/>
-    <w:bookmarkStart w:id="59" w:name="ref-feeley2005"/>
+    <w:bookmarkStart w:id="59" w:name="ref-fraserMonitoringLandCover2009"/>
     <w:p>
       <w:pPr>
         <w:pStyle w:val="Bibliography"/>
       </w:pPr>
       <w:r>
-        <w:t xml:space="preserve">Feeley, K. J., T. W. Gillespie, and J. W. Terborgh. 2005. The Utility of Spectral Indices from Landsat ETM+ for Measuring the Structure and Composition of Tropical Dry Forests. Biotropica 37:508–519.</w:t>
+        <w:t xml:space="preserve">Fraser, R. H., I. Olthof, and D. Pouliot. 2009. Monitoring land cover change and ecological integrity in</w:t>
+      </w:r>
+      <w:r>
+        <w:t xml:space="preserve"> </w:t>
+      </w:r>
+      <w:r>
+        <w:t xml:space="preserve">Canada</w:t>
+      </w:r>
+      <w:r>
+        <w:t xml:space="preserve">’s national parks. Remote Sensing of Environment 113:1397–1409.</w:t>
       </w:r>
     </w:p>
     <w:bookmarkEnd w:id="59"/>
-    <w:bookmarkStart w:id="60" w:name="ref-fraserMonitoringLandCover2009"/>
+    <w:bookmarkStart w:id="60" w:name="ref-gao2014"/>
     <w:p>
       <w:pPr>
         <w:pStyle w:val="Bibliography"/>
       </w:pPr>
       <w:r>
-        <w:t xml:space="preserve">Fraser, R. H., I. Olthof, and D. Pouliot. 2009. Monitoring land cover change and ecological integrity in</w:t>
-      </w:r>
-      <w:r>
-        <w:t xml:space="preserve"> </w:t>
-      </w:r>
-      <w:r>
-        <w:t xml:space="preserve">Canada</w:t>
-      </w:r>
-      <w:r>
-        <w:t xml:space="preserve">’s national parks. Remote Sensing of Environment 113:1397–1409.</w:t>
+        <w:t xml:space="preserve">Gao, T., M. Hedblom, T. Emilsson, and A. B. Nielsen. 2014. The role of forest stand structure as biodiversity indicator. Forest Ecology and Management 330:82–93.</w:t>
       </w:r>
     </w:p>
     <w:bookmarkEnd w:id="60"/>
-    <w:bookmarkStart w:id="61" w:name="ref-gao2014"/>
+    <w:bookmarkStart w:id="61" w:name="X532991a8604bf5b053a54ab1735f1ac87264191"/>
     <w:p>
       <w:pPr>
         <w:pStyle w:val="Bibliography"/>
       </w:pPr>
       <w:r>
-        <w:t xml:space="preserve">Gao, T., M. Hedblom, T. Emilsson, and A. B. Nielsen. 2014. The role of forest stand structure as biodiversity indicator. Forest Ecology and Management 330:82–93.</w:t>
+        <w:t xml:space="preserve">Gaston, K. J., K. Charman, S. F. Jackson, P. R. Armsworth, A. Bonn, R. A. Briers, C. S. Q. Callaghan, R. Catchpole, J. Hopkins, W. E. Kunin, J. Latham, P. Opdam, R. Stoneman, D. A. Stroud, and R. Tratt. 2006. The ecological effectiveness of protected areas:</w:t>
+      </w:r>
+      <w:r>
+        <w:t xml:space="preserve"> </w:t>
+      </w:r>
+      <w:r>
+        <w:t xml:space="preserve">The United Kingdom</w:t>
+      </w:r>
+      <w:r>
+        <w:t xml:space="preserve">. Biological Conservation 132:76–87.</w:t>
       </w:r>
     </w:p>
     <w:bookmarkEnd w:id="61"/>
-    <w:bookmarkStart w:id="62" w:name="X532991a8604bf5b053a54ab1735f1ac87264191"/>
+    <w:bookmarkStart w:id="62" w:name="Xf52341f7a32da24ac879593e1d0949ceb8046b1"/>
     <w:p>
       <w:pPr>
         <w:pStyle w:val="Bibliography"/>
       </w:pPr>
       <w:r>
-        <w:t xml:space="preserve">Gaston, K. J., K. Charman, S. F. Jackson, P. R. Armsworth, A. Bonn, R. A. Briers, C. S. Q. Callaghan, R. Catchpole, J. Hopkins, W. E. Kunin, J. Latham, P. Opdam, R. Stoneman, D. A. Stroud, and R. Tratt. 2006. The ecological effectiveness of protected areas:</w:t>
-      </w:r>
-      <w:r>
-        <w:t xml:space="preserve"> </w:t>
-      </w:r>
-      <w:r>
-        <w:t xml:space="preserve">The United Kingdom</w:t>
-      </w:r>
-      <w:r>
-        <w:t xml:space="preserve">. Biological Conservation 132:76–87.</w:t>
+        <w:t xml:space="preserve">Gaston, K. J., S. F. Jackson, L. Cantú-Salazar, and G. Cruz-Piñón. 2008. The</w:t>
+      </w:r>
+      <w:r>
+        <w:t xml:space="preserve"> </w:t>
+      </w:r>
+      <w:r>
+        <w:t xml:space="preserve">Ecological Performance</w:t>
+      </w:r>
+      <w:r>
+        <w:t xml:space="preserve"> </w:t>
+      </w:r>
+      <w:r>
+        <w:t xml:space="preserve">of</w:t>
+      </w:r>
+      <w:r>
+        <w:t xml:space="preserve"> </w:t>
+      </w:r>
+      <w:r>
+        <w:t xml:space="preserve">Protected Areas</w:t>
+      </w:r>
+      <w:r>
+        <w:t xml:space="preserve">. Annual Review of Ecology, Evolution, and Systematics 39:93–113.</w:t>
       </w:r>
     </w:p>
     <w:bookmarkEnd w:id="62"/>
-    <w:bookmarkStart w:id="63" w:name="Xf52341f7a32da24ac879593e1d0949ceb8046b1"/>
+    <w:bookmarkStart w:id="63" w:name="ref-gillespie2005"/>
     <w:p>
       <w:pPr>
         <w:pStyle w:val="Bibliography"/>
       </w:pPr>
       <w:r>
-        <w:t xml:space="preserve">Gaston, K. J., S. F. Jackson, L. Cantú-Salazar, and G. Cruz-Piñón. 2008. The</w:t>
-      </w:r>
-      <w:r>
-        <w:t xml:space="preserve"> </w:t>
-      </w:r>
-      <w:r>
-        <w:t xml:space="preserve">Ecological Performance</w:t>
-      </w:r>
-      <w:r>
-        <w:t xml:space="preserve"> </w:t>
-      </w:r>
-      <w:r>
-        <w:t xml:space="preserve">of</w:t>
-      </w:r>
-      <w:r>
-        <w:t xml:space="preserve"> </w:t>
-      </w:r>
-      <w:r>
-        <w:t xml:space="preserve">Protected Areas</w:t>
-      </w:r>
-      <w:r>
-        <w:t xml:space="preserve">. Annual Review of Ecology, Evolution, and Systematics 39:93–113.</w:t>
+        <w:t xml:space="preserve">Gillespie, T. W. 2005. Predicting Woody-Plant Species Richness in Tropical Dry Forests: A Case Study from South Florida, Usa. Ecological Applications 15:27–37.</w:t>
       </w:r>
     </w:p>
     <w:bookmarkEnd w:id="63"/>
-    <w:bookmarkStart w:id="64" w:name="ref-gillespie2005"/>
+    <w:bookmarkStart w:id="64" w:name="ref-goetz2007"/>
     <w:p>
       <w:pPr>
         <w:pStyle w:val="Bibliography"/>
       </w:pPr>
       <w:r>
-        <w:t xml:space="preserve">Gillespie, T. W. 2005. Predicting Woody-Plant Species Richness in Tropical Dry Forests: A Case Study from South Florida, Usa. Ecological Applications 15:27–37.</w:t>
+        <w:t xml:space="preserve">Goetz, S., D. Steinberg, R. Dubayah, and B. Blair. 2007. Laser remote sensing of canopy habitat heterogeneity as a predictor of bird species richness in an eastern temperate forest, USA. Remote Sensing of Environment 108:254–263.</w:t>
       </w:r>
     </w:p>
     <w:bookmarkEnd w:id="64"/>
-    <w:bookmarkStart w:id="65" w:name="ref-goetz2007"/>
+    <w:bookmarkStart w:id="65" w:name="ref-governmentofcanada2019"/>
     <w:p>
       <w:pPr>
         <w:pStyle w:val="Bibliography"/>
       </w:pPr>
       <w:r>
-        <w:t xml:space="preserve">Goetz, S., D. Steinberg, R. Dubayah, and B. Blair. 2007. Laser remote sensing of canopy habitat heterogeneity as a predictor of bird species richness in an eastern temperate forest, USA. Remote Sensing of Environment 108:254–263.</w:t>
+        <w:t xml:space="preserve">Government of Canada,. 2019, September 4. Canada national park act.</w:t>
       </w:r>
     </w:p>
     <w:bookmarkEnd w:id="65"/>
-    <w:bookmarkStart w:id="66" w:name="ref-governmentofcanada2019"/>
+    <w:bookmarkStart w:id="66" w:name="ref-guo2017"/>
     <w:p>
       <w:pPr>
         <w:pStyle w:val="Bibliography"/>
       </w:pPr>
       <w:r>
-        <w:t xml:space="preserve">Government of Canada,. 2019, September 4. Canada national park act.</w:t>
+        <w:t xml:space="preserve">Guo, X., N. C. Coops, P. Tompalski, S. E. Nielsen, C. W. Bater, and J. John Stadt. 2017. Regional mapping of vegetation structure for biodiversity monitoring using airborne lidar data. Ecological Informatics 38:50–61.</w:t>
       </w:r>
     </w:p>
     <w:bookmarkEnd w:id="66"/>
-    <w:bookmarkStart w:id="67" w:name="ref-guo2017"/>
+    <w:bookmarkStart w:id="67" w:name="ref-hamann2005"/>
     <w:p>
       <w:pPr>
         <w:pStyle w:val="Bibliography"/>
       </w:pPr>
       <w:r>
-        <w:t xml:space="preserve">Guo, X., N. C. Coops, P. Tompalski, S. E. Nielsen, C. W. Bater, and J. John Stadt. 2017. Regional mapping of vegetation structure for biodiversity monitoring using airborne lidar data. Ecological Informatics 38:50–61.</w:t>
+        <w:t xml:space="preserve">Hamann, A., P. Smets, A. D. Yanchuk, and S. N. Aitken. 2005. An ecogeographic framework for in situ conservation of forest trees in british columbia. Canadian Journal of Forest Research 35:2553–2561.</w:t>
       </w:r>
     </w:p>
     <w:bookmarkEnd w:id="67"/>
-    <w:bookmarkStart w:id="68" w:name="ref-hamann2005"/>
+    <w:bookmarkStart w:id="68" w:name="ref-hansenTrendsVitalSigns2018"/>
     <w:p>
       <w:pPr>
         <w:pStyle w:val="Bibliography"/>
       </w:pPr>
       <w:r>
-        <w:t xml:space="preserve">Hamann, A., P. Smets, A. D. Yanchuk, and S. N. Aitken. 2005. An ecogeographic framework for in situ conservation of forest trees in british columbia. Canadian Journal of Forest Research 35:2553–2561.</w:t>
+        <w:t xml:space="preserve">Hansen, A. J., and L. Phillips. 2018. Trends in vital signs for</w:t>
+      </w:r>
+      <w:r>
+        <w:t xml:space="preserve"> </w:t>
+      </w:r>
+      <w:r>
+        <w:t xml:space="preserve">Greater Yellowstone</w:t>
+      </w:r>
+      <w:r>
+        <w:t xml:space="preserve">: Application of a</w:t>
+      </w:r>
+      <w:r>
+        <w:t xml:space="preserve"> </w:t>
+      </w:r>
+      <w:r>
+        <w:t xml:space="preserve">Wildland Health Index</w:t>
+      </w:r>
+      <w:r>
+        <w:t xml:space="preserve">. Ecosphere 9:e02380.</w:t>
       </w:r>
     </w:p>
     <w:bookmarkEnd w:id="68"/>
-    <w:bookmarkStart w:id="69" w:name="ref-hansenTrendsVitalSigns2018"/>
+    <w:bookmarkStart w:id="69" w:name="ref-hermosillaIntegratedLandsatTime2015"/>
     <w:p>
       <w:pPr>
         <w:pStyle w:val="Bibliography"/>
       </w:pPr>
       <w:r>
-        <w:t xml:space="preserve">Hansen, A. J., and L. Phillips. 2018. Trends in vital signs for</w:t>
-      </w:r>
-      <w:r>
-        <w:t xml:space="preserve"> </w:t>
-      </w:r>
-      <w:r>
-        <w:t xml:space="preserve">Greater Yellowstone</w:t>
-      </w:r>
-      <w:r>
-        <w:t xml:space="preserve">: Application of a</w:t>
-      </w:r>
-      <w:r>
-        <w:t xml:space="preserve"> </w:t>
-      </w:r>
-      <w:r>
-        <w:t xml:space="preserve">Wildland Health Index</w:t>
-      </w:r>
-      <w:r>
-        <w:t xml:space="preserve">. Ecosphere 9:e02380.</w:t>
+        <w:t xml:space="preserve">Hermosilla, T., M. A. Wulder, J. C. White, N. C. Coops, and G. W. Hobart. 2015a. An integrated</w:t>
+      </w:r>
+      <w:r>
+        <w:t xml:space="preserve"> </w:t>
+      </w:r>
+      <w:r>
+        <w:t xml:space="preserve">Landsat</w:t>
+      </w:r>
+      <w:r>
+        <w:t xml:space="preserve"> </w:t>
+      </w:r>
+      <w:r>
+        <w:t xml:space="preserve">time series protocol for change detection and generation of annual gap-free surface reflectance composites. Remote Sensing of Environment 158:220–234.</w:t>
       </w:r>
     </w:p>
     <w:bookmarkEnd w:id="69"/>
-    <w:bookmarkStart w:id="70" w:name="ref-hermosillaIntegratedLandsatTime2015"/>
+    <w:bookmarkStart w:id="70" w:name="ref-hermosilla2015"/>
     <w:p>
       <w:pPr>
         <w:pStyle w:val="Bibliography"/>
       </w:pPr>
       <w:r>
-        <w:t xml:space="preserve">Hermosilla, T., M. A. Wulder, J. C. White, N. C. Coops, and G. W. Hobart. 2015a. An integrated</w:t>
-      </w:r>
-      <w:r>
-        <w:t xml:space="preserve"> </w:t>
-      </w:r>
-      <w:r>
-        <w:t xml:space="preserve">Landsat</w:t>
-      </w:r>
-      <w:r>
-        <w:t xml:space="preserve"> </w:t>
-      </w:r>
-      <w:r>
-        <w:t xml:space="preserve">time series protocol for change detection and generation of annual gap-free surface reflectance composites. Remote Sensing of Environment 158:220–234.</w:t>
+        <w:t xml:space="preserve">Hermosilla, T., M. A. Wulder, J. C. White, N. C. Coops, and G. W. Hobart. 2015b. Regional detection, characterization, and attribution of annual forest change from 1984 to 2012 using landsat-derived time-series metrics. Remote Sensing of Environment 170:121132.</w:t>
       </w:r>
     </w:p>
     <w:bookmarkEnd w:id="70"/>
-    <w:bookmarkStart w:id="71" w:name="X7dc13272732543452ab397129eb42c08e0ae4e0"/>
+    <w:bookmarkStart w:id="71" w:name="X402fc55c4c8be75b7ccaa86cb31b81e448bda0e"/>
     <w:p>
       <w:pPr>
         <w:pStyle w:val="Bibliography"/>
       </w:pPr>
       <w:r>
-        <w:t xml:space="preserve">Hermosilla, T., M. A. Wulder, J. C. White, N. C. Coops, and G. W. Hobart. 2015b. Regional detection, characterization, and attribution of annual forest change from 1984 to 2012 using</w:t>
-      </w:r>
-      <w:r>
-        <w:t xml:space="preserve"> </w:t>
-      </w:r>
-      <w:r>
-        <w:t xml:space="preserve">Landsat</w:t>
-      </w:r>
-      <w:r>
-        <w:t xml:space="preserve">-derived time-series metrics. Remote Sensing of Environment 170:121–132.</w:t>
+        <w:t xml:space="preserve">Hermosilla, T., M. A. Wulder, J. C. White, N. C. Coops, and G. W. Hobart. 2018. Disturbance-</w:t>
+      </w:r>
+      <w:r>
+        <w:t xml:space="preserve">Informed Annual Land Cover Classification Maps</w:t>
+      </w:r>
+      <w:r>
+        <w:t xml:space="preserve"> </w:t>
+      </w:r>
+      <w:r>
+        <w:t xml:space="preserve">of</w:t>
+      </w:r>
+      <w:r>
+        <w:t xml:space="preserve"> </w:t>
+      </w:r>
+      <w:r>
+        <w:t xml:space="preserve">Canada</w:t>
+      </w:r>
+      <w:r>
+        <w:t xml:space="preserve">’s</w:t>
+      </w:r>
+      <w:r>
+        <w:t xml:space="preserve"> </w:t>
+      </w:r>
+      <w:r>
+        <w:t xml:space="preserve">Forested Ecosystems</w:t>
+      </w:r>
+      <w:r>
+        <w:t xml:space="preserve"> </w:t>
+      </w:r>
+      <w:r>
+        <w:t xml:space="preserve">for a 29-</w:t>
+      </w:r>
+      <w:r>
+        <w:t xml:space="preserve">Year Landsat Time Series</w:t>
+      </w:r>
+      <w:r>
+        <w:t xml:space="preserve">. Canadian Journal of Remote Sensing 44:67–87.</w:t>
       </w:r>
     </w:p>
     <w:bookmarkEnd w:id="71"/>
-    <w:bookmarkStart w:id="72" w:name="X402fc55c4c8be75b7ccaa86cb31b81e448bda0e"/>
+    <w:bookmarkStart w:id="72" w:name="ref-hermosillaMassDataProcessing2016"/>
     <w:p>
       <w:pPr>
         <w:pStyle w:val="Bibliography"/>
       </w:pPr>
       <w:r>
-        <w:t xml:space="preserve">Hermosilla, T., M. A. Wulder, J. C. White, N. C. Coops, and G. W. Hobart. 2018. Disturbance-</w:t>
-      </w:r>
-      <w:r>
-        <w:t xml:space="preserve">Informed Annual Land Cover Classification Maps</w:t>
-      </w:r>
-      <w:r>
-        <w:t xml:space="preserve"> </w:t>
-      </w:r>
-      <w:r>
-        <w:t xml:space="preserve">of</w:t>
-      </w:r>
-      <w:r>
-        <w:t xml:space="preserve"> </w:t>
-      </w:r>
-      <w:r>
-        <w:t xml:space="preserve">Canada</w:t>
-      </w:r>
-      <w:r>
-        <w:t xml:space="preserve">’s</w:t>
-      </w:r>
-      <w:r>
-        <w:t xml:space="preserve"> </w:t>
-      </w:r>
-      <w:r>
-        <w:t xml:space="preserve">Forested Ecosystems</w:t>
-      </w:r>
-      <w:r>
-        <w:t xml:space="preserve"> </w:t>
-      </w:r>
-      <w:r>
-        <w:t xml:space="preserve">for a 29-</w:t>
-      </w:r>
-      <w:r>
-        <w:t xml:space="preserve">Year Landsat Time Series</w:t>
-      </w:r>
-      <w:r>
-        <w:t xml:space="preserve">. Canadian Journal of Remote Sensing 44:67–87.</w:t>
+        <w:t xml:space="preserve">Hermosilla, T., M. A. Wulder, J. C. White, N. C. Coops, G. W. Hobart, and L. B. Campbell. 2016. Mass data processing of time series</w:t>
+      </w:r>
+      <w:r>
+        <w:t xml:space="preserve"> </w:t>
+      </w:r>
+      <w:r>
+        <w:t xml:space="preserve">Landsat</w:t>
+      </w:r>
+      <w:r>
+        <w:t xml:space="preserve"> </w:t>
+      </w:r>
+      <w:r>
+        <w:t xml:space="preserve">imagery: Pixels to data products for forest monitoring. International Journal of Digital Earth 9:1035–1054.</w:t>
       </w:r>
     </w:p>
     <w:bookmarkEnd w:id="72"/>
-    <w:bookmarkStart w:id="73" w:name="ref-hermosillaMassDataProcessing2016"/>
+    <w:bookmarkStart w:id="73" w:name="ref-joppa2009"/>
     <w:p>
       <w:pPr>
         <w:pStyle w:val="Bibliography"/>
       </w:pPr>
       <w:r>
-        <w:t xml:space="preserve">Hermosilla, T., M. A. Wulder, J. C. White, N. C. Coops, G. W. Hobart, and L. B. Campbell. 2016. Mass data processing of time series</w:t>
-      </w:r>
-      <w:r>
-        <w:t xml:space="preserve"> </w:t>
-      </w:r>
-      <w:r>
-        <w:t xml:space="preserve">Landsat</w:t>
-      </w:r>
-      <w:r>
-        <w:t xml:space="preserve"> </w:t>
-      </w:r>
-      <w:r>
-        <w:t xml:space="preserve">imagery: Pixels to data products for forest monitoring. International Journal of Digital Earth 9:1035–1054.</w:t>
+        <w:t xml:space="preserve">Joppa, L. N., and A. Pfaff. 2009. High and Far: Biases in the Location of Protected Areas. PLOS ONE 4:e8273.</w:t>
       </w:r>
     </w:p>
     <w:bookmarkEnd w:id="73"/>
-    <w:bookmarkStart w:id="74" w:name="ref-joppa2009"/>
+    <w:bookmarkStart w:id="74" w:name="ref-kerr2003"/>
     <w:p>
       <w:pPr>
         <w:pStyle w:val="Bibliography"/>
       </w:pPr>
       <w:r>
-        <w:t xml:space="preserve">Joppa, L. N., and A. Pfaff. 2009. High and Far: Biases in the Location of Protected Areas. PLOS ONE 4:e8273.</w:t>
+        <w:t xml:space="preserve">Kerr, J. T., and M. Ostrovsky. 2003. From space to species: ecological applications for remote sensing. Trends in Ecology &amp; Evolution 18:299–305.</w:t>
       </w:r>
     </w:p>
     <w:bookmarkEnd w:id="74"/>
-    <w:bookmarkStart w:id="75" w:name="ref-kerr2003"/>
+    <w:bookmarkStart w:id="75" w:name="ref-lim2003"/>
     <w:p>
       <w:pPr>
         <w:pStyle w:val="Bibliography"/>
       </w:pPr>
       <w:r>
-        <w:t xml:space="preserve">Kerr, J. T., and M. Ostrovsky. 2003. From space to species: ecological applications for remote sensing. Trends in Ecology &amp; Evolution 18:299–305.</w:t>
+        <w:t xml:space="preserve">Lim, K., P. Treitz, M. Wulder, B. St-Onge, and M. Flood. 2003. LiDAR remote sensing of forest structure. Progress in Physical Geography: Earth and Environment 27:88–106.</w:t>
       </w:r>
     </w:p>
     <w:bookmarkEnd w:id="75"/>
@@ -12697,7 +12624,7 @@
         <w:pStyle w:val="Bibliography"/>
       </w:pPr>
       <w:r>
-        <w:t xml:space="preserve">Matasci, G., T. Hermosilla, M. A. Wulder, J. C. White, N. C. Coops, G. W. Hobart, D. K. Bolton, P. Tompalski, and C. W. Bater. 2018. Three decades of forest structural dynamics over</w:t>
+        <w:t xml:space="preserve">Matasci, G., T. Hermosilla, M. A. Wulder, J. C. White, N. C. Coops, G. W. Hobart, D. K. Bolton, P. Tompalski, and C. W. Bater. 2018a. Three decades of forest structural dynamics over</w:t>
       </w:r>
       <w:r>
         <w:t xml:space="preserve"> </w:t>
@@ -12722,674 +12649,718 @@
       </w:r>
     </w:p>
     <w:bookmarkEnd w:id="77"/>
-    <w:bookmarkStart w:id="78" w:name="ref-mcdermid2005"/>
+    <w:bookmarkStart w:id="78" w:name="ref-matasciLargeareaMappingCanadian2018"/>
     <w:p>
       <w:pPr>
         <w:pStyle w:val="Bibliography"/>
       </w:pPr>
       <w:r>
-        <w:t xml:space="preserve">McDermid, G. J., S. E. Franklin, and E. F. LeDrew. 2005. Remote sensing for large-area habitat mapping. Progress in Physical Geography: Earth and Environment 29:449–474.</w:t>
+        <w:t xml:space="preserve">Matasci, G., T. Hermosilla, M. A. Wulder, J. C. White, N. C. Coops, G. W. Hobart, and H. S. J. Zald. 2018b. Large-area mapping of</w:t>
+      </w:r>
+      <w:r>
+        <w:t xml:space="preserve"> </w:t>
+      </w:r>
+      <w:r>
+        <w:t xml:space="preserve">Canadian</w:t>
+      </w:r>
+      <w:r>
+        <w:t xml:space="preserve"> </w:t>
+      </w:r>
+      <w:r>
+        <w:t xml:space="preserve">boreal forest cover, height, biomass and other structural attributes using</w:t>
+      </w:r>
+      <w:r>
+        <w:t xml:space="preserve"> </w:t>
+      </w:r>
+      <w:r>
+        <w:t xml:space="preserve">Landsat</w:t>
+      </w:r>
+      <w:r>
+        <w:t xml:space="preserve"> </w:t>
+      </w:r>
+      <w:r>
+        <w:t xml:space="preserve">composites and lidar plots. Remote Sensing of Environment 209:90–106.</w:t>
       </w:r>
     </w:p>
     <w:bookmarkEnd w:id="78"/>
-    <w:bookmarkStart w:id="79" w:name="X911cae6762822f7c7379e0e7fd201dd6b9722b2"/>
+    <w:bookmarkStart w:id="79" w:name="ref-mcdermid2005"/>
     <w:p>
       <w:pPr>
         <w:pStyle w:val="Bibliography"/>
       </w:pPr>
       <w:r>
-        <w:t xml:space="preserve">Meidinger, D. V., and J. Pojar, editors. 1991. Ecosystems of</w:t>
-      </w:r>
-      <w:r>
-        <w:t xml:space="preserve"> </w:t>
-      </w:r>
-      <w:r>
-        <w:t xml:space="preserve">British Columbia</w:t>
-      </w:r>
-      <w:r>
-        <w:t xml:space="preserve">.</w:t>
-      </w:r>
-      <w:r>
-        <w:t xml:space="preserve"> </w:t>
-      </w:r>
-      <w:r>
-        <w:t xml:space="preserve">Research Branch, Ministry of Forests</w:t>
-      </w:r>
-      <w:r>
-        <w:t xml:space="preserve">,</w:t>
-      </w:r>
-      <w:r>
-        <w:t xml:space="preserve"> </w:t>
-      </w:r>
-      <w:r>
-        <w:t xml:space="preserve">Victoria, B.C</w:t>
-      </w:r>
-      <w:r>
-        <w:t xml:space="preserve">.</w:t>
+        <w:t xml:space="preserve">McDermid, G. J., S. E. Franklin, and E. F. LeDrew. 2005. Remote sensing for large-area habitat mapping. Progress in Physical Geography: Earth and Environment 29:449–474.</w:t>
       </w:r>
     </w:p>
     <w:bookmarkEnd w:id="79"/>
-    <w:bookmarkStart w:id="80" w:name="ref-myneni2001"/>
+    <w:bookmarkStart w:id="80" w:name="X911cae6762822f7c7379e0e7fd201dd6b9722b2"/>
     <w:p>
       <w:pPr>
         <w:pStyle w:val="Bibliography"/>
       </w:pPr>
       <w:r>
-        <w:t xml:space="preserve">Myneni, R. B., J. Dong, C. J. Tucker, R. K. Kaufmann, P. E. Kauppi, J. Liski, L. Zhou, V. Alexeyev, and M. K. Hughes. 2001. A large carbon sink in the woody biomass of northern forests. Proceedings of the National Academy of Sciences of the United States of America 98:14784–14789.</w:t>
+        <w:t xml:space="preserve">Meidinger, D. V., and J. Pojar, editors. 1991. Ecosystems of</w:t>
+      </w:r>
+      <w:r>
+        <w:t xml:space="preserve"> </w:t>
+      </w:r>
+      <w:r>
+        <w:t xml:space="preserve">British Columbia</w:t>
+      </w:r>
+      <w:r>
+        <w:t xml:space="preserve">.</w:t>
+      </w:r>
+      <w:r>
+        <w:t xml:space="preserve"> </w:t>
+      </w:r>
+      <w:r>
+        <w:t xml:space="preserve">Research Branch, Ministry of Forests</w:t>
+      </w:r>
+      <w:r>
+        <w:t xml:space="preserve">,</w:t>
+      </w:r>
+      <w:r>
+        <w:t xml:space="preserve"> </w:t>
+      </w:r>
+      <w:r>
+        <w:t xml:space="preserve">Victoria, B.C</w:t>
+      </w:r>
+      <w:r>
+        <w:t xml:space="preserve">.</w:t>
       </w:r>
     </w:p>
     <w:bookmarkEnd w:id="80"/>
-    <w:bookmarkStart w:id="81" w:name="ref-nagendra2001"/>
+    <w:bookmarkStart w:id="81" w:name="ref-myneni2001"/>
     <w:p>
       <w:pPr>
         <w:pStyle w:val="Bibliography"/>
       </w:pPr>
       <w:r>
-        <w:t xml:space="preserve">Nagendra, H. 2001. Using remote sensing to assess biodiversity. International Journal of Remote Sensing 22:2377–2400.</w:t>
+        <w:t xml:space="preserve">Myneni, R. B., J. Dong, C. J. Tucker, R. K. Kaufmann, P. E. Kauppi, J. Liski, L. Zhou, V. Alexeyev, and M. K. Hughes. 2001. A large carbon sink in the woody biomass of northern forests. Proceedings of the National Academy of Sciences of the United States of America 98:14784–14789.</w:t>
       </w:r>
     </w:p>
     <w:bookmarkEnd w:id="81"/>
-    <w:bookmarkStart w:id="82" w:name="ref-nagendraParksWorkImpact2008"/>
+    <w:bookmarkStart w:id="82" w:name="ref-nagendra2001"/>
     <w:p>
       <w:pPr>
         <w:pStyle w:val="Bibliography"/>
       </w:pPr>
       <w:r>
-        <w:t xml:space="preserve">Nagendra, H. 2008. Do parks work?</w:t>
-      </w:r>
-      <w:r>
-        <w:t xml:space="preserve"> </w:t>
-      </w:r>
-      <w:r>
-        <w:t xml:space="preserve">Impact</w:t>
-      </w:r>
-      <w:r>
-        <w:t xml:space="preserve"> </w:t>
-      </w:r>
-      <w:r>
-        <w:t xml:space="preserve">of protected areas on land cover clearing. Ambio 37:330–337.</w:t>
+        <w:t xml:space="preserve">Nagendra, H. 2001. Using remote sensing to assess biodiversity. International Journal of Remote Sensing 22:2377–2400.</w:t>
       </w:r>
     </w:p>
     <w:bookmarkEnd w:id="82"/>
-    <w:bookmarkStart w:id="83" w:name="X1b139e267fcbb073a535eb5fcb9f166dbcfd537"/>
+    <w:bookmarkStart w:id="83" w:name="ref-nagendraParksWorkImpact2008"/>
     <w:p>
       <w:pPr>
         <w:pStyle w:val="Bibliography"/>
       </w:pPr>
       <w:r>
-        <w:t xml:space="preserve">Nagendra, H., R. Lucas, J. P. Honrado, R. H. G. Jongman, C. Tarantino, M. Adamo, and P. Mairota. 2013. Remote sensing for conservation monitoring:</w:t>
-      </w:r>
-      <w:r>
-        <w:t xml:space="preserve"> </w:t>
-      </w:r>
-      <w:r>
-        <w:t xml:space="preserve">Assessing</w:t>
-      </w:r>
-      <w:r>
-        <w:t xml:space="preserve"> </w:t>
-      </w:r>
-      <w:r>
-        <w:t xml:space="preserve">protected areas, habitat extent, habitat condition, species diversity, and threats. Ecological Indicators 33:45–59.</w:t>
+        <w:t xml:space="preserve">Nagendra, H. 2008. Do parks work?</w:t>
+      </w:r>
+      <w:r>
+        <w:t xml:space="preserve"> </w:t>
+      </w:r>
+      <w:r>
+        <w:t xml:space="preserve">Impact</w:t>
+      </w:r>
+      <w:r>
+        <w:t xml:space="preserve"> </w:t>
+      </w:r>
+      <w:r>
+        <w:t xml:space="preserve">of protected areas on land cover clearing. Ambio 37:330–337.</w:t>
       </w:r>
     </w:p>
     <w:bookmarkEnd w:id="83"/>
-    <w:bookmarkStart w:id="84" w:name="ref-nagendra2010"/>
+    <w:bookmarkStart w:id="84" w:name="X1b139e267fcbb073a535eb5fcb9f166dbcfd537"/>
     <w:p>
       <w:pPr>
         <w:pStyle w:val="Bibliography"/>
       </w:pPr>
       <w:r>
-        <w:t xml:space="preserve">Nagendra, H., D. Rocchini, R. Ghate, B. Sharma, and S. Pareeth. 2010. Assessing Plant Diversity in a Dry Tropical Forest: Comparing the Utility of Landsat and Ikonos Satellite Images. Remote Sensing 2:478–496.</w:t>
+        <w:t xml:space="preserve">Nagendra, H., R. Lucas, J. P. Honrado, R. H. G. Jongman, C. Tarantino, M. Adamo, and P. Mairota. 2013. Remote sensing for conservation monitoring:</w:t>
+      </w:r>
+      <w:r>
+        <w:t xml:space="preserve"> </w:t>
+      </w:r>
+      <w:r>
+        <w:t xml:space="preserve">Assessing</w:t>
+      </w:r>
+      <w:r>
+        <w:t xml:space="preserve"> </w:t>
+      </w:r>
+      <w:r>
+        <w:t xml:space="preserve">protected areas, habitat extent, habitat condition, species diversity, and threats. Ecological Indicators 33:45–59.</w:t>
       </w:r>
     </w:p>
     <w:bookmarkEnd w:id="84"/>
-    <w:bookmarkStart w:id="85" w:name="ref-olthofUsingSatelliteRemote2006"/>
+    <w:bookmarkStart w:id="85" w:name="ref-nagendra2010"/>
     <w:p>
       <w:pPr>
         <w:pStyle w:val="Bibliography"/>
       </w:pPr>
       <w:r>
-        <w:t xml:space="preserve">Olthof, I., D. Pouliot, R. Fraser, A. Clouston, S. Wang, W. Chen, J. Orazietti, J. Poitevin, D. Mclennan, J. Kerr, and M. Sawada. 2006. Using</w:t>
-      </w:r>
-      <w:r>
-        <w:t xml:space="preserve"> </w:t>
-      </w:r>
-      <w:r>
-        <w:t xml:space="preserve">Satellite Remote Sensing</w:t>
-      </w:r>
-      <w:r>
-        <w:t xml:space="preserve"> </w:t>
-      </w:r>
-      <w:r>
-        <w:t xml:space="preserve">to</w:t>
-      </w:r>
-      <w:r>
-        <w:t xml:space="preserve"> </w:t>
-      </w:r>
-      <w:r>
-        <w:t xml:space="preserve">Assess</w:t>
-      </w:r>
-      <w:r>
-        <w:t xml:space="preserve"> </w:t>
-      </w:r>
-      <w:r>
-        <w:t xml:space="preserve">and</w:t>
-      </w:r>
-      <w:r>
-        <w:t xml:space="preserve"> </w:t>
-      </w:r>
-      <w:r>
-        <w:t xml:space="preserve">Monitor Ecosystem Integrity</w:t>
-      </w:r>
-      <w:r>
-        <w:t xml:space="preserve"> </w:t>
-      </w:r>
-      <w:r>
-        <w:t xml:space="preserve">and</w:t>
-      </w:r>
-      <w:r>
-        <w:t xml:space="preserve"> </w:t>
-      </w:r>
-      <w:r>
-        <w:t xml:space="preserve">Climate Change</w:t>
-      </w:r>
-      <w:r>
-        <w:t xml:space="preserve"> </w:t>
-      </w:r>
-      <w:r>
-        <w:t xml:space="preserve">in</w:t>
-      </w:r>
-      <w:r>
-        <w:t xml:space="preserve"> </w:t>
-      </w:r>
-      <w:r>
-        <w:t xml:space="preserve">Canadas National Parks</w:t>
-      </w:r>
-      <w:r>
-        <w:t xml:space="preserve">. 2006</w:t>
-      </w:r>
-      <w:r>
-        <w:t xml:space="preserve"> </w:t>
-      </w:r>
-      <w:r>
-        <w:t xml:space="preserve">IEEE International Symposium</w:t>
-      </w:r>
-      <w:r>
-        <w:t xml:space="preserve"> </w:t>
-      </w:r>
-      <w:r>
-        <w:t xml:space="preserve">on</w:t>
-      </w:r>
-      <w:r>
-        <w:t xml:space="preserve"> </w:t>
-      </w:r>
-      <w:r>
-        <w:t xml:space="preserve">Geoscience</w:t>
-      </w:r>
-      <w:r>
-        <w:t xml:space="preserve"> </w:t>
-      </w:r>
-      <w:r>
-        <w:t xml:space="preserve">and</w:t>
-      </w:r>
-      <w:r>
-        <w:t xml:space="preserve"> </w:t>
-      </w:r>
-      <w:r>
-        <w:t xml:space="preserve">Remote Sensing</w:t>
-      </w:r>
-      <w:r>
-        <w:t xml:space="preserve">.</w:t>
-      </w:r>
-      <w:r>
-        <w:t xml:space="preserve"> </w:t>
-      </w:r>
-      <w:r>
-        <w:t xml:space="preserve">IEEE</w:t>
-      </w:r>
-      <w:r>
-        <w:t xml:space="preserve">.</w:t>
+        <w:t xml:space="preserve">Nagendra, H., D. Rocchini, R. Ghate, B. Sharma, and S. Pareeth. 2010. Assessing Plant Diversity in a Dry Tropical Forest: Comparing the Utility of Landsat and Ikonos Satellite Images. Remote Sensing 2:478–496.</w:t>
       </w:r>
     </w:p>
     <w:bookmarkEnd w:id="85"/>
-    <w:bookmarkStart w:id="86" w:name="ref-parkscanadaEcologicalIntegrity2019"/>
+    <w:bookmarkStart w:id="86" w:name="ref-olthofUsingSatelliteRemote2006"/>
     <w:p>
       <w:pPr>
         <w:pStyle w:val="Bibliography"/>
       </w:pPr>
       <w:r>
-        <w:t xml:space="preserve">Parks Canada. 2019. Ecological</w:t>
-      </w:r>
-      <w:r>
-        <w:t xml:space="preserve"> </w:t>
-      </w:r>
-      <w:r>
-        <w:t xml:space="preserve">Integrity</w:t>
-      </w:r>
-      <w:r>
-        <w:t xml:space="preserve">. https://www.pc.gc.ca/en/nature/science/conservation/ie-ei.</w:t>
+        <w:t xml:space="preserve">Olthof, I., D. Pouliot, R. Fraser, A. Clouston, S. Wang, W. Chen, J. Orazietti, J. Poitevin, D. Mclennan, J. Kerr, and M. Sawada. 2006. Using</w:t>
+      </w:r>
+      <w:r>
+        <w:t xml:space="preserve"> </w:t>
+      </w:r>
+      <w:r>
+        <w:t xml:space="preserve">Satellite Remote Sensing</w:t>
+      </w:r>
+      <w:r>
+        <w:t xml:space="preserve"> </w:t>
+      </w:r>
+      <w:r>
+        <w:t xml:space="preserve">to</w:t>
+      </w:r>
+      <w:r>
+        <w:t xml:space="preserve"> </w:t>
+      </w:r>
+      <w:r>
+        <w:t xml:space="preserve">Assess</w:t>
+      </w:r>
+      <w:r>
+        <w:t xml:space="preserve"> </w:t>
+      </w:r>
+      <w:r>
+        <w:t xml:space="preserve">and</w:t>
+      </w:r>
+      <w:r>
+        <w:t xml:space="preserve"> </w:t>
+      </w:r>
+      <w:r>
+        <w:t xml:space="preserve">Monitor Ecosystem Integrity</w:t>
+      </w:r>
+      <w:r>
+        <w:t xml:space="preserve"> </w:t>
+      </w:r>
+      <w:r>
+        <w:t xml:space="preserve">and</w:t>
+      </w:r>
+      <w:r>
+        <w:t xml:space="preserve"> </w:t>
+      </w:r>
+      <w:r>
+        <w:t xml:space="preserve">Climate Change</w:t>
+      </w:r>
+      <w:r>
+        <w:t xml:space="preserve"> </w:t>
+      </w:r>
+      <w:r>
+        <w:t xml:space="preserve">in</w:t>
+      </w:r>
+      <w:r>
+        <w:t xml:space="preserve"> </w:t>
+      </w:r>
+      <w:r>
+        <w:t xml:space="preserve">Canadas National Parks</w:t>
+      </w:r>
+      <w:r>
+        <w:t xml:space="preserve">. 2006</w:t>
+      </w:r>
+      <w:r>
+        <w:t xml:space="preserve"> </w:t>
+      </w:r>
+      <w:r>
+        <w:t xml:space="preserve">IEEE International Symposium</w:t>
+      </w:r>
+      <w:r>
+        <w:t xml:space="preserve"> </w:t>
+      </w:r>
+      <w:r>
+        <w:t xml:space="preserve">on</w:t>
+      </w:r>
+      <w:r>
+        <w:t xml:space="preserve"> </w:t>
+      </w:r>
+      <w:r>
+        <w:t xml:space="preserve">Geoscience</w:t>
+      </w:r>
+      <w:r>
+        <w:t xml:space="preserve"> </w:t>
+      </w:r>
+      <w:r>
+        <w:t xml:space="preserve">and</w:t>
+      </w:r>
+      <w:r>
+        <w:t xml:space="preserve"> </w:t>
+      </w:r>
+      <w:r>
+        <w:t xml:space="preserve">Remote Sensing</w:t>
+      </w:r>
+      <w:r>
+        <w:t xml:space="preserve">.</w:t>
+      </w:r>
+      <w:r>
+        <w:t xml:space="preserve"> </w:t>
+      </w:r>
+      <w:r>
+        <w:t xml:space="preserve">IEEE</w:t>
+      </w:r>
+      <w:r>
+        <w:t xml:space="preserve">.</w:t>
       </w:r>
     </w:p>
     <w:bookmarkEnd w:id="86"/>
-    <w:bookmarkStart w:id="87" w:name="ref-parmenterLandUseLand2003"/>
+    <w:bookmarkStart w:id="87" w:name="ref-parkscanadaEcologicalIntegrity2019"/>
     <w:p>
       <w:pPr>
         <w:pStyle w:val="Bibliography"/>
       </w:pPr>
       <w:r>
-        <w:t xml:space="preserve">Parmenter, A. W., A. Hansen, R. E. Kennedy, W. Cohen, U. Langner, R. Lawrence, B. Maxwell, A. Gallant, and R. Aspinall. 2003. Land use and land cover change in the</w:t>
-      </w:r>
-      <w:r>
-        <w:t xml:space="preserve"> </w:t>
-      </w:r>
-      <w:r>
-        <w:t xml:space="preserve">Greater Yellowstone Ecosystem</w:t>
-      </w:r>
-      <w:r>
-        <w:t xml:space="preserve">: 1975</w:t>
-      </w:r>
-      <w:r>
-        <w:t xml:space="preserve">. Ecological Applications 13:687–703.</w:t>
+        <w:t xml:space="preserve">Parks Canada. 2019. Ecological</w:t>
+      </w:r>
+      <w:r>
+        <w:t xml:space="preserve"> </w:t>
+      </w:r>
+      <w:r>
+        <w:t xml:space="preserve">Integrity</w:t>
+      </w:r>
+      <w:r>
+        <w:t xml:space="preserve">. https://www.pc.gc.ca/en/nature/science/conservation/ie-ei.</w:t>
       </w:r>
     </w:p>
     <w:bookmarkEnd w:id="87"/>
-    <w:bookmarkStart w:id="88" w:name="ref-parrishAreWeConserving2003"/>
+    <w:bookmarkStart w:id="88" w:name="ref-parmenterLandUseLand2003"/>
     <w:p>
       <w:pPr>
         <w:pStyle w:val="Bibliography"/>
       </w:pPr>
       <w:r>
-        <w:t xml:space="preserve">Parrish, J. D., D. P. Braun, and R. S. Unnasch. 2003. Are</w:t>
-      </w:r>
-      <w:r>
-        <w:t xml:space="preserve"> </w:t>
-      </w:r>
-      <w:r>
-        <w:t xml:space="preserve">We Conserving What We Say We Are</w:t>
-      </w:r>
-      <w:r>
-        <w:t xml:space="preserve">?</w:t>
-      </w:r>
-      <w:r>
-        <w:t xml:space="preserve"> </w:t>
-      </w:r>
-      <w:r>
-        <w:t xml:space="preserve">Measuring Ecological Integrity</w:t>
-      </w:r>
-      <w:r>
-        <w:t xml:space="preserve"> </w:t>
-      </w:r>
-      <w:r>
-        <w:t xml:space="preserve">within</w:t>
-      </w:r>
-      <w:r>
-        <w:t xml:space="preserve"> </w:t>
-      </w:r>
-      <w:r>
-        <w:t xml:space="preserve">Protected Areas</w:t>
-      </w:r>
-      <w:r>
-        <w:t xml:space="preserve">. BioScience 53:851.</w:t>
+        <w:t xml:space="preserve">Parmenter, A. W., A. Hansen, R. E. Kennedy, W. Cohen, U. Langner, R. Lawrence, B. Maxwell, A. Gallant, and R. Aspinall. 2003. Land use and land cover change in the</w:t>
+      </w:r>
+      <w:r>
+        <w:t xml:space="preserve"> </w:t>
+      </w:r>
+      <w:r>
+        <w:t xml:space="preserve">Greater Yellowstone Ecosystem</w:t>
+      </w:r>
+      <w:r>
+        <w:t xml:space="preserve">: 1975</w:t>
+      </w:r>
+      <w:r>
+        <w:t xml:space="preserve">. Ecological Applications 13:687–703.</w:t>
       </w:r>
     </w:p>
     <w:bookmarkEnd w:id="88"/>
-    <w:bookmarkStart w:id="89" w:name="ref-pereira2013"/>
+    <w:bookmarkStart w:id="89" w:name="ref-parrishAreWeConserving2003"/>
     <w:p>
       <w:pPr>
         <w:pStyle w:val="Bibliography"/>
       </w:pPr>
       <w:r>
-        <w:t xml:space="preserve">Pereira, H. M., S. Ferrier, M. Walters, G. N. Geller, R. H. G. Jongman, R. J. Scholes, M. W. Bruford, N. Brummitt, S. H. M. Butchart, A. C. Cardoso, N. C. Coops, E. Dulloo, D. P. Faith, J. Freyhof, R. D. Gregory, C. Heip, R. Hoft, G. Hurtt, W. Jetz, D. S. Karp, M. A. McGeoch, D. Obura, Y. Onoda, N. Pettorelli, B. Reyers, R. Sayre, J. P. W. Scharlemann, S. N. Stuart, E. Turak, M. Walpole, and M. Wegmann. 2013. Essential Biodiversity Variables. Science 339:277–278.</w:t>
+        <w:t xml:space="preserve">Parrish, J. D., D. P. Braun, and R. S. Unnasch. 2003. Are</w:t>
+      </w:r>
+      <w:r>
+        <w:t xml:space="preserve"> </w:t>
+      </w:r>
+      <w:r>
+        <w:t xml:space="preserve">We Conserving What We Say We Are</w:t>
+      </w:r>
+      <w:r>
+        <w:t xml:space="preserve">?</w:t>
+      </w:r>
+      <w:r>
+        <w:t xml:space="preserve"> </w:t>
+      </w:r>
+      <w:r>
+        <w:t xml:space="preserve">Measuring Ecological Integrity</w:t>
+      </w:r>
+      <w:r>
+        <w:t xml:space="preserve"> </w:t>
+      </w:r>
+      <w:r>
+        <w:t xml:space="preserve">within</w:t>
+      </w:r>
+      <w:r>
+        <w:t xml:space="preserve"> </w:t>
+      </w:r>
+      <w:r>
+        <w:t xml:space="preserve">Protected Areas</w:t>
+      </w:r>
+      <w:r>
+        <w:t xml:space="preserve">. BioScience 53:851.</w:t>
       </w:r>
     </w:p>
     <w:bookmarkEnd w:id="89"/>
-    <w:bookmarkStart w:id="90" w:name="X12ef65f0cb111b042b0103260c9c7ed49192960"/>
+    <w:bookmarkStart w:id="90" w:name="ref-pereira2013"/>
     <w:p>
       <w:pPr>
         <w:pStyle w:val="Bibliography"/>
       </w:pPr>
       <w:r>
-        <w:t xml:space="preserve">Pojar, J., K. Klinka, and D. V. Meidinger. 1987. Biogeoclimatic ecosystem classification in</w:t>
-      </w:r>
-      <w:r>
-        <w:t xml:space="preserve"> </w:t>
-      </w:r>
-      <w:r>
-        <w:t xml:space="preserve">British Columbia</w:t>
-      </w:r>
-      <w:r>
-        <w:t xml:space="preserve">. Forest Ecology and Management 22:119–154.</w:t>
+        <w:t xml:space="preserve">Pereira, H. M., S. Ferrier, M. Walters, G. N. Geller, R. H. G. Jongman, R. J. Scholes, M. W. Bruford, N. Brummitt, S. H. M. Butchart, A. C. Cardoso, N. C. Coops, E. Dulloo, D. P. Faith, J. Freyhof, R. D. Gregory, C. Heip, R. Hoft, G. Hurtt, W. Jetz, D. S. Karp, M. A. McGeoch, D. Obura, Y. Onoda, N. Pettorelli, B. Reyers, R. Sayre, J. P. W. Scharlemann, S. N. Stuart, E. Turak, M. Walpole, and M. Wegmann. 2013. Essential Biodiversity Variables. Science 339:277–278.</w:t>
       </w:r>
     </w:p>
     <w:bookmarkEnd w:id="90"/>
-    <w:bookmarkStart w:id="91" w:name="ref-pôças2011"/>
+    <w:bookmarkStart w:id="91" w:name="X12ef65f0cb111b042b0103260c9c7ed49192960"/>
     <w:p>
       <w:pPr>
         <w:pStyle w:val="Bibliography"/>
       </w:pPr>
       <w:r>
-        <w:t xml:space="preserve">Pôças, I., M. Cunha, and L. S. Pereira. 2011. Remote sensing based indicators of changes in a mountain rural landscape of Northeast Portugal. Applied Geography 31:871–880.</w:t>
+        <w:t xml:space="preserve">Pojar, J., K. Klinka, and D. V. Meidinger. 1987. Biogeoclimatic ecosystem classification in</w:t>
+      </w:r>
+      <w:r>
+        <w:t xml:space="preserve"> </w:t>
+      </w:r>
+      <w:r>
+        <w:t xml:space="preserve">British Columbia</w:t>
+      </w:r>
+      <w:r>
+        <w:t xml:space="preserve">. Forest Ecology and Management 22:119–154.</w:t>
       </w:r>
     </w:p>
     <w:bookmarkEnd w:id="91"/>
-    <w:bookmarkStart w:id="92" w:name="ref-rocchini2010"/>
+    <w:bookmarkStart w:id="92" w:name="ref-pôças2011"/>
     <w:p>
       <w:pPr>
         <w:pStyle w:val="Bibliography"/>
       </w:pPr>
       <w:r>
-        <w:t xml:space="preserve">Rocchini, D., N. Balkenhol, G. A. Carter, G. M. Foody, T. W. Gillespie, K. S. He, S. Kark, N. Levin, K. Lucas, M. Luoto, H. Nagendra, J. Oldeland, C. Ricotta, J. Southworth, and M. Neteler. 2010. Remotely sensed spectral heterogeneity as a proxy of species diversity: Recent advances and open challenges. Ecological Informatics 5:318–329.</w:t>
+        <w:t xml:space="preserve">Pôças, I., M. Cunha, and L. S. Pereira. 2011. Remote sensing based indicators of changes in a mountain rural landscape of Northeast Portugal. Applied Geography 31:871–880.</w:t>
       </w:r>
     </w:p>
     <w:bookmarkEnd w:id="92"/>
-    <w:bookmarkStart w:id="93" w:name="ref-running2004"/>
+    <w:bookmarkStart w:id="93" w:name="ref-rocchini2010"/>
     <w:p>
       <w:pPr>
         <w:pStyle w:val="Bibliography"/>
       </w:pPr>
       <w:r>
-        <w:t xml:space="preserve">Running, S. W., R. R. Nemani, F. A. Heinsch, M. S. Zhao, M. Reeves, and H. Hashimoto. 2004. A continuous satellite-derived measure of global terrestrial primary production. Bioscience 54:547–560.</w:t>
+        <w:t xml:space="preserve">Rocchini, D., N. Balkenhol, G. A. Carter, G. M. Foody, T. W. Gillespie, K. S. He, S. Kark, N. Levin, K. Lucas, M. Luoto, H. Nagendra, J. Oldeland, C. Ricotta, J. Southworth, and M. Neteler. 2010. Remotely sensed spectral heterogeneity as a proxy of species diversity: Recent advances and open challenges. Ecological Informatics 5:318–329.</w:t>
       </w:r>
     </w:p>
     <w:bookmarkEnd w:id="93"/>
-    <w:bookmarkStart w:id="94" w:name="ref-skidmore2021"/>
+    <w:bookmarkStart w:id="94" w:name="ref-running2004"/>
     <w:p>
       <w:pPr>
         <w:pStyle w:val="Bibliography"/>
       </w:pPr>
       <w:r>
-        <w:t xml:space="preserve">Skidmore, A. K., N. C. Coops, E. Neinavaz, A. Ali, M. E. Schaepman, M. Paganini, W. D. Kissling, P. Vihervaara, R. Darvishzadeh, H. Feilhauer, M. Fernandez, N. Fernández, N. Gorelick, I. Geijzendorffer, U. Heiden, M. Heurich, D. Hobern, S. Holzwarth, F. E. Muller-Karger, R. Van De Kerchove, A. Lausch, P. J. Leitão, M. C. Lock, C. A. Mücher, B. O’Connor, D. Rocchini, W. Turner, J. K. Vis, T. Wang, M. Wegmann, and V. Wingate. 2021. Priority list of biodiversity metrics to observe from space. Nature Ecology &amp; Evolution.</w:t>
+        <w:t xml:space="preserve">Running, S. W., R. R. Nemani, F. A. Heinsch, M. S. Zhao, M. Reeves, and H. Hashimoto. 2004. A continuous satellite-derived measure of global terrestrial primary production. Bioscience 54:547–560.</w:t>
       </w:r>
     </w:p>
     <w:bookmarkEnd w:id="94"/>
-    <w:bookmarkStart w:id="95" w:name="X96a5fed31169cebd22800b27c6a117a29af4361"/>
+    <w:bookmarkStart w:id="95" w:name="ref-skidmore2021"/>
     <w:p>
       <w:pPr>
         <w:pStyle w:val="Bibliography"/>
       </w:pPr>
       <w:r>
-        <w:t xml:space="preserve">Soverel, N. O., N. C. Coops, J. C. White, and M. A. Wulder. 2010. Characterizing the forest fragmentation of</w:t>
-      </w:r>
-      <w:r>
-        <w:t xml:space="preserve"> </w:t>
-      </w:r>
-      <w:r>
-        <w:t xml:space="preserve">Canada</w:t>
-      </w:r>
-      <w:r>
-        <w:t xml:space="preserve">’s national parks. Environmental Monitoring and Assessment 164:481–499.</w:t>
+        <w:t xml:space="preserve">Skidmore, A. K., N. C. Coops, E. Neinavaz, A. Ali, M. E. Schaepman, M. Paganini, W. D. Kissling, P. Vihervaara, R. Darvishzadeh, H. Feilhauer, M. Fernandez, N. Fernández, N. Gorelick, I. Geijzendorffer, U. Heiden, M. Heurich, D. Hobern, S. Holzwarth, F. E. Muller-Karger, R. Van De Kerchove, A. Lausch, P. J. Leitão, M. C. Lock, C. A. Mücher, B. O’Connor, D. Rocchini, W. Turner, J. K. Vis, T. Wang, M. Wegmann, and V. Wingate. 2021. Priority list of biodiversity metrics to observe from space. Nature Ecology &amp; Evolution.</w:t>
       </w:r>
     </w:p>
     <w:bookmarkEnd w:id="95"/>
-    <w:bookmarkStart w:id="96" w:name="ref-tachikawa2011"/>
+    <w:bookmarkStart w:id="96" w:name="X96a5fed31169cebd22800b27c6a117a29af4361"/>
     <w:p>
       <w:pPr>
         <w:pStyle w:val="Bibliography"/>
       </w:pPr>
       <w:r>
-        <w:t xml:space="preserve">Tachikawa, T., M. Kaku, A. Iwasaki, D. B. Gesch, M. J. Oimoen, Z. Zhang, J. J. Danielson, T. Krieger, B. Curtis, J. Haase, M. Abrams, and C. Carabajal. 2011. ASTER global digital elevation model version 2 - summary of validation results. Page 27.</w:t>
+        <w:t xml:space="preserve">Soverel, N. O., N. C. Coops, J. C. White, and M. A. Wulder. 2010. Characterizing the forest fragmentation of</w:t>
+      </w:r>
+      <w:r>
+        <w:t xml:space="preserve"> </w:t>
+      </w:r>
+      <w:r>
+        <w:t xml:space="preserve">Canada</w:t>
+      </w:r>
+      <w:r>
+        <w:t xml:space="preserve">’s national parks. Environmental Monitoring and Assessment 164:481–499.</w:t>
       </w:r>
     </w:p>
     <w:bookmarkEnd w:id="96"/>
-    <w:bookmarkStart w:id="97" w:name="ref-R-bcmaps"/>
+    <w:bookmarkStart w:id="97" w:name="ref-tachikawa2011"/>
     <w:p>
       <w:pPr>
         <w:pStyle w:val="Bibliography"/>
       </w:pPr>
       <w:r>
-        <w:t xml:space="preserve">Teucher, A., S. Hazlitt, and S. Albers. 2021. Bcmaps: Map layers and spatial utilities for british columbia.</w:t>
+        <w:t xml:space="preserve">Tachikawa, T., M. Kaku, A. Iwasaki, D. B. Gesch, M. J. Oimoen, Z. Zhang, J. J. Danielson, T. Krieger, B. Curtis, J. Haase, M. Abrams, and C. Carabajal. 2011. ASTER global digital elevation model version 2 - summary of validation results. Page 27.</w:t>
       </w:r>
     </w:p>
     <w:bookmarkEnd w:id="97"/>
-    <w:bookmarkStart w:id="98" w:name="ref-turner2015"/>
+    <w:bookmarkStart w:id="98" w:name="ref-R-bcmaps"/>
     <w:p>
       <w:pPr>
         <w:pStyle w:val="Bibliography"/>
       </w:pPr>
       <w:r>
-        <w:t xml:space="preserve">Turner, W., C. Rondinini, N. Pettorelli, B. Mora, A. K. Leidner, Z. Szantoi, G. Buchanan, S. Dech, J. Dwyer, M. Herold, L. P. Koh, P. Leimgruber, H. Taubenboeck, M. Wegmann, M. Wikelski, and C. Woodcock. 2015. Free and open-access satellite data are key to biodiversity conservation. Biological Conservation 182:173–176.</w:t>
+        <w:t xml:space="preserve">Teucher, A., S. Hazlitt, and S. Albers. 2021. Bcmaps: Map layers and spatial utilities for british columbia.</w:t>
       </w:r>
     </w:p>
     <w:bookmarkEnd w:id="98"/>
-    <w:bookmarkStart w:id="99" w:name="ref-turner2003"/>
+    <w:bookmarkStart w:id="99" w:name="ref-turner2015"/>
     <w:p>
       <w:pPr>
         <w:pStyle w:val="Bibliography"/>
       </w:pPr>
       <w:r>
-        <w:t xml:space="preserve">Turner, W., S. Spector, N. Gardiner, M. Fladeland, E. Sterling, and M. Steininger. 2003. Remote sensing for biodiversity science and conservation. Trends in Ecology &amp; Evolution 18:306–314.</w:t>
+        <w:t xml:space="preserve">Turner, W., C. Rondinini, N. Pettorelli, B. Mora, A. K. Leidner, Z. Szantoi, G. Buchanan, S. Dech, J. Dwyer, M. Herold, L. P. Koh, P. Leimgruber, H. Taubenboeck, M. Wegmann, M. Wikelski, and C. Woodcock. 2015. Free and open-access satellite data are key to biodiversity conservation. Biological Conservation 182:173–176.</w:t>
       </w:r>
     </w:p>
     <w:bookmarkEnd w:id="99"/>
-    <w:bookmarkStart w:id="100" w:name="ref-venter2014"/>
+    <w:bookmarkStart w:id="100" w:name="ref-turner2003"/>
     <w:p>
       <w:pPr>
         <w:pStyle w:val="Bibliography"/>
       </w:pPr>
       <w:r>
-        <w:t xml:space="preserve">Venter, O., R. A. Fuller, D. B. Segan, J. Carwardine, T. Brooks, S. H. M. Butchart, M. Di Marco, T. Iwamura, L. Joseph, D. O’Grady, H. P. Possingham, C. Rondinini, R. J. Smith, M. Venter, and J. E. M. Watson. 2014. Targeting Global Protected Area Expansion for Imperiled Biodiversity. PLoS Biology 12:e1001891.</w:t>
+        <w:t xml:space="preserve">Turner, W., S. Spector, N. Gardiner, M. Fladeland, E. Sterling, and M. Steininger. 2003. Remote sensing for biodiversity science and conservation. Trends in Ecology &amp; Evolution 18:306–314.</w:t>
       </w:r>
     </w:p>
     <w:bookmarkEnd w:id="100"/>
-    <w:bookmarkStart w:id="101" w:name="ref-venter2018"/>
+    <w:bookmarkStart w:id="101" w:name="ref-venter2014"/>
     <w:p>
       <w:pPr>
         <w:pStyle w:val="Bibliography"/>
       </w:pPr>
       <w:r>
-        <w:t xml:space="preserve">Venter, O., A. Magrach, N. Outram, C. J. Klein, H. P. Possingham, M. Di Marco, and J. E. M. Watson. 2018. Bias in protected-area location and its effects on long-term aspirations of biodiversity conventions. Conservation Biology: The Journal of the Society for Conservation Biology 32:127–134.</w:t>
+        <w:t xml:space="preserve">Venter, O., R. A. Fuller, D. B. Segan, J. Carwardine, T. Brooks, S. H. M. Butchart, M. Di Marco, T. Iwamura, L. Joseph, D. O’Grady, H. P. Possingham, C. Rondinini, R. J. Smith, M. Venter, and J. E. M. Watson. 2014. Targeting Global Protected Area Expansion for Imperiled Biodiversity. PLoS Biology 12:e1001891.</w:t>
       </w:r>
     </w:p>
     <w:bookmarkEnd w:id="101"/>
-    <w:bookmarkStart w:id="102" w:name="ref-wang2020"/>
+    <w:bookmarkStart w:id="102" w:name="ref-venter2018"/>
     <w:p>
       <w:pPr>
         <w:pStyle w:val="Bibliography"/>
       </w:pPr>
       <w:r>
-        <w:t xml:space="preserve">Wang, T., P. Smets, C. Chourmouzis, S. N. Aitken, and D. Kolotelo. 2020. Conservation status of native tree species in British Columbia. Global Ecology and Conservation 24:e01362.</w:t>
+        <w:t xml:space="preserve">Venter, O., A. Magrach, N. Outram, C. J. Klein, H. P. Possingham, M. Di Marco, and J. E. M. Watson. 2018. Bias in protected-area location and its effects on long-term aspirations of biodiversity conventions. Conservation Biology: The Journal of the Society for Conservation Biology 32:127–134.</w:t>
       </w:r>
     </w:p>
     <w:bookmarkEnd w:id="102"/>
-    <w:bookmarkStart w:id="103" w:name="Xe3fa54489224f1075d09372f0ed2b1a77595036"/>
+    <w:bookmarkStart w:id="103" w:name="ref-wang2020"/>
     <w:p>
       <w:pPr>
         <w:pStyle w:val="Bibliography"/>
       </w:pPr>
       <w:r>
-        <w:t xml:space="preserve">Watson, J. E. M., N. Dudley, D. B. Segan, and M. Hockings. 2014. The performance and potential of protected areas. Nature 515:67–73.</w:t>
+        <w:t xml:space="preserve">Wang, T., P. Smets, C. Chourmouzis, S. N. Aitken, and D. Kolotelo. 2020. Conservation status of native tree species in British Columbia. Global Ecology and Conservation 24:e01362.</w:t>
       </w:r>
     </w:p>
     <w:bookmarkEnd w:id="103"/>
-    <w:bookmarkStart w:id="104" w:name="ref-whitePixelBasedImageCompositing2014"/>
+    <w:bookmarkStart w:id="104" w:name="Xe3fa54489224f1075d09372f0ed2b1a77595036"/>
     <w:p>
       <w:pPr>
         <w:pStyle w:val="Bibliography"/>
       </w:pPr>
       <w:r>
-        <w:t xml:space="preserve">White, Joanne. C., M. A. Wulder, G. W. Hobart, J. E. Luther, T. Hermosilla, P. Griffiths, N. C. Coops, R. J. Hall, P. Hostert, A. Dyk, and L. Guindon. 2014. Pixel-</w:t>
-      </w:r>
-      <w:r>
-        <w:t xml:space="preserve">Based Image Compositing</w:t>
-      </w:r>
-      <w:r>
-        <w:t xml:space="preserve"> </w:t>
-      </w:r>
-      <w:r>
-        <w:t xml:space="preserve">for</w:t>
-      </w:r>
-      <w:r>
-        <w:t xml:space="preserve"> </w:t>
-      </w:r>
-      <w:r>
-        <w:t xml:space="preserve">Large</w:t>
-      </w:r>
-      <w:r>
-        <w:t xml:space="preserve">-</w:t>
-      </w:r>
-      <w:r>
-        <w:t xml:space="preserve">Area Dense Time Series Applications</w:t>
-      </w:r>
-      <w:r>
-        <w:t xml:space="preserve"> </w:t>
-      </w:r>
-      <w:r>
-        <w:t xml:space="preserve">and</w:t>
-      </w:r>
-      <w:r>
-        <w:t xml:space="preserve"> </w:t>
-      </w:r>
-      <w:r>
-        <w:t xml:space="preserve">Science</w:t>
-      </w:r>
-      <w:r>
-        <w:t xml:space="preserve">. Canadian Journal of Remote Sensing 40:192–212.</w:t>
+        <w:t xml:space="preserve">Watson, J. E. M., N. Dudley, D. B. Segan, and M. Hockings. 2014. The performance and potential of protected areas. Nature 515:67–73.</w:t>
       </w:r>
     </w:p>
     <w:bookmarkEnd w:id="104"/>
-    <w:bookmarkStart w:id="105" w:name="X123df1f0105a9dc914f7f1ae6a5793f3fc8a6e2"/>
+    <w:bookmarkStart w:id="105" w:name="ref-whitePixelBasedImageCompositing2014"/>
     <w:p>
       <w:pPr>
         <w:pStyle w:val="Bibliography"/>
       </w:pPr>
       <w:r>
-        <w:t xml:space="preserve">Woodley, S. 1993. Monitoring and</w:t>
-      </w:r>
-      <w:r>
-        <w:t xml:space="preserve"> </w:t>
-      </w:r>
-      <w:r>
-        <w:t xml:space="preserve">Measuring Ecosystem Integrity</w:t>
-      </w:r>
-      <w:r>
-        <w:t xml:space="preserve"> </w:t>
-      </w:r>
-      <w:r>
-        <w:t xml:space="preserve">in</w:t>
-      </w:r>
-      <w:r>
-        <w:t xml:space="preserve"> </w:t>
-      </w:r>
-      <w:r>
-        <w:t xml:space="preserve">Canadian National Parks</w:t>
-      </w:r>
-      <w:r>
-        <w:t xml:space="preserve">. Ecological</w:t>
-      </w:r>
-      <w:r>
-        <w:t xml:space="preserve"> </w:t>
-      </w:r>
-      <w:r>
-        <w:t xml:space="preserve">Integrity</w:t>
-      </w:r>
-      <w:r>
-        <w:t xml:space="preserve"> </w:t>
-      </w:r>
-      <w:r>
-        <w:t xml:space="preserve">and the</w:t>
-      </w:r>
-      <w:r>
-        <w:t xml:space="preserve"> </w:t>
-      </w:r>
-      <w:r>
-        <w:t xml:space="preserve">Management</w:t>
-      </w:r>
-      <w:r>
-        <w:t xml:space="preserve"> </w:t>
-      </w:r>
-      <w:r>
-        <w:t xml:space="preserve">of</w:t>
-      </w:r>
-      <w:r>
-        <w:t xml:space="preserve"> </w:t>
-      </w:r>
-      <w:r>
-        <w:t xml:space="preserve">Ecosystems</w:t>
-      </w:r>
-      <w:r>
-        <w:t xml:space="preserve">.</w:t>
-      </w:r>
-      <w:r>
-        <w:t xml:space="preserve"> </w:t>
-      </w:r>
-      <w:r>
-        <w:t xml:space="preserve">Taylor &amp; Francis</w:t>
-      </w:r>
-      <w:r>
-        <w:t xml:space="preserve">.</w:t>
+        <w:t xml:space="preserve">White, Joanne. C., M. A. Wulder, G. W. Hobart, J. E. Luther, T. Hermosilla, P. Griffiths, N. C. Coops, R. J. Hall, P. Hostert, A. Dyk, and L. Guindon. 2014. Pixel-</w:t>
+      </w:r>
+      <w:r>
+        <w:t xml:space="preserve">Based Image Compositing</w:t>
+      </w:r>
+      <w:r>
+        <w:t xml:space="preserve"> </w:t>
+      </w:r>
+      <w:r>
+        <w:t xml:space="preserve">for</w:t>
+      </w:r>
+      <w:r>
+        <w:t xml:space="preserve"> </w:t>
+      </w:r>
+      <w:r>
+        <w:t xml:space="preserve">Large</w:t>
+      </w:r>
+      <w:r>
+        <w:t xml:space="preserve">-</w:t>
+      </w:r>
+      <w:r>
+        <w:t xml:space="preserve">Area Dense Time Series Applications</w:t>
+      </w:r>
+      <w:r>
+        <w:t xml:space="preserve"> </w:t>
+      </w:r>
+      <w:r>
+        <w:t xml:space="preserve">and</w:t>
+      </w:r>
+      <w:r>
+        <w:t xml:space="preserve"> </w:t>
+      </w:r>
+      <w:r>
+        <w:t xml:space="preserve">Science</w:t>
+      </w:r>
+      <w:r>
+        <w:t xml:space="preserve">. Canadian Journal of Remote Sensing 40:192–212.</w:t>
       </w:r>
     </w:p>
     <w:bookmarkEnd w:id="105"/>
-    <w:bookmarkStart w:id="106" w:name="ref-wulderOpeningArchiveHow2012"/>
+    <w:bookmarkStart w:id="106" w:name="ref-wiens2009"/>
     <w:p>
       <w:pPr>
         <w:pStyle w:val="Bibliography"/>
       </w:pPr>
       <w:r>
-        <w:t xml:space="preserve">Wulder, M. A., J. G. Masek, W. B. Cohen, T. R. Loveland, and C. E. Woodcock. 2012a. Opening the archive:</w:t>
-      </w:r>
-      <w:r>
-        <w:t xml:space="preserve"> </w:t>
-      </w:r>
-      <w:r>
-        <w:t xml:space="preserve">How</w:t>
-      </w:r>
-      <w:r>
-        <w:t xml:space="preserve"> </w:t>
-      </w:r>
-      <w:r>
-        <w:t xml:space="preserve">free data has enabled the science and monitoring promise of</w:t>
-      </w:r>
-      <w:r>
-        <w:t xml:space="preserve"> </w:t>
-      </w:r>
-      <w:r>
-        <w:t xml:space="preserve">Landsat</w:t>
-      </w:r>
-      <w:r>
-        <w:t xml:space="preserve">. Remote Sensing of Environment 122:2–10.</w:t>
+        <w:t xml:space="preserve">Wiens, J., R. Sutter, M. Anderson, J. Blanchard, A. Barnett, N. aguilar-amuchastegui, C. Avery, and S. Laine. 2009. Selecting and conserving lands for biodiversity: The role of remote sensing. Remote Sensing of Environment 113:1370–1381.</w:t>
       </w:r>
     </w:p>
     <w:bookmarkEnd w:id="106"/>
-    <w:bookmarkStart w:id="107" w:name="ref-wulderLidarSamplingLargearea2012"/>
+    <w:bookmarkStart w:id="107" w:name="X123df1f0105a9dc914f7f1ae6a5793f3fc8a6e2"/>
     <w:p>
       <w:pPr>
         <w:pStyle w:val="Bibliography"/>
       </w:pPr>
       <w:r>
-        <w:t xml:space="preserve">Wulder, M. A., J. C. White, R. F. Nelson, E. Næsset, H. O. Ørka, N. C. Coops, T. Hilker, C. W. Bater, and T. Gobakken. 2012b. Lidar sampling for large-area forest characterization:</w:t>
-      </w:r>
-      <w:r>
-        <w:t xml:space="preserve"> </w:t>
-      </w:r>
-      <w:r>
-        <w:t xml:space="preserve">A</w:t>
-      </w:r>
-      <w:r>
-        <w:t xml:space="preserve"> </w:t>
-      </w:r>
-      <w:r>
-        <w:t xml:space="preserve">review. Remote Sensing of Environment 121:196–209.</w:t>
+        <w:t xml:space="preserve">Woodley, S. 1993. Monitoring and</w:t>
+      </w:r>
+      <w:r>
+        <w:t xml:space="preserve"> </w:t>
+      </w:r>
+      <w:r>
+        <w:t xml:space="preserve">Measuring Ecosystem Integrity</w:t>
+      </w:r>
+      <w:r>
+        <w:t xml:space="preserve"> </w:t>
+      </w:r>
+      <w:r>
+        <w:t xml:space="preserve">in</w:t>
+      </w:r>
+      <w:r>
+        <w:t xml:space="preserve"> </w:t>
+      </w:r>
+      <w:r>
+        <w:t xml:space="preserve">Canadian National Parks</w:t>
+      </w:r>
+      <w:r>
+        <w:t xml:space="preserve">. Ecological</w:t>
+      </w:r>
+      <w:r>
+        <w:t xml:space="preserve"> </w:t>
+      </w:r>
+      <w:r>
+        <w:t xml:space="preserve">Integrity</w:t>
+      </w:r>
+      <w:r>
+        <w:t xml:space="preserve"> </w:t>
+      </w:r>
+      <w:r>
+        <w:t xml:space="preserve">and the</w:t>
+      </w:r>
+      <w:r>
+        <w:t xml:space="preserve"> </w:t>
+      </w:r>
+      <w:r>
+        <w:t xml:space="preserve">Management</w:t>
+      </w:r>
+      <w:r>
+        <w:t xml:space="preserve"> </w:t>
+      </w:r>
+      <w:r>
+        <w:t xml:space="preserve">of</w:t>
+      </w:r>
+      <w:r>
+        <w:t xml:space="preserve"> </w:t>
+      </w:r>
+      <w:r>
+        <w:t xml:space="preserve">Ecosystems</w:t>
+      </w:r>
+      <w:r>
+        <w:t xml:space="preserve">.</w:t>
+      </w:r>
+      <w:r>
+        <w:t xml:space="preserve"> </w:t>
+      </w:r>
+      <w:r>
+        <w:t xml:space="preserve">Taylor &amp; Francis</w:t>
+      </w:r>
+      <w:r>
+        <w:t xml:space="preserve">.</w:t>
       </w:r>
     </w:p>
     <w:bookmarkEnd w:id="107"/>
-    <w:bookmarkStart w:id="108" w:name="ref-zhang2003"/>
+    <w:bookmarkStart w:id="108" w:name="ref-wulderOpeningArchiveHow2012"/>
     <w:p>
       <w:pPr>
         <w:pStyle w:val="Bibliography"/>
       </w:pPr>
       <w:r>
-        <w:t xml:space="preserve">Zhang, X. Y., M. A. Friedl, C. B. Schaaf, A. H. Strahler, J. C. F. Hodges, F. Gao, B. C. Reed, and A. Huete. 2003. Monitoring vegetation phenology using MODIS. Remote Sensing of Environment 84:471–475.</w:t>
+        <w:t xml:space="preserve">Wulder, M. A., J. G. Masek, W. B. Cohen, T. R. Loveland, and C. E. Woodcock. 2012a. Opening the archive:</w:t>
+      </w:r>
+      <w:r>
+        <w:t xml:space="preserve"> </w:t>
+      </w:r>
+      <w:r>
+        <w:t xml:space="preserve">How</w:t>
+      </w:r>
+      <w:r>
+        <w:t xml:space="preserve"> </w:t>
+      </w:r>
+      <w:r>
+        <w:t xml:space="preserve">free data has enabled the science and monitoring promise of</w:t>
+      </w:r>
+      <w:r>
+        <w:t xml:space="preserve"> </w:t>
+      </w:r>
+      <w:r>
+        <w:t xml:space="preserve">Landsat</w:t>
+      </w:r>
+      <w:r>
+        <w:t xml:space="preserve">. Remote Sensing of Environment 122:2–10.</w:t>
       </w:r>
     </w:p>
     <w:bookmarkEnd w:id="108"/>
+    <w:bookmarkStart w:id="109" w:name="ref-wulderLidarSamplingLargearea2012"/>
+    <w:p>
+      <w:pPr>
+        <w:pStyle w:val="Bibliography"/>
+      </w:pPr>
+      <w:r>
+        <w:t xml:space="preserve">Wulder, M. A., J. C. White, R. F. Nelson, E. Næsset, H. O. Ørka, N. C. Coops, T. Hilker, C. W. Bater, and T. Gobakken. 2012b. Lidar sampling for large-area forest characterization:</w:t>
+      </w:r>
+      <w:r>
+        <w:t xml:space="preserve"> </w:t>
+      </w:r>
+      <w:r>
+        <w:t xml:space="preserve">A</w:t>
+      </w:r>
+      <w:r>
+        <w:t xml:space="preserve"> </w:t>
+      </w:r>
+      <w:r>
+        <w:t xml:space="preserve">review. Remote Sensing of Environment 121:196–209.</w:t>
+      </w:r>
+    </w:p>
     <w:bookmarkEnd w:id="109"/>
+    <w:bookmarkStart w:id="110" w:name="ref-zhang2003"/>
     <w:p>
-      <w:r>
-        <w:br w:type="page"/>
+      <w:pPr>
+        <w:pStyle w:val="Bibliography"/>
+      </w:pPr>
+      <w:r>
+        <w:t xml:space="preserve">Zhang, X. Y., M. A. Friedl, C. B. Schaaf, A. H. Strahler, J. C. F. Hodges, F. Gao, B. C. Reed, and A. Huete. 2003. Monitoring vegetation phenology using MODIS. Remote Sensing of Environment 84:471–475.</w:t>
       </w:r>
     </w:p>
     <w:bookmarkEnd w:id="110"/>
+    <w:bookmarkEnd w:id="111"/>
+    <w:p>
+      <w:r>
+        <w:br w:type="page"/>
+      </w:r>
+    </w:p>
+    <w:bookmarkEnd w:id="112"/>
     <w:sectPr>
       <w:headerReference w:type="even" r:id="rId10"/>
       <w:headerReference w:type="default" r:id="rId9"/>

</xml_diff>